<commit_message>
Updated "Best of the forum" document
git-svn-id: https://svn.code.sf.net/p/electricdss/code@1088 d8739450-1e93-4ef4-a0af-c327d92816ff
</commit_message>
<xml_diff>
--- a/trunk/Training/BestOfTheForum/BestOf-2.docx
+++ b/trunk/Training/BestOfTheForum/BestOf-2.docx
@@ -115,15 +115,7 @@
     </w:p>
     <w:p>
       <w:r>
-        <w:t xml:space="preserve">The fixed point iteration solution technique essentially uses the Y matrix as the </w:t>
-      </w:r>
-      <w:proofErr w:type="spellStart"/>
-      <w:r>
-        <w:t>Jacobian</w:t>
-      </w:r>
-      <w:proofErr w:type="spellEnd"/>
-      <w:r>
-        <w:t>.  We don't update the Y matrix between iterations, or time steps, unless there has been a major change such as a regulator tap change or a capacitor switching. As long as the Y matrix is generally pointing in the right direction for the solution at which all currents at a node will sum to zero, the iterative process will usually get there eventually. It will take more iterations than a Newton method that updates Y at every iteration, but it will generally not take hundreds of iterations. The worst I have seen is 81 and that was</w:t>
+        <w:t>The fixed point iteration solution technique essentially uses the Y matrix as the Jacobian.  We don't update the Y matrix between iterations, or time steps, unless there has been a major change such as a regulator tap change or a capacitor switching. As long as the Y matrix is generally pointing in the right direction for the solution at which all currents at a node will sum to zero, the iterative process will usually get there eventually. It will take more iterations than a Newton method that updates Y at every iteration, but it will generally not take hundreds of iterations. The worst I have seen is 81 and that was</w:t>
       </w:r>
       <w:r>
         <w:t xml:space="preserve"> for</w:t>
@@ -2843,15 +2835,7 @@
         <w:t xml:space="preserve"> </w:t>
       </w:r>
       <w:r>
-        <w:t xml:space="preserve">the System </w:t>
-      </w:r>
-      <w:proofErr w:type="spellStart"/>
-      <w:r>
-        <w:t>Jacobian</w:t>
-      </w:r>
-      <w:proofErr w:type="spellEnd"/>
-      <w:r>
-        <w:t xml:space="preserve"> Matrix</w:t>
+        <w:t>the System Jacobian Matrix</w:t>
       </w:r>
     </w:p>
     <w:p>
@@ -2864,15 +2848,7 @@
     </w:p>
     <w:p>
       <w:r>
-        <w:t xml:space="preserve">I see there is a Newton solution methods. How can I get the </w:t>
-      </w:r>
-      <w:proofErr w:type="spellStart"/>
-      <w:r>
-        <w:t>Jacobian</w:t>
-      </w:r>
-      <w:proofErr w:type="spellEnd"/>
-      <w:r>
-        <w:t>?</w:t>
+        <w:t>I see there is a Newton solution methods. How can I get the Jacobian?</w:t>
       </w:r>
     </w:p>
     <w:p>
@@ -2902,19 +2878,21 @@
           <w:sz w:val="20"/>
           <w:szCs w:val="20"/>
         </w:rPr>
-        <w:t xml:space="preserve">The system Y matrix is used as the </w:t>
-      </w:r>
-      <w:proofErr w:type="spellStart"/>
-      <w:r>
+        <w:t>The system Y matrix is used as the Jacobian in the Newton algorithm. It is the same Y matrix as in the "normal" fixed point solution. So you can get it from either solution algorithm.</w:t>
+      </w:r>
+    </w:p>
+    <w:p>
+      <w:pPr>
+        <w:shd w:val="clear" w:color="auto" w:fill="FFFFFF"/>
+        <w:spacing w:after="0" w:line="270" w:lineRule="atLeast"/>
+        <w:textAlignment w:val="baseline"/>
         <w:rPr>
           <w:rFonts w:ascii="Arial" w:eastAsia="Times New Roman" w:hAnsi="Arial" w:cs="Arial"/>
           <w:color w:val="555555"/>
           <w:sz w:val="20"/>
           <w:szCs w:val="20"/>
         </w:rPr>
-        <w:t>Jacobian</w:t>
-      </w:r>
-      <w:proofErr w:type="spellEnd"/>
+      </w:pPr>
       <w:r>
         <w:rPr>
           <w:rFonts w:ascii="Arial" w:eastAsia="Times New Roman" w:hAnsi="Arial" w:cs="Arial"/>
@@ -2922,21 +2900,19 @@
           <w:sz w:val="20"/>
           <w:szCs w:val="20"/>
         </w:rPr>
-        <w:t xml:space="preserve"> in the Newton algorithm. It is the same Y matrix as in the "normal" fixed point solution. So you can get it from either solution algorithm.</w:t>
-      </w:r>
-    </w:p>
-    <w:p>
-      <w:pPr>
-        <w:shd w:val="clear" w:color="auto" w:fill="FFFFFF"/>
-        <w:spacing w:after="0" w:line="270" w:lineRule="atLeast"/>
-        <w:textAlignment w:val="baseline"/>
+        <w:t xml:space="preserve">Note that you get the Y matrix in different formats depending on whether you get it from "Show Y", "Export Y", or through the </w:t>
+      </w:r>
+      <w:proofErr w:type="spellStart"/>
+      <w:r>
         <w:rPr>
           <w:rFonts w:ascii="Arial" w:eastAsia="Times New Roman" w:hAnsi="Arial" w:cs="Arial"/>
           <w:color w:val="555555"/>
           <w:sz w:val="20"/>
           <w:szCs w:val="20"/>
         </w:rPr>
-      </w:pPr>
+        <w:t>SystemY</w:t>
+      </w:r>
+      <w:proofErr w:type="spellEnd"/>
       <w:r>
         <w:rPr>
           <w:rFonts w:ascii="Arial" w:eastAsia="Times New Roman" w:hAnsi="Arial" w:cs="Arial"/>
@@ -2944,206 +2920,2862 @@
           <w:sz w:val="20"/>
           <w:szCs w:val="20"/>
         </w:rPr>
-        <w:t xml:space="preserve">Note that you get the Y matrix in different formats depending on whether you get it from "Show Y", "Export Y", or through the </w:t>
-      </w:r>
-      <w:proofErr w:type="spellStart"/>
-      <w:r>
-        <w:rPr>
-          <w:rFonts w:ascii="Arial" w:eastAsia="Times New Roman" w:hAnsi="Arial" w:cs="Arial"/>
+        <w:t xml:space="preserve"> property of the Circuit interface when driving the program from COM.</w:t>
+      </w:r>
+    </w:p>
+    <w:p>
+      <w:r>
+        <w:t>One thing you will have to decide is whether you want Load and Generator equivalents in the Y matrix for your algorithm. If you define Load and Generator objects you will get the Norton equivalent admittances in the Y matrix. So if that messes up your algorithm (which it frequently does), do a Solve of some sort before you define Load and Generator objects, etc., and extract the Y matrix immediately after the Solve command.</w:t>
+      </w:r>
+    </w:p>
+    <w:p>
+      <w:r>
+        <w:t>T</w:t>
+      </w:r>
+      <w:r>
+        <w:t xml:space="preserve">he Y matrix is a common nodal admittance matrix in all formulations that we currently have implemented. You could form a different set of equations such as an augmented </w:t>
+      </w:r>
+      <w:proofErr w:type="spellStart"/>
+      <w:r>
+        <w:t>Y</w:t>
+      </w:r>
+      <w:proofErr w:type="spellEnd"/>
+      <w:r>
+        <w:t xml:space="preserve"> matrix like </w:t>
+      </w:r>
+      <w:proofErr w:type="spellStart"/>
+      <w:r>
+        <w:t>SuperHarm</w:t>
+      </w:r>
+      <w:proofErr w:type="spellEnd"/>
+      <w:r>
+        <w:t xml:space="preserve"> uses, but we just haven't done it. In fact, the "normal" fixed point solution using Y works just fine for nearly all the things we are doing.</w:t>
+      </w:r>
+    </w:p>
+    <w:p>
+      <w:r>
+        <w:t>Early on, when the system got a little ill-conditioned we used a Newton (technically a Newton-Raphson) method to get better convergence than the fixed-point method. Now, I don't know if there is really much difference between the two after implementing some tricks to get the fixed-point to work better.</w:t>
+      </w:r>
+    </w:p>
+    <w:p>
+      <w:r>
+        <w:t>The fixed-point solution might be written:</w:t>
+      </w:r>
+    </w:p>
+    <w:p>
+      <w:pPr>
+        <w:rPr>
+          <w:i/>
+        </w:rPr>
+      </w:pPr>
+      <w:r>
+        <w:rPr>
+          <w:i/>
+        </w:rPr>
+        <w:t>V</w:t>
+      </w:r>
+      <w:r>
+        <w:rPr>
+          <w:i/>
+          <w:vertAlign w:val="subscript"/>
+        </w:rPr>
+        <w:t>n+1</w:t>
+      </w:r>
+      <w:r>
+        <w:rPr>
+          <w:i/>
+        </w:rPr>
+        <w:t xml:space="preserve"> =</w:t>
+      </w:r>
+      <w:r>
+        <w:rPr>
+          <w:i/>
+        </w:rPr>
+        <w:t xml:space="preserve"> </w:t>
+      </w:r>
+      <w:r>
+        <w:rPr>
+          <w:i/>
+          <w:bdr w:val="none" w:sz="0" w:space="0" w:color="auto" w:frame="1"/>
+        </w:rPr>
+        <w:t>[Y]</w:t>
+      </w:r>
+      <w:r>
+        <w:rPr>
+          <w:i/>
+          <w:vertAlign w:val="superscript"/>
+        </w:rPr>
+        <w:t>-1</w:t>
+      </w:r>
+      <w:r>
+        <w:rPr>
+          <w:i/>
+        </w:rPr>
+        <w:t xml:space="preserve"> * </w:t>
+      </w:r>
+      <w:proofErr w:type="spellStart"/>
+      <w:proofErr w:type="gramStart"/>
+      <w:r>
+        <w:rPr>
+          <w:i/>
+        </w:rPr>
+        <w:t>I</w:t>
+      </w:r>
+      <w:r>
+        <w:rPr>
+          <w:i/>
+          <w:vertAlign w:val="subscript"/>
+        </w:rPr>
+        <w:t>comp</w:t>
+      </w:r>
+      <w:proofErr w:type="spellEnd"/>
+      <w:r>
+        <w:rPr>
+          <w:i/>
+        </w:rPr>
+        <w:t>(</w:t>
+      </w:r>
+      <w:proofErr w:type="spellStart"/>
+      <w:proofErr w:type="gramEnd"/>
+      <w:r>
+        <w:rPr>
+          <w:i/>
+        </w:rPr>
+        <w:t>V</w:t>
+      </w:r>
+      <w:r>
+        <w:rPr>
+          <w:i/>
+          <w:vertAlign w:val="subscript"/>
+        </w:rPr>
+        <w:t>n</w:t>
+      </w:r>
+      <w:proofErr w:type="spellEnd"/>
+      <w:r>
+        <w:rPr>
+          <w:i/>
+        </w:rPr>
+        <w:t>)</w:t>
+      </w:r>
+    </w:p>
+    <w:p>
+      <w:r>
+        <w:t xml:space="preserve">Where </w:t>
+      </w:r>
+      <w:proofErr w:type="spellStart"/>
+      <w:r>
+        <w:t>I</w:t>
+      </w:r>
+      <w:r>
+        <w:rPr>
+          <w:vertAlign w:val="subscript"/>
+        </w:rPr>
+        <w:t>comp</w:t>
+      </w:r>
+      <w:proofErr w:type="spellEnd"/>
+      <w:r>
+        <w:t xml:space="preserve"> is the </w:t>
+      </w:r>
+      <w:r>
+        <w:rPr>
+          <w:i/>
+        </w:rPr>
+        <w:t>compensation</w:t>
+      </w:r>
+      <w:r>
+        <w:t xml:space="preserve"> current from the non-linear loads, etc. (See the User Manual; </w:t>
+      </w:r>
+      <w:r>
+        <w:rPr>
+          <w:b/>
+          <w:bCs/>
+          <w:bdr w:val="none" w:sz="0" w:space="0" w:color="auto" w:frame="1"/>
+        </w:rPr>
+        <w:t>OpenDSSManual.pdf</w:t>
+      </w:r>
+      <w:r>
+        <w:t>)</w:t>
+      </w:r>
+    </w:p>
+    <w:p>
+      <w:r>
+        <w:t xml:space="preserve">The Newton method in </w:t>
+      </w:r>
+      <w:proofErr w:type="spellStart"/>
+      <w:r>
+        <w:t>OpenDSS</w:t>
+      </w:r>
+      <w:proofErr w:type="spellEnd"/>
+      <w:r>
+        <w:t xml:space="preserve"> might be written:</w:t>
+      </w:r>
+    </w:p>
+    <w:p>
+      <w:pPr>
+        <w:rPr>
+          <w:i/>
+        </w:rPr>
+      </w:pPr>
+      <w:r>
+        <w:rPr>
+          <w:i/>
+        </w:rPr>
+        <w:t>V</w:t>
+      </w:r>
+      <w:r>
+        <w:rPr>
+          <w:i/>
+          <w:vertAlign w:val="subscript"/>
+        </w:rPr>
+        <w:t>n+1</w:t>
+      </w:r>
+      <w:r>
+        <w:rPr>
+          <w:i/>
+        </w:rPr>
+        <w:t xml:space="preserve"> = </w:t>
+      </w:r>
+      <w:proofErr w:type="spellStart"/>
+      <w:r>
+        <w:rPr>
+          <w:i/>
+        </w:rPr>
+        <w:t>V</w:t>
+      </w:r>
+      <w:r>
+        <w:rPr>
+          <w:i/>
+          <w:vertAlign w:val="subscript"/>
+        </w:rPr>
+        <w:t>n</w:t>
+      </w:r>
+      <w:proofErr w:type="spellEnd"/>
+      <w:r>
+        <w:rPr>
+          <w:i/>
+        </w:rPr>
+        <w:t xml:space="preserve"> -</w:t>
+      </w:r>
+      <w:r>
+        <w:rPr>
+          <w:i/>
+        </w:rPr>
+        <w:t xml:space="preserve"> </w:t>
+      </w:r>
+      <w:r>
+        <w:rPr>
+          <w:i/>
+          <w:bdr w:val="none" w:sz="0" w:space="0" w:color="auto" w:frame="1"/>
+        </w:rPr>
+        <w:t>[Y]</w:t>
+      </w:r>
+      <w:r>
+        <w:rPr>
+          <w:i/>
+          <w:vertAlign w:val="superscript"/>
+        </w:rPr>
+        <w:t>-1</w:t>
+      </w:r>
+      <w:r>
+        <w:rPr>
+          <w:i/>
+        </w:rPr>
+        <w:t xml:space="preserve"> * </w:t>
+      </w:r>
+      <w:proofErr w:type="spellStart"/>
+      <w:r>
+        <w:rPr>
+          <w:i/>
+        </w:rPr>
+        <w:t>I</w:t>
+      </w:r>
+      <w:r>
+        <w:rPr>
+          <w:i/>
+          <w:vertAlign w:val="subscript"/>
+        </w:rPr>
+        <w:t>term</w:t>
+      </w:r>
+      <w:proofErr w:type="spellEnd"/>
+      <w:r>
+        <w:rPr>
+          <w:i/>
+          <w:vertAlign w:val="subscript"/>
+        </w:rPr>
+        <w:t>-n</w:t>
+      </w:r>
+    </w:p>
+    <w:p>
+      <w:r>
+        <w:t>Where</w:t>
+      </w:r>
+      <w:r>
+        <w:rPr>
+          <w:i/>
+        </w:rPr>
+        <w:t xml:space="preserve"> </w:t>
+      </w:r>
+      <w:proofErr w:type="spellStart"/>
+      <w:r>
+        <w:rPr>
+          <w:i/>
+        </w:rPr>
+        <w:t>I</w:t>
+      </w:r>
+      <w:r>
+        <w:rPr>
+          <w:i/>
+          <w:vertAlign w:val="subscript"/>
+        </w:rPr>
+        <w:t>term</w:t>
+      </w:r>
+      <w:proofErr w:type="spellEnd"/>
+      <w:r>
+        <w:rPr>
+          <w:vertAlign w:val="subscript"/>
+        </w:rPr>
+        <w:t xml:space="preserve"> </w:t>
+      </w:r>
+      <w:r>
+        <w:t>is the array of terminal current sums for all nodes. This formulation tries to force the current to sum to zero at each node. It will converge a little better for cases that are really nonlinear and/or ill-conditioned. However, we currently don't update Y between iterations, so it really isn't much of an advantage over the fixed point and takes twice as many arithmetic operations. So we prefer the fixed point for time-sequential simulations for the obvious reason that if you are running a</w:t>
+      </w:r>
+      <w:r>
+        <w:t>n</w:t>
+      </w:r>
+      <w:r>
+        <w:t xml:space="preserve"> 8760-hour simulation it is faster.</w:t>
+      </w:r>
+    </w:p>
+    <w:p>
+      <w:r>
+        <w:t xml:space="preserve">So the Y matrix is used as the Jacobian in this formulation. As long as the derivatives point in the right direction, the solution is likely to get there eventually. It would converge in fewer iterations if we </w:t>
+      </w:r>
+      <w:r>
+        <w:lastRenderedPageBreak/>
+        <w:t xml:space="preserve">updated the Y matrix for the nonlinear load derivatives at each iteration as my friends in Brazil </w:t>
+      </w:r>
+      <w:r>
+        <w:t>(</w:t>
+      </w:r>
+      <w:proofErr w:type="spellStart"/>
+      <w:r>
+        <w:t>Sando</w:t>
+      </w:r>
+      <w:proofErr w:type="spellEnd"/>
+      <w:r>
+        <w:t xml:space="preserve"> </w:t>
+      </w:r>
+      <w:proofErr w:type="spellStart"/>
+      <w:r>
+        <w:t>Carneiro</w:t>
+      </w:r>
+      <w:proofErr w:type="spellEnd"/>
+      <w:r>
+        <w:t xml:space="preserve">, Jr., Jose Luiz Pereira, et. al.) </w:t>
+      </w:r>
+      <w:r>
+        <w:t>do, but iterations are cheap computationally. Rebuilding Y is more expensive. Besides, once you get a time series simulation going, there is frequently only 2 iterations between time steps -- one to get there and one to prove you got there -- because the solution at one time step is a real good starting point for the solution at the next.</w:t>
+      </w:r>
+    </w:p>
+    <w:p>
+      <w:r>
+        <w:t>The history is: we tried a crude fixed point in 1997 when it was in a much more primitive state than it is now and it worked for nearly all distribution systems we were simulating. We later ran into a transmission system that wouldn't converge and solved that with the Newton algorithm. But don't confuse that with the Newton-Raphson algorithm you find in most power system analysis text books. That uses a different formulation of the power flow problem. But it is still a system of non-linear equations solved by Newton's method.</w:t>
+      </w:r>
+    </w:p>
+    <w:p>
+      <w:r>
+        <w:t>Subsequently, we have evolved the power conversion models and the method of obtaining the first guess to the power flow solution so that the fixed-point can solve nearly everything we do. Getting a better first guess at the voltages was a key. That solved a lot of convergence problems.</w:t>
+      </w:r>
+    </w:p>
+    <w:p/>
+    <w:p>
+      <w:pPr>
+        <w:pStyle w:val="Heading1"/>
+      </w:pPr>
+      <w:r>
+        <w:t>Precision Issues with MATLAB and Python</w:t>
+      </w:r>
+    </w:p>
+    <w:p>
+      <w:r>
+        <w:t xml:space="preserve">Shortly after posting </w:t>
+      </w:r>
+      <w:proofErr w:type="spellStart"/>
+      <w:r>
+        <w:t>OpenDSS</w:t>
+      </w:r>
+      <w:proofErr w:type="spellEnd"/>
+      <w:r>
+        <w:t xml:space="preserve"> on line we started hearing about apparent precision problems from MATLAB users driving </w:t>
+      </w:r>
+      <w:proofErr w:type="spellStart"/>
+      <w:r>
+        <w:t>OpenDSS</w:t>
+      </w:r>
+      <w:proofErr w:type="spellEnd"/>
+      <w:r>
+        <w:t xml:space="preserve"> through its COM interface. The usual complaint was that OpenDSS.EXE gave a good answer but MATLAB yielded bad values for the currents and powers. We suspected that MATLAB was setting the precision of the math because the problem came up with very short lines with tiny impedances. </w:t>
+      </w:r>
+      <w:proofErr w:type="spellStart"/>
+      <w:r>
+        <w:t>OpenDSS</w:t>
+      </w:r>
+      <w:proofErr w:type="spellEnd"/>
+      <w:r>
+        <w:t xml:space="preserve"> uses a nodal admittance formulation and computes the node voltages from solving </w:t>
+      </w:r>
+      <w:r>
+        <w:rPr>
+          <w:i/>
+        </w:rPr>
+        <w:t>I=[Y</w:t>
+      </w:r>
+      <w:proofErr w:type="gramStart"/>
+      <w:r>
+        <w:rPr>
+          <w:i/>
+        </w:rPr>
+        <w:t>]V</w:t>
+      </w:r>
+      <w:proofErr w:type="gramEnd"/>
+      <w:r>
+        <w:t xml:space="preserve">. Then the voltages are used to compute the currents, which are subsequently used to compute the powers. </w:t>
+      </w:r>
+    </w:p>
+    <w:p>
+      <w:r>
+        <w:t>If a branch in the circuit has very small impedance, the voltages on both ends of the branch have nearly the same values. Then we multiply the difference in the voltages, which could be inaccurate, by very large admittances</w:t>
+      </w:r>
+      <w:r>
+        <w:t>, sometimes yields very large, incorrect currents.</w:t>
+      </w:r>
+    </w:p>
+    <w:p>
+      <w:r>
+        <w:t xml:space="preserve">Recently the same complaint arose when using Python to drive </w:t>
+      </w:r>
+      <w:proofErr w:type="spellStart"/>
+      <w:r>
+        <w:t>OpenDSS</w:t>
+      </w:r>
+      <w:proofErr w:type="spellEnd"/>
+      <w:r>
+        <w:t xml:space="preserve">. User Christopher Williams isolated the problem to the switches he was modeling with very small impedances. A quick search of the internet came up with the suggestion that something called the </w:t>
+      </w:r>
+      <w:r>
+        <w:rPr>
+          <w:i/>
+        </w:rPr>
+        <w:t>FPCW</w:t>
+      </w:r>
+      <w:r>
+        <w:t xml:space="preserve"> (floating-point control word) might be at the heart of the matter. Adam </w:t>
+      </w:r>
+      <w:proofErr w:type="spellStart"/>
+      <w:r>
+        <w:t>Birchfield</w:t>
+      </w:r>
+      <w:proofErr w:type="spellEnd"/>
+      <w:r>
+        <w:t xml:space="preserve"> was tasked with finding out how to set the FPCW from Python and testing to see if it would explain the differences we are seeing. His post on the site explains the problem and resolution quite well:</w:t>
+      </w:r>
+    </w:p>
+    <w:p>
+      <w:pPr>
+        <w:pStyle w:val="NormalWeb"/>
+        <w:shd w:val="clear" w:color="auto" w:fill="FFFFFF"/>
+        <w:spacing w:before="0" w:beforeAutospacing="0" w:after="120" w:afterAutospacing="0" w:line="270" w:lineRule="atLeast"/>
+        <w:ind w:left="720"/>
+        <w:textAlignment w:val="baseline"/>
+        <w:rPr>
+          <w:rFonts w:ascii="Arial" w:hAnsi="Arial" w:cs="Arial"/>
           <w:color w:val="555555"/>
           <w:sz w:val="20"/>
           <w:szCs w:val="20"/>
         </w:rPr>
-        <w:t>SystemY</w:t>
-      </w:r>
-      <w:proofErr w:type="spellEnd"/>
-      <w:r>
-        <w:rPr>
-          <w:rFonts w:ascii="Arial" w:eastAsia="Times New Roman" w:hAnsi="Arial" w:cs="Arial"/>
+      </w:pPr>
+      <w:r>
+        <w:rPr>
+          <w:rFonts w:ascii="Arial" w:hAnsi="Arial" w:cs="Arial"/>
           <w:color w:val="555555"/>
           <w:sz w:val="20"/>
           <w:szCs w:val="20"/>
         </w:rPr>
-        <w:t xml:space="preserve"> property of the Circuit interface when driving the program from COM.</w:t>
-      </w:r>
-    </w:p>
-    <w:p>
-      <w:r>
-        <w:t>One thing you will have to decide is whether you want Load and Generator equivalents in the Y matrix for your algorithm. If you define Load and Generator objects you will get the Norton equivalent admittances in the Y matrix. So if that messes up your algorithm (which it frequently does), do a Solve of some sort before you define Load and Generator objects, etc., and extract the Y matrix immediately after the Solve command.</w:t>
-      </w:r>
-    </w:p>
-    <w:p>
-      <w:r>
-        <w:t>T</w:t>
-      </w:r>
-      <w:r>
-        <w:t xml:space="preserve">he Y matrix is a common nodal admittance matrix in all formulations that we currently have implemented. You could form a different set of equations such as an augmented </w:t>
-      </w:r>
-      <w:proofErr w:type="spellStart"/>
-      <w:r>
-        <w:t>Y</w:t>
-      </w:r>
-      <w:proofErr w:type="spellEnd"/>
-      <w:r>
-        <w:t xml:space="preserve"> matrix like </w:t>
-      </w:r>
-      <w:proofErr w:type="spellStart"/>
-      <w:r>
-        <w:t>SuperHarm</w:t>
-      </w:r>
-      <w:proofErr w:type="spellEnd"/>
-      <w:r>
-        <w:t xml:space="preserve"> uses, but we just haven't done it. In fact, the "normal" fixed point solution using Y works just fine for nearly all the things we are doing.</w:t>
-      </w:r>
-    </w:p>
-    <w:p>
-      <w:r>
-        <w:t>Early on, when the system got a little ill-conditioned we used a Newton (technically a Newton-Raphson) method to get better convergence than the fixed-point method. Now, I don't know if there is really much difference between the two after implementing some tricks to get the fixed-point to work better.</w:t>
-      </w:r>
-    </w:p>
-    <w:p>
-      <w:r>
-        <w:t>The fixed-point solution might be written:</w:t>
-      </w:r>
-    </w:p>
-    <w:p>
-      <w:pPr>
+        <w:t xml:space="preserve">Christopher, thank you for all your work to demonstrate this calculation inconsistency with using Python through the </w:t>
+      </w:r>
+      <w:proofErr w:type="spellStart"/>
+      <w:r>
+        <w:rPr>
+          <w:rFonts w:ascii="Arial" w:hAnsi="Arial" w:cs="Arial"/>
+          <w:color w:val="555555"/>
+          <w:sz w:val="20"/>
+          <w:szCs w:val="20"/>
+        </w:rPr>
+        <w:t>OpenDSS</w:t>
+      </w:r>
+      <w:proofErr w:type="spellEnd"/>
+      <w:r>
+        <w:rPr>
+          <w:rFonts w:ascii="Arial" w:hAnsi="Arial" w:cs="Arial"/>
+          <w:color w:val="555555"/>
+          <w:sz w:val="20"/>
+          <w:szCs w:val="20"/>
+        </w:rPr>
+        <w:t xml:space="preserve"> COM server. I was able to reproduce the inconsistency using the IEEE 13 bus network switch, when the switch was reduced to a resistance of 1e-11 ohms. I discovered that, at least on my machine with an Intel(R) Core(TM) i5-3470 CPU using Windows 7 </w:t>
+      </w:r>
+      <w:r>
+        <w:rPr>
+          <w:rFonts w:ascii="Arial" w:hAnsi="Arial" w:cs="Arial"/>
+          <w:color w:val="555555"/>
+          <w:sz w:val="20"/>
+          <w:szCs w:val="20"/>
+        </w:rPr>
+        <w:lastRenderedPageBreak/>
+        <w:t xml:space="preserve">Professional, the Floating Point Control Word (FPCW) can be controlled in a Python program, and the default precision level is 64-bit with a 53-bit mantissa. Since </w:t>
+      </w:r>
+      <w:proofErr w:type="spellStart"/>
+      <w:r>
+        <w:rPr>
+          <w:rFonts w:ascii="Arial" w:hAnsi="Arial" w:cs="Arial"/>
+          <w:color w:val="555555"/>
+          <w:sz w:val="20"/>
+          <w:szCs w:val="20"/>
+        </w:rPr>
+        <w:t>OpenDSS</w:t>
+      </w:r>
+      <w:proofErr w:type="spellEnd"/>
+      <w:r>
+        <w:rPr>
+          <w:rFonts w:ascii="Arial" w:hAnsi="Arial" w:cs="Arial"/>
+          <w:color w:val="555555"/>
+          <w:sz w:val="20"/>
+          <w:szCs w:val="20"/>
+        </w:rPr>
+        <w:t xml:space="preserve"> calculates with 80-bit precision on my machine, a small switch like that can produce erroneous currents on 64-bit precision when the correct currents are given for 80-bit. When I manually changed the FPCW precision level in Python to 80-bit, the results matched </w:t>
+      </w:r>
+      <w:proofErr w:type="spellStart"/>
+      <w:r>
+        <w:rPr>
+          <w:rFonts w:ascii="Arial" w:hAnsi="Arial" w:cs="Arial"/>
+          <w:color w:val="555555"/>
+          <w:sz w:val="20"/>
+          <w:szCs w:val="20"/>
+        </w:rPr>
+        <w:t>OpenDSS</w:t>
+      </w:r>
+      <w:proofErr w:type="spellEnd"/>
+      <w:r>
+        <w:rPr>
+          <w:rFonts w:ascii="Arial" w:hAnsi="Arial" w:cs="Arial"/>
+          <w:color w:val="555555"/>
+          <w:sz w:val="20"/>
+          <w:szCs w:val="20"/>
+        </w:rPr>
+        <w:t xml:space="preserve"> exactly.</w:t>
+      </w:r>
+    </w:p>
+    <w:p>
+      <w:pPr>
+        <w:pStyle w:val="NormalWeb"/>
+        <w:shd w:val="clear" w:color="auto" w:fill="FFFFFF"/>
+        <w:spacing w:before="0" w:beforeAutospacing="0" w:after="120" w:afterAutospacing="0" w:line="270" w:lineRule="atLeast"/>
+        <w:ind w:left="720"/>
+        <w:textAlignment w:val="baseline"/>
+        <w:rPr>
+          <w:rFonts w:ascii="Arial" w:hAnsi="Arial" w:cs="Arial"/>
+          <w:color w:val="555555"/>
+          <w:sz w:val="20"/>
+          <w:szCs w:val="20"/>
+        </w:rPr>
+      </w:pPr>
+      <w:r>
+        <w:rPr>
+          <w:rFonts w:ascii="Arial" w:hAnsi="Arial" w:cs="Arial"/>
+          <w:color w:val="555555"/>
+          <w:sz w:val="20"/>
+          <w:szCs w:val="20"/>
+        </w:rPr>
+        <w:t>The following link shows how to use the C function "_</w:t>
+      </w:r>
+      <w:proofErr w:type="spellStart"/>
+      <w:r>
+        <w:rPr>
+          <w:rFonts w:ascii="Arial" w:hAnsi="Arial" w:cs="Arial"/>
+          <w:color w:val="555555"/>
+          <w:sz w:val="20"/>
+          <w:szCs w:val="20"/>
+        </w:rPr>
+        <w:t>controlfp</w:t>
+      </w:r>
+      <w:proofErr w:type="spellEnd"/>
+      <w:r>
+        <w:rPr>
+          <w:rFonts w:ascii="Arial" w:hAnsi="Arial" w:cs="Arial"/>
+          <w:color w:val="555555"/>
+          <w:sz w:val="20"/>
+          <w:szCs w:val="20"/>
+        </w:rPr>
+        <w:t>", which allows one to change the FPCW in C. The first argument should be 0x00010000 for 64/53 precision and 0x00000000 for 80/64 precision. The second argument should be 0x00030000 to mask the FPCW for the precision bits.</w:t>
+      </w:r>
+    </w:p>
+    <w:p>
+      <w:pPr>
+        <w:pStyle w:val="NormalWeb"/>
+        <w:shd w:val="clear" w:color="auto" w:fill="FFFFFF"/>
+        <w:spacing w:before="0" w:beforeAutospacing="0" w:after="120" w:afterAutospacing="0" w:line="270" w:lineRule="atLeast"/>
+        <w:ind w:left="720"/>
+        <w:textAlignment w:val="baseline"/>
+        <w:rPr>
+          <w:rFonts w:ascii="Arial" w:hAnsi="Arial" w:cs="Arial"/>
+          <w:color w:val="555555"/>
+          <w:sz w:val="20"/>
+          <w:szCs w:val="20"/>
+        </w:rPr>
+      </w:pPr>
+      <w:hyperlink r:id="rId7" w:history="1">
+        <w:r>
+          <w:rPr>
+            <w:rStyle w:val="Hyperlink"/>
+            <w:rFonts w:ascii="Arial" w:hAnsi="Arial" w:cs="Arial"/>
+            <w:color w:val="006699"/>
+          </w:rPr>
+          <w:t>https://msdn.microsoft.com/en-us/library/e9b52ceh.aspx</w:t>
+        </w:r>
+      </w:hyperlink>
+    </w:p>
+    <w:p>
+      <w:pPr>
+        <w:pStyle w:val="NormalWeb"/>
+        <w:shd w:val="clear" w:color="auto" w:fill="FFFFFF"/>
+        <w:spacing w:before="0" w:beforeAutospacing="0" w:after="120" w:afterAutospacing="0" w:line="270" w:lineRule="atLeast"/>
+        <w:ind w:left="720"/>
+        <w:textAlignment w:val="baseline"/>
+        <w:rPr>
+          <w:rFonts w:ascii="Arial" w:hAnsi="Arial" w:cs="Arial"/>
+          <w:color w:val="555555"/>
+          <w:sz w:val="20"/>
+          <w:szCs w:val="20"/>
+        </w:rPr>
+      </w:pPr>
+      <w:r>
+        <w:rPr>
+          <w:rFonts w:ascii="Arial" w:hAnsi="Arial" w:cs="Arial"/>
+          <w:color w:val="555555"/>
+          <w:sz w:val="20"/>
+          <w:szCs w:val="20"/>
+        </w:rPr>
+        <w:t>The C function "_</w:t>
+      </w:r>
+      <w:proofErr w:type="spellStart"/>
+      <w:r>
+        <w:rPr>
+          <w:rFonts w:ascii="Arial" w:hAnsi="Arial" w:cs="Arial"/>
+          <w:color w:val="555555"/>
+          <w:sz w:val="20"/>
+          <w:szCs w:val="20"/>
+        </w:rPr>
+        <w:t>controlfp</w:t>
+      </w:r>
+      <w:proofErr w:type="spellEnd"/>
+      <w:r>
+        <w:rPr>
+          <w:rFonts w:ascii="Arial" w:hAnsi="Arial" w:cs="Arial"/>
+          <w:color w:val="555555"/>
+          <w:sz w:val="20"/>
+          <w:szCs w:val="20"/>
+        </w:rPr>
+        <w:t>" can be accessed through the DLL "</w:t>
+      </w:r>
+      <w:proofErr w:type="spellStart"/>
+      <w:r>
+        <w:rPr>
+          <w:rFonts w:ascii="Arial" w:hAnsi="Arial" w:cs="Arial"/>
+          <w:color w:val="555555"/>
+          <w:sz w:val="20"/>
+          <w:szCs w:val="20"/>
+        </w:rPr>
+        <w:t>msvcrt</w:t>
+      </w:r>
+      <w:proofErr w:type="spellEnd"/>
+      <w:r>
+        <w:rPr>
+          <w:rFonts w:ascii="Arial" w:hAnsi="Arial" w:cs="Arial"/>
+          <w:color w:val="555555"/>
+          <w:sz w:val="20"/>
+          <w:szCs w:val="20"/>
+        </w:rPr>
+        <w:t>" which I access through the module "</w:t>
+      </w:r>
+      <w:proofErr w:type="spellStart"/>
+      <w:r>
+        <w:rPr>
+          <w:rFonts w:ascii="Arial" w:hAnsi="Arial" w:cs="Arial"/>
+          <w:color w:val="555555"/>
+          <w:sz w:val="20"/>
+          <w:szCs w:val="20"/>
+        </w:rPr>
+        <w:t>ctypes.cdll</w:t>
+      </w:r>
+      <w:proofErr w:type="spellEnd"/>
+      <w:r>
+        <w:rPr>
+          <w:rFonts w:ascii="Arial" w:hAnsi="Arial" w:cs="Arial"/>
+          <w:color w:val="555555"/>
+          <w:sz w:val="20"/>
+          <w:szCs w:val="20"/>
+        </w:rPr>
+        <w:t>." Here's my Python code to access the FPCW:</w:t>
+      </w:r>
+    </w:p>
+    <w:tbl>
+      <w:tblPr>
+        <w:tblW w:w="11100" w:type="dxa"/>
+        <w:tblInd w:w="870" w:type="dxa"/>
+        <w:shd w:val="clear" w:color="auto" w:fill="FFFFFF"/>
+        <w:tblCellMar>
+          <w:left w:w="0" w:type="dxa"/>
+          <w:right w:w="0" w:type="dxa"/>
+        </w:tblCellMar>
+        <w:tblLook w:val="04A0" w:firstRow="1" w:lastRow="0" w:firstColumn="1" w:lastColumn="0" w:noHBand="0" w:noVBand="1"/>
+      </w:tblPr>
+      <w:tblGrid>
+        <w:gridCol w:w="682"/>
+        <w:gridCol w:w="10418"/>
+      </w:tblGrid>
+      <w:tr>
+        <w:tc>
+          <w:tcPr>
+            <w:tcW w:w="0" w:type="auto"/>
+            <w:tcBorders>
+              <w:top w:val="nil"/>
+              <w:left w:val="nil"/>
+              <w:bottom w:val="single" w:sz="6" w:space="0" w:color="E5E5E5"/>
+              <w:right w:val="nil"/>
+            </w:tcBorders>
+            <w:shd w:val="clear" w:color="auto" w:fill="auto"/>
+            <w:tcMar>
+              <w:top w:w="75" w:type="dxa"/>
+              <w:left w:w="150" w:type="dxa"/>
+              <w:bottom w:w="75" w:type="dxa"/>
+              <w:right w:w="150" w:type="dxa"/>
+            </w:tcMar>
+            <w:vAlign w:val="center"/>
+            <w:hideMark/>
+          </w:tcPr>
+          <w:p>
+            <w:pPr>
+              <w:pStyle w:val="HTMLPreformatted"/>
+              <w:spacing w:line="270" w:lineRule="atLeast"/>
+              <w:textAlignment w:val="baseline"/>
+              <w:rPr>
+                <w:color w:val="808080"/>
+                <w:sz w:val="25"/>
+                <w:szCs w:val="25"/>
+              </w:rPr>
+            </w:pPr>
+            <w:r>
+              <w:rPr>
+                <w:color w:val="808080"/>
+                <w:sz w:val="25"/>
+                <w:szCs w:val="25"/>
+              </w:rPr>
+              <w:t xml:space="preserve"> 1</w:t>
+            </w:r>
+          </w:p>
+          <w:p>
+            <w:pPr>
+              <w:pStyle w:val="HTMLPreformatted"/>
+              <w:spacing w:line="270" w:lineRule="atLeast"/>
+              <w:textAlignment w:val="baseline"/>
+              <w:rPr>
+                <w:color w:val="808080"/>
+                <w:sz w:val="25"/>
+                <w:szCs w:val="25"/>
+              </w:rPr>
+            </w:pPr>
+            <w:r>
+              <w:rPr>
+                <w:color w:val="808080"/>
+                <w:sz w:val="25"/>
+                <w:szCs w:val="25"/>
+              </w:rPr>
+              <w:t xml:space="preserve"> 2</w:t>
+            </w:r>
+          </w:p>
+          <w:p>
+            <w:pPr>
+              <w:pStyle w:val="HTMLPreformatted"/>
+              <w:spacing w:line="270" w:lineRule="atLeast"/>
+              <w:textAlignment w:val="baseline"/>
+              <w:rPr>
+                <w:color w:val="808080"/>
+                <w:sz w:val="25"/>
+                <w:szCs w:val="25"/>
+              </w:rPr>
+            </w:pPr>
+            <w:r>
+              <w:rPr>
+                <w:color w:val="808080"/>
+                <w:sz w:val="25"/>
+                <w:szCs w:val="25"/>
+              </w:rPr>
+              <w:t xml:space="preserve"> 3</w:t>
+            </w:r>
+          </w:p>
+          <w:p>
+            <w:pPr>
+              <w:pStyle w:val="HTMLPreformatted"/>
+              <w:spacing w:line="270" w:lineRule="atLeast"/>
+              <w:textAlignment w:val="baseline"/>
+              <w:rPr>
+                <w:color w:val="808080"/>
+                <w:sz w:val="25"/>
+                <w:szCs w:val="25"/>
+              </w:rPr>
+            </w:pPr>
+            <w:r>
+              <w:rPr>
+                <w:color w:val="808080"/>
+                <w:sz w:val="25"/>
+                <w:szCs w:val="25"/>
+              </w:rPr>
+              <w:t xml:space="preserve"> 4</w:t>
+            </w:r>
+          </w:p>
+          <w:p>
+            <w:pPr>
+              <w:pStyle w:val="HTMLPreformatted"/>
+              <w:spacing w:line="270" w:lineRule="atLeast"/>
+              <w:textAlignment w:val="baseline"/>
+              <w:rPr>
+                <w:color w:val="808080"/>
+                <w:sz w:val="25"/>
+                <w:szCs w:val="25"/>
+              </w:rPr>
+            </w:pPr>
+            <w:r>
+              <w:rPr>
+                <w:color w:val="808080"/>
+                <w:sz w:val="25"/>
+                <w:szCs w:val="25"/>
+              </w:rPr>
+              <w:t xml:space="preserve"> 5</w:t>
+            </w:r>
+          </w:p>
+          <w:p>
+            <w:pPr>
+              <w:pStyle w:val="HTMLPreformatted"/>
+              <w:spacing w:line="270" w:lineRule="atLeast"/>
+              <w:textAlignment w:val="baseline"/>
+              <w:rPr>
+                <w:color w:val="808080"/>
+                <w:sz w:val="25"/>
+                <w:szCs w:val="25"/>
+              </w:rPr>
+            </w:pPr>
+            <w:r>
+              <w:rPr>
+                <w:color w:val="808080"/>
+                <w:sz w:val="25"/>
+                <w:szCs w:val="25"/>
+              </w:rPr>
+              <w:t xml:space="preserve"> 6</w:t>
+            </w:r>
+          </w:p>
+          <w:p>
+            <w:pPr>
+              <w:pStyle w:val="HTMLPreformatted"/>
+              <w:spacing w:line="270" w:lineRule="atLeast"/>
+              <w:textAlignment w:val="baseline"/>
+              <w:rPr>
+                <w:color w:val="808080"/>
+                <w:sz w:val="25"/>
+                <w:szCs w:val="25"/>
+              </w:rPr>
+            </w:pPr>
+            <w:r>
+              <w:rPr>
+                <w:color w:val="808080"/>
+                <w:sz w:val="25"/>
+                <w:szCs w:val="25"/>
+              </w:rPr>
+              <w:t xml:space="preserve"> 7</w:t>
+            </w:r>
+          </w:p>
+          <w:p>
+            <w:pPr>
+              <w:pStyle w:val="HTMLPreformatted"/>
+              <w:spacing w:line="270" w:lineRule="atLeast"/>
+              <w:textAlignment w:val="baseline"/>
+              <w:rPr>
+                <w:color w:val="808080"/>
+                <w:sz w:val="25"/>
+                <w:szCs w:val="25"/>
+              </w:rPr>
+            </w:pPr>
+            <w:r>
+              <w:rPr>
+                <w:color w:val="808080"/>
+                <w:sz w:val="25"/>
+                <w:szCs w:val="25"/>
+              </w:rPr>
+              <w:t xml:space="preserve"> 8</w:t>
+            </w:r>
+          </w:p>
+          <w:p>
+            <w:pPr>
+              <w:pStyle w:val="HTMLPreformatted"/>
+              <w:spacing w:line="270" w:lineRule="atLeast"/>
+              <w:textAlignment w:val="baseline"/>
+              <w:rPr>
+                <w:color w:val="808080"/>
+                <w:sz w:val="25"/>
+                <w:szCs w:val="25"/>
+              </w:rPr>
+            </w:pPr>
+            <w:r>
+              <w:rPr>
+                <w:color w:val="808080"/>
+                <w:sz w:val="25"/>
+                <w:szCs w:val="25"/>
+              </w:rPr>
+              <w:t xml:space="preserve"> 9</w:t>
+            </w:r>
+          </w:p>
+          <w:p>
+            <w:pPr>
+              <w:pStyle w:val="HTMLPreformatted"/>
+              <w:spacing w:line="270" w:lineRule="atLeast"/>
+              <w:textAlignment w:val="baseline"/>
+              <w:rPr>
+                <w:color w:val="808080"/>
+                <w:sz w:val="25"/>
+                <w:szCs w:val="25"/>
+              </w:rPr>
+            </w:pPr>
+            <w:r>
+              <w:rPr>
+                <w:color w:val="808080"/>
+                <w:sz w:val="25"/>
+                <w:szCs w:val="25"/>
+              </w:rPr>
+              <w:t>10</w:t>
+            </w:r>
+          </w:p>
+          <w:p>
+            <w:pPr>
+              <w:pStyle w:val="HTMLPreformatted"/>
+              <w:spacing w:line="270" w:lineRule="atLeast"/>
+              <w:textAlignment w:val="baseline"/>
+              <w:rPr>
+                <w:color w:val="808080"/>
+                <w:sz w:val="25"/>
+                <w:szCs w:val="25"/>
+              </w:rPr>
+            </w:pPr>
+            <w:r>
+              <w:rPr>
+                <w:color w:val="808080"/>
+                <w:sz w:val="25"/>
+                <w:szCs w:val="25"/>
+              </w:rPr>
+              <w:t>11</w:t>
+            </w:r>
+          </w:p>
+          <w:p>
+            <w:pPr>
+              <w:pStyle w:val="HTMLPreformatted"/>
+              <w:spacing w:line="270" w:lineRule="atLeast"/>
+              <w:textAlignment w:val="baseline"/>
+              <w:rPr>
+                <w:color w:val="808080"/>
+                <w:sz w:val="25"/>
+                <w:szCs w:val="25"/>
+              </w:rPr>
+            </w:pPr>
+            <w:r>
+              <w:rPr>
+                <w:color w:val="808080"/>
+                <w:sz w:val="25"/>
+                <w:szCs w:val="25"/>
+              </w:rPr>
+              <w:t>12</w:t>
+            </w:r>
+          </w:p>
+          <w:p>
+            <w:pPr>
+              <w:pStyle w:val="HTMLPreformatted"/>
+              <w:spacing w:line="270" w:lineRule="atLeast"/>
+              <w:textAlignment w:val="baseline"/>
+              <w:rPr>
+                <w:color w:val="808080"/>
+                <w:sz w:val="25"/>
+                <w:szCs w:val="25"/>
+              </w:rPr>
+            </w:pPr>
+            <w:r>
+              <w:rPr>
+                <w:color w:val="808080"/>
+                <w:sz w:val="25"/>
+                <w:szCs w:val="25"/>
+              </w:rPr>
+              <w:t>13</w:t>
+            </w:r>
+          </w:p>
+          <w:p>
+            <w:pPr>
+              <w:pStyle w:val="HTMLPreformatted"/>
+              <w:spacing w:line="270" w:lineRule="atLeast"/>
+              <w:textAlignment w:val="baseline"/>
+              <w:rPr>
+                <w:color w:val="808080"/>
+                <w:sz w:val="25"/>
+                <w:szCs w:val="25"/>
+              </w:rPr>
+            </w:pPr>
+            <w:r>
+              <w:rPr>
+                <w:color w:val="808080"/>
+                <w:sz w:val="25"/>
+                <w:szCs w:val="25"/>
+              </w:rPr>
+              <w:t>14</w:t>
+            </w:r>
+          </w:p>
+          <w:p>
+            <w:pPr>
+              <w:pStyle w:val="HTMLPreformatted"/>
+              <w:spacing w:line="270" w:lineRule="atLeast"/>
+              <w:textAlignment w:val="baseline"/>
+              <w:rPr>
+                <w:color w:val="808080"/>
+                <w:sz w:val="25"/>
+                <w:szCs w:val="25"/>
+              </w:rPr>
+            </w:pPr>
+            <w:r>
+              <w:rPr>
+                <w:color w:val="808080"/>
+                <w:sz w:val="25"/>
+                <w:szCs w:val="25"/>
+              </w:rPr>
+              <w:t>15</w:t>
+            </w:r>
+          </w:p>
+          <w:p>
+            <w:pPr>
+              <w:pStyle w:val="HTMLPreformatted"/>
+              <w:spacing w:line="270" w:lineRule="atLeast"/>
+              <w:textAlignment w:val="baseline"/>
+              <w:rPr>
+                <w:color w:val="808080"/>
+                <w:sz w:val="25"/>
+                <w:szCs w:val="25"/>
+              </w:rPr>
+            </w:pPr>
+            <w:r>
+              <w:rPr>
+                <w:color w:val="808080"/>
+                <w:sz w:val="25"/>
+                <w:szCs w:val="25"/>
+              </w:rPr>
+              <w:t>16</w:t>
+            </w:r>
+          </w:p>
+          <w:p>
+            <w:pPr>
+              <w:pStyle w:val="HTMLPreformatted"/>
+              <w:spacing w:line="270" w:lineRule="atLeast"/>
+              <w:textAlignment w:val="baseline"/>
+              <w:rPr>
+                <w:color w:val="808080"/>
+                <w:sz w:val="25"/>
+                <w:szCs w:val="25"/>
+              </w:rPr>
+            </w:pPr>
+            <w:r>
+              <w:rPr>
+                <w:color w:val="808080"/>
+                <w:sz w:val="25"/>
+                <w:szCs w:val="25"/>
+              </w:rPr>
+              <w:t>17</w:t>
+            </w:r>
+          </w:p>
+          <w:p>
+            <w:pPr>
+              <w:pStyle w:val="HTMLPreformatted"/>
+              <w:spacing w:line="270" w:lineRule="atLeast"/>
+              <w:textAlignment w:val="baseline"/>
+              <w:rPr>
+                <w:color w:val="808080"/>
+                <w:sz w:val="25"/>
+                <w:szCs w:val="25"/>
+              </w:rPr>
+            </w:pPr>
+            <w:r>
+              <w:rPr>
+                <w:color w:val="808080"/>
+                <w:sz w:val="25"/>
+                <w:szCs w:val="25"/>
+              </w:rPr>
+              <w:t>18</w:t>
+            </w:r>
+          </w:p>
+          <w:p>
+            <w:pPr>
+              <w:pStyle w:val="HTMLPreformatted"/>
+              <w:spacing w:line="270" w:lineRule="atLeast"/>
+              <w:textAlignment w:val="baseline"/>
+              <w:rPr>
+                <w:color w:val="808080"/>
+                <w:sz w:val="25"/>
+                <w:szCs w:val="25"/>
+              </w:rPr>
+            </w:pPr>
+            <w:r>
+              <w:rPr>
+                <w:color w:val="808080"/>
+                <w:sz w:val="25"/>
+                <w:szCs w:val="25"/>
+              </w:rPr>
+              <w:t>19</w:t>
+            </w:r>
+          </w:p>
+          <w:p>
+            <w:pPr>
+              <w:pStyle w:val="HTMLPreformatted"/>
+              <w:spacing w:line="270" w:lineRule="atLeast"/>
+              <w:textAlignment w:val="baseline"/>
+              <w:rPr>
+                <w:color w:val="808080"/>
+                <w:sz w:val="25"/>
+                <w:szCs w:val="25"/>
+              </w:rPr>
+            </w:pPr>
+            <w:r>
+              <w:rPr>
+                <w:color w:val="808080"/>
+                <w:sz w:val="25"/>
+                <w:szCs w:val="25"/>
+              </w:rPr>
+              <w:t>20</w:t>
+            </w:r>
+          </w:p>
+          <w:p>
+            <w:pPr>
+              <w:pStyle w:val="HTMLPreformatted"/>
+              <w:spacing w:line="270" w:lineRule="atLeast"/>
+              <w:textAlignment w:val="baseline"/>
+              <w:rPr>
+                <w:color w:val="808080"/>
+                <w:sz w:val="25"/>
+                <w:szCs w:val="25"/>
+              </w:rPr>
+            </w:pPr>
+            <w:r>
+              <w:rPr>
+                <w:color w:val="808080"/>
+                <w:sz w:val="25"/>
+                <w:szCs w:val="25"/>
+              </w:rPr>
+              <w:t>21</w:t>
+            </w:r>
+          </w:p>
+          <w:p>
+            <w:pPr>
+              <w:pStyle w:val="HTMLPreformatted"/>
+              <w:spacing w:line="270" w:lineRule="atLeast"/>
+              <w:textAlignment w:val="baseline"/>
+              <w:rPr>
+                <w:color w:val="808080"/>
+                <w:sz w:val="25"/>
+                <w:szCs w:val="25"/>
+              </w:rPr>
+            </w:pPr>
+            <w:r>
+              <w:rPr>
+                <w:color w:val="808080"/>
+                <w:sz w:val="25"/>
+                <w:szCs w:val="25"/>
+              </w:rPr>
+              <w:t>22</w:t>
+            </w:r>
+          </w:p>
+          <w:p>
+            <w:pPr>
+              <w:pStyle w:val="HTMLPreformatted"/>
+              <w:spacing w:line="270" w:lineRule="atLeast"/>
+              <w:textAlignment w:val="baseline"/>
+              <w:rPr>
+                <w:color w:val="808080"/>
+                <w:sz w:val="25"/>
+                <w:szCs w:val="25"/>
+              </w:rPr>
+            </w:pPr>
+            <w:r>
+              <w:rPr>
+                <w:color w:val="808080"/>
+                <w:sz w:val="25"/>
+                <w:szCs w:val="25"/>
+              </w:rPr>
+              <w:t>23</w:t>
+            </w:r>
+          </w:p>
+          <w:p>
+            <w:pPr>
+              <w:pStyle w:val="HTMLPreformatted"/>
+              <w:spacing w:line="270" w:lineRule="atLeast"/>
+              <w:textAlignment w:val="baseline"/>
+              <w:rPr>
+                <w:color w:val="808080"/>
+                <w:sz w:val="25"/>
+                <w:szCs w:val="25"/>
+              </w:rPr>
+            </w:pPr>
+            <w:r>
+              <w:rPr>
+                <w:color w:val="808080"/>
+                <w:sz w:val="25"/>
+                <w:szCs w:val="25"/>
+              </w:rPr>
+              <w:t>24</w:t>
+            </w:r>
+          </w:p>
+          <w:p>
+            <w:pPr>
+              <w:pStyle w:val="HTMLPreformatted"/>
+              <w:spacing w:line="270" w:lineRule="atLeast"/>
+              <w:textAlignment w:val="baseline"/>
+              <w:rPr>
+                <w:color w:val="808080"/>
+                <w:sz w:val="25"/>
+                <w:szCs w:val="25"/>
+              </w:rPr>
+            </w:pPr>
+            <w:r>
+              <w:rPr>
+                <w:color w:val="808080"/>
+                <w:sz w:val="25"/>
+                <w:szCs w:val="25"/>
+              </w:rPr>
+              <w:t>25</w:t>
+            </w:r>
+          </w:p>
+          <w:p>
+            <w:pPr>
+              <w:pStyle w:val="HTMLPreformatted"/>
+              <w:spacing w:line="270" w:lineRule="atLeast"/>
+              <w:textAlignment w:val="baseline"/>
+              <w:rPr>
+                <w:color w:val="808080"/>
+                <w:sz w:val="25"/>
+                <w:szCs w:val="25"/>
+              </w:rPr>
+            </w:pPr>
+            <w:r>
+              <w:rPr>
+                <w:color w:val="808080"/>
+                <w:sz w:val="25"/>
+                <w:szCs w:val="25"/>
+              </w:rPr>
+              <w:t>26</w:t>
+            </w:r>
+          </w:p>
+          <w:p>
+            <w:pPr>
+              <w:pStyle w:val="HTMLPreformatted"/>
+              <w:spacing w:line="270" w:lineRule="atLeast"/>
+              <w:textAlignment w:val="baseline"/>
+              <w:rPr>
+                <w:color w:val="808080"/>
+                <w:sz w:val="25"/>
+                <w:szCs w:val="25"/>
+              </w:rPr>
+            </w:pPr>
+            <w:r>
+              <w:rPr>
+                <w:color w:val="808080"/>
+                <w:sz w:val="25"/>
+                <w:szCs w:val="25"/>
+              </w:rPr>
+              <w:t>27</w:t>
+            </w:r>
+          </w:p>
+          <w:p>
+            <w:pPr>
+              <w:pStyle w:val="HTMLPreformatted"/>
+              <w:spacing w:line="270" w:lineRule="atLeast"/>
+              <w:textAlignment w:val="baseline"/>
+              <w:rPr>
+                <w:color w:val="808080"/>
+                <w:sz w:val="25"/>
+                <w:szCs w:val="25"/>
+              </w:rPr>
+            </w:pPr>
+            <w:r>
+              <w:rPr>
+                <w:color w:val="808080"/>
+                <w:sz w:val="25"/>
+                <w:szCs w:val="25"/>
+              </w:rPr>
+              <w:t>28</w:t>
+            </w:r>
+          </w:p>
+        </w:tc>
+        <w:tc>
+          <w:tcPr>
+            <w:tcW w:w="0" w:type="auto"/>
+            <w:tcBorders>
+              <w:top w:val="nil"/>
+              <w:left w:val="nil"/>
+              <w:bottom w:val="single" w:sz="6" w:space="0" w:color="E5E5E5"/>
+              <w:right w:val="nil"/>
+            </w:tcBorders>
+            <w:shd w:val="clear" w:color="auto" w:fill="auto"/>
+            <w:tcMar>
+              <w:top w:w="75" w:type="dxa"/>
+              <w:left w:w="150" w:type="dxa"/>
+              <w:bottom w:w="75" w:type="dxa"/>
+              <w:right w:w="150" w:type="dxa"/>
+            </w:tcMar>
+            <w:vAlign w:val="center"/>
+            <w:hideMark/>
+          </w:tcPr>
+          <w:p>
+            <w:pPr>
+              <w:pStyle w:val="HTMLPreformatted"/>
+              <w:spacing w:line="270" w:lineRule="atLeast"/>
+              <w:textAlignment w:val="baseline"/>
+              <w:rPr>
+                <w:color w:val="555555"/>
+              </w:rPr>
+            </w:pPr>
+            <w:r>
+              <w:rPr>
+                <w:rStyle w:val="c"/>
+                <w:i/>
+                <w:iCs/>
+                <w:color w:val="408080"/>
+                <w:bdr w:val="none" w:sz="0" w:space="0" w:color="auto" w:frame="1"/>
+              </w:rPr>
+              <w:t xml:space="preserve"># Test program to change FPCW and run something on </w:t>
+            </w:r>
+            <w:proofErr w:type="spellStart"/>
+            <w:r>
+              <w:rPr>
+                <w:rStyle w:val="c"/>
+                <w:i/>
+                <w:iCs/>
+                <w:color w:val="408080"/>
+                <w:bdr w:val="none" w:sz="0" w:space="0" w:color="auto" w:frame="1"/>
+              </w:rPr>
+              <w:t>OpenDSS</w:t>
+            </w:r>
+            <w:proofErr w:type="spellEnd"/>
+          </w:p>
+          <w:p>
+            <w:pPr>
+              <w:pStyle w:val="HTMLPreformatted"/>
+              <w:spacing w:line="270" w:lineRule="atLeast"/>
+              <w:textAlignment w:val="baseline"/>
+              <w:rPr>
+                <w:color w:val="555555"/>
+              </w:rPr>
+            </w:pPr>
+            <w:r>
+              <w:rPr>
+                <w:rStyle w:val="kn"/>
+                <w:b/>
+                <w:bCs/>
+                <w:color w:val="008000"/>
+                <w:bdr w:val="none" w:sz="0" w:space="0" w:color="auto" w:frame="1"/>
+              </w:rPr>
+              <w:t>import</w:t>
+            </w:r>
+            <w:r>
+              <w:rPr>
+                <w:color w:val="555555"/>
+              </w:rPr>
+              <w:t xml:space="preserve"> </w:t>
+            </w:r>
+            <w:r>
+              <w:rPr>
+                <w:rStyle w:val="nn"/>
+                <w:b/>
+                <w:bCs/>
+                <w:color w:val="0000FF"/>
+                <w:bdr w:val="none" w:sz="0" w:space="0" w:color="auto" w:frame="1"/>
+              </w:rPr>
+              <w:t>win32com.client</w:t>
+            </w:r>
+          </w:p>
+          <w:p>
+            <w:pPr>
+              <w:pStyle w:val="HTMLPreformatted"/>
+              <w:spacing w:line="270" w:lineRule="atLeast"/>
+              <w:textAlignment w:val="baseline"/>
+              <w:rPr>
+                <w:color w:val="555555"/>
+              </w:rPr>
+            </w:pPr>
+            <w:r>
+              <w:rPr>
+                <w:rStyle w:val="kn"/>
+                <w:b/>
+                <w:bCs/>
+                <w:color w:val="008000"/>
+                <w:bdr w:val="none" w:sz="0" w:space="0" w:color="auto" w:frame="1"/>
+              </w:rPr>
+              <w:t>from</w:t>
+            </w:r>
+            <w:r>
+              <w:rPr>
+                <w:color w:val="555555"/>
+              </w:rPr>
+              <w:t xml:space="preserve"> </w:t>
+            </w:r>
+            <w:proofErr w:type="spellStart"/>
+            <w:r>
+              <w:rPr>
+                <w:rStyle w:val="nn"/>
+                <w:b/>
+                <w:bCs/>
+                <w:color w:val="0000FF"/>
+                <w:bdr w:val="none" w:sz="0" w:space="0" w:color="auto" w:frame="1"/>
+              </w:rPr>
+              <w:t>ctypes</w:t>
+            </w:r>
+            <w:proofErr w:type="spellEnd"/>
+            <w:r>
+              <w:rPr>
+                <w:color w:val="555555"/>
+              </w:rPr>
+              <w:t xml:space="preserve"> </w:t>
+            </w:r>
+            <w:r>
+              <w:rPr>
+                <w:rStyle w:val="kn"/>
+                <w:b/>
+                <w:bCs/>
+                <w:color w:val="008000"/>
+                <w:bdr w:val="none" w:sz="0" w:space="0" w:color="auto" w:frame="1"/>
+              </w:rPr>
+              <w:t>import</w:t>
+            </w:r>
+            <w:r>
+              <w:rPr>
+                <w:color w:val="555555"/>
+              </w:rPr>
+              <w:t xml:space="preserve"> </w:t>
+            </w:r>
+            <w:proofErr w:type="spellStart"/>
+            <w:r>
+              <w:rPr>
+                <w:rStyle w:val="n"/>
+                <w:color w:val="555555"/>
+                <w:bdr w:val="none" w:sz="0" w:space="0" w:color="auto" w:frame="1"/>
+              </w:rPr>
+              <w:t>cdll</w:t>
+            </w:r>
+            <w:proofErr w:type="spellEnd"/>
+          </w:p>
+          <w:p>
+            <w:pPr>
+              <w:pStyle w:val="HTMLPreformatted"/>
+              <w:spacing w:line="270" w:lineRule="atLeast"/>
+              <w:textAlignment w:val="baseline"/>
+              <w:rPr>
+                <w:color w:val="555555"/>
+              </w:rPr>
+            </w:pPr>
+          </w:p>
+          <w:p>
+            <w:pPr>
+              <w:pStyle w:val="HTMLPreformatted"/>
+              <w:spacing w:line="270" w:lineRule="atLeast"/>
+              <w:textAlignment w:val="baseline"/>
+              <w:rPr>
+                <w:color w:val="555555"/>
+              </w:rPr>
+            </w:pPr>
+            <w:proofErr w:type="spellStart"/>
+            <w:r>
+              <w:rPr>
+                <w:rStyle w:val="k"/>
+                <w:rFonts w:eastAsiaTheme="majorEastAsia"/>
+                <w:b/>
+                <w:bCs/>
+                <w:color w:val="008000"/>
+                <w:bdr w:val="none" w:sz="0" w:space="0" w:color="auto" w:frame="1"/>
+              </w:rPr>
+              <w:t>def</w:t>
+            </w:r>
+            <w:proofErr w:type="spellEnd"/>
+            <w:r>
+              <w:rPr>
+                <w:color w:val="555555"/>
+              </w:rPr>
+              <w:t xml:space="preserve"> </w:t>
+            </w:r>
+            <w:proofErr w:type="spellStart"/>
+            <w:r>
+              <w:rPr>
+                <w:rStyle w:val="nf"/>
+                <w:rFonts w:eastAsiaTheme="majorEastAsia"/>
+                <w:color w:val="0000FF"/>
+                <w:bdr w:val="none" w:sz="0" w:space="0" w:color="auto" w:frame="1"/>
+              </w:rPr>
+              <w:t>opendss_do_something</w:t>
+            </w:r>
+            <w:proofErr w:type="spellEnd"/>
+            <w:r>
+              <w:rPr>
+                <w:rStyle w:val="p"/>
+                <w:color w:val="555555"/>
+                <w:bdr w:val="none" w:sz="0" w:space="0" w:color="auto" w:frame="1"/>
+              </w:rPr>
+              <w:t>():</w:t>
+            </w:r>
+          </w:p>
+          <w:p>
+            <w:pPr>
+              <w:pStyle w:val="HTMLPreformatted"/>
+              <w:spacing w:line="270" w:lineRule="atLeast"/>
+              <w:textAlignment w:val="baseline"/>
+              <w:rPr>
+                <w:color w:val="555555"/>
+              </w:rPr>
+            </w:pPr>
+            <w:r>
+              <w:rPr>
+                <w:color w:val="555555"/>
+              </w:rPr>
+              <w:t xml:space="preserve">    </w:t>
+            </w:r>
+            <w:r>
+              <w:rPr>
+                <w:rStyle w:val="c"/>
+                <w:i/>
+                <w:iCs/>
+                <w:color w:val="408080"/>
+                <w:bdr w:val="none" w:sz="0" w:space="0" w:color="auto" w:frame="1"/>
+              </w:rPr>
+              <w:t xml:space="preserve"># Some basic code to run </w:t>
+            </w:r>
+            <w:proofErr w:type="spellStart"/>
+            <w:r>
+              <w:rPr>
+                <w:rStyle w:val="c"/>
+                <w:i/>
+                <w:iCs/>
+                <w:color w:val="408080"/>
+                <w:bdr w:val="none" w:sz="0" w:space="0" w:color="auto" w:frame="1"/>
+              </w:rPr>
+              <w:t>OpenDSS</w:t>
+            </w:r>
+            <w:proofErr w:type="spellEnd"/>
+            <w:r>
+              <w:rPr>
+                <w:rStyle w:val="c"/>
+                <w:i/>
+                <w:iCs/>
+                <w:color w:val="408080"/>
+                <w:bdr w:val="none" w:sz="0" w:space="0" w:color="auto" w:frame="1"/>
+              </w:rPr>
+              <w:t xml:space="preserve"> and get some results</w:t>
+            </w:r>
+          </w:p>
+          <w:p>
+            <w:pPr>
+              <w:pStyle w:val="HTMLPreformatted"/>
+              <w:spacing w:line="270" w:lineRule="atLeast"/>
+              <w:textAlignment w:val="baseline"/>
+              <w:rPr>
+                <w:color w:val="555555"/>
+              </w:rPr>
+            </w:pPr>
+            <w:r>
+              <w:rPr>
+                <w:color w:val="555555"/>
+              </w:rPr>
+              <w:t xml:space="preserve">    </w:t>
+            </w:r>
+            <w:r>
+              <w:rPr>
+                <w:rStyle w:val="n"/>
+                <w:color w:val="555555"/>
+                <w:bdr w:val="none" w:sz="0" w:space="0" w:color="auto" w:frame="1"/>
+              </w:rPr>
+              <w:t>results</w:t>
+            </w:r>
+            <w:r>
+              <w:rPr>
+                <w:color w:val="555555"/>
+              </w:rPr>
+              <w:t xml:space="preserve"> </w:t>
+            </w:r>
+            <w:r>
+              <w:rPr>
+                <w:rStyle w:val="o"/>
+                <w:color w:val="666666"/>
+                <w:bdr w:val="none" w:sz="0" w:space="0" w:color="auto" w:frame="1"/>
+              </w:rPr>
+              <w:t>=</w:t>
+            </w:r>
+            <w:r>
+              <w:rPr>
+                <w:color w:val="555555"/>
+              </w:rPr>
+              <w:t xml:space="preserve"> </w:t>
+            </w:r>
+            <w:r>
+              <w:rPr>
+                <w:rStyle w:val="s"/>
+                <w:color w:val="BA2121"/>
+                <w:bdr w:val="none" w:sz="0" w:space="0" w:color="auto" w:frame="1"/>
+              </w:rPr>
+              <w:t>"123"</w:t>
+            </w:r>
+          </w:p>
+          <w:p>
+            <w:pPr>
+              <w:pStyle w:val="HTMLPreformatted"/>
+              <w:spacing w:line="270" w:lineRule="atLeast"/>
+              <w:textAlignment w:val="baseline"/>
+              <w:rPr>
+                <w:color w:val="555555"/>
+              </w:rPr>
+            </w:pPr>
+            <w:r>
+              <w:rPr>
+                <w:color w:val="555555"/>
+              </w:rPr>
+              <w:t xml:space="preserve">    </w:t>
+            </w:r>
+            <w:r>
+              <w:rPr>
+                <w:rStyle w:val="n"/>
+                <w:color w:val="555555"/>
+                <w:bdr w:val="none" w:sz="0" w:space="0" w:color="auto" w:frame="1"/>
+              </w:rPr>
+              <w:t>engine</w:t>
+            </w:r>
+            <w:r>
+              <w:rPr>
+                <w:color w:val="555555"/>
+              </w:rPr>
+              <w:t xml:space="preserve"> </w:t>
+            </w:r>
+            <w:r>
+              <w:rPr>
+                <w:rStyle w:val="o"/>
+                <w:color w:val="666666"/>
+                <w:bdr w:val="none" w:sz="0" w:space="0" w:color="auto" w:frame="1"/>
+              </w:rPr>
+              <w:t>=</w:t>
+            </w:r>
+            <w:r>
+              <w:rPr>
+                <w:color w:val="555555"/>
+              </w:rPr>
+              <w:t xml:space="preserve"> </w:t>
+            </w:r>
+            <w:r>
+              <w:rPr>
+                <w:rStyle w:val="n"/>
+                <w:color w:val="555555"/>
+                <w:bdr w:val="none" w:sz="0" w:space="0" w:color="auto" w:frame="1"/>
+              </w:rPr>
+              <w:t>win32com</w:t>
+            </w:r>
+            <w:r>
+              <w:rPr>
+                <w:rStyle w:val="o"/>
+                <w:color w:val="666666"/>
+                <w:bdr w:val="none" w:sz="0" w:space="0" w:color="auto" w:frame="1"/>
+              </w:rPr>
+              <w:t>.</w:t>
+            </w:r>
+            <w:r>
+              <w:rPr>
+                <w:rStyle w:val="n"/>
+                <w:color w:val="555555"/>
+                <w:bdr w:val="none" w:sz="0" w:space="0" w:color="auto" w:frame="1"/>
+              </w:rPr>
+              <w:t>client</w:t>
+            </w:r>
+            <w:r>
+              <w:rPr>
+                <w:rStyle w:val="o"/>
+                <w:color w:val="666666"/>
+                <w:bdr w:val="none" w:sz="0" w:space="0" w:color="auto" w:frame="1"/>
+              </w:rPr>
+              <w:t>.</w:t>
+            </w:r>
+            <w:r>
+              <w:rPr>
+                <w:rStyle w:val="n"/>
+                <w:color w:val="555555"/>
+                <w:bdr w:val="none" w:sz="0" w:space="0" w:color="auto" w:frame="1"/>
+              </w:rPr>
+              <w:t>Dispatch</w:t>
+            </w:r>
+            <w:r>
+              <w:rPr>
+                <w:rStyle w:val="p"/>
+                <w:color w:val="555555"/>
+                <w:bdr w:val="none" w:sz="0" w:space="0" w:color="auto" w:frame="1"/>
+              </w:rPr>
+              <w:t>(</w:t>
+            </w:r>
+            <w:r>
+              <w:rPr>
+                <w:rStyle w:val="s"/>
+                <w:color w:val="BA2121"/>
+                <w:bdr w:val="none" w:sz="0" w:space="0" w:color="auto" w:frame="1"/>
+              </w:rPr>
+              <w:t>"</w:t>
+            </w:r>
+            <w:proofErr w:type="spellStart"/>
+            <w:r>
+              <w:rPr>
+                <w:rStyle w:val="s"/>
+                <w:color w:val="BA2121"/>
+                <w:bdr w:val="none" w:sz="0" w:space="0" w:color="auto" w:frame="1"/>
+              </w:rPr>
+              <w:t>OpenDSSEngine.DSS</w:t>
+            </w:r>
+            <w:proofErr w:type="spellEnd"/>
+            <w:r>
+              <w:rPr>
+                <w:rStyle w:val="s"/>
+                <w:color w:val="BA2121"/>
+                <w:bdr w:val="none" w:sz="0" w:space="0" w:color="auto" w:frame="1"/>
+              </w:rPr>
+              <w:t>"</w:t>
+            </w:r>
+            <w:r>
+              <w:rPr>
+                <w:rStyle w:val="p"/>
+                <w:color w:val="555555"/>
+                <w:bdr w:val="none" w:sz="0" w:space="0" w:color="auto" w:frame="1"/>
+              </w:rPr>
+              <w:t>)</w:t>
+            </w:r>
+          </w:p>
+          <w:p>
+            <w:pPr>
+              <w:pStyle w:val="HTMLPreformatted"/>
+              <w:spacing w:line="270" w:lineRule="atLeast"/>
+              <w:textAlignment w:val="baseline"/>
+              <w:rPr>
+                <w:color w:val="555555"/>
+              </w:rPr>
+            </w:pPr>
+            <w:r>
+              <w:rPr>
+                <w:color w:val="555555"/>
+              </w:rPr>
+              <w:t xml:space="preserve">    </w:t>
+            </w:r>
+            <w:proofErr w:type="spellStart"/>
+            <w:r>
+              <w:rPr>
+                <w:rStyle w:val="n"/>
+                <w:color w:val="555555"/>
+                <w:bdr w:val="none" w:sz="0" w:space="0" w:color="auto" w:frame="1"/>
+              </w:rPr>
+              <w:t>engine</w:t>
+            </w:r>
+            <w:r>
+              <w:rPr>
+                <w:rStyle w:val="o"/>
+                <w:color w:val="666666"/>
+                <w:bdr w:val="none" w:sz="0" w:space="0" w:color="auto" w:frame="1"/>
+              </w:rPr>
+              <w:t>.</w:t>
+            </w:r>
+            <w:r>
+              <w:rPr>
+                <w:rStyle w:val="n"/>
+                <w:color w:val="555555"/>
+                <w:bdr w:val="none" w:sz="0" w:space="0" w:color="auto" w:frame="1"/>
+              </w:rPr>
+              <w:t>Start</w:t>
+            </w:r>
+            <w:proofErr w:type="spellEnd"/>
+            <w:r>
+              <w:rPr>
+                <w:rStyle w:val="p"/>
+                <w:color w:val="555555"/>
+                <w:bdr w:val="none" w:sz="0" w:space="0" w:color="auto" w:frame="1"/>
+              </w:rPr>
+              <w:t>(</w:t>
+            </w:r>
+            <w:r>
+              <w:rPr>
+                <w:rStyle w:val="s"/>
+                <w:color w:val="BA2121"/>
+                <w:bdr w:val="none" w:sz="0" w:space="0" w:color="auto" w:frame="1"/>
+              </w:rPr>
+              <w:t>"0"</w:t>
+            </w:r>
+            <w:r>
+              <w:rPr>
+                <w:rStyle w:val="p"/>
+                <w:color w:val="555555"/>
+                <w:bdr w:val="none" w:sz="0" w:space="0" w:color="auto" w:frame="1"/>
+              </w:rPr>
+              <w:t>)</w:t>
+            </w:r>
+          </w:p>
+          <w:p>
+            <w:pPr>
+              <w:pStyle w:val="HTMLPreformatted"/>
+              <w:spacing w:line="270" w:lineRule="atLeast"/>
+              <w:textAlignment w:val="baseline"/>
+              <w:rPr>
+                <w:color w:val="555555"/>
+              </w:rPr>
+            </w:pPr>
+            <w:r>
+              <w:rPr>
+                <w:color w:val="555555"/>
+              </w:rPr>
+              <w:t xml:space="preserve">    </w:t>
+            </w:r>
+            <w:proofErr w:type="spellStart"/>
+            <w:r>
+              <w:rPr>
+                <w:rStyle w:val="n"/>
+                <w:color w:val="555555"/>
+                <w:bdr w:val="none" w:sz="0" w:space="0" w:color="auto" w:frame="1"/>
+              </w:rPr>
+              <w:t>engine</w:t>
+            </w:r>
+            <w:r>
+              <w:rPr>
+                <w:rStyle w:val="o"/>
+                <w:color w:val="666666"/>
+                <w:bdr w:val="none" w:sz="0" w:space="0" w:color="auto" w:frame="1"/>
+              </w:rPr>
+              <w:t>.</w:t>
+            </w:r>
+            <w:r>
+              <w:rPr>
+                <w:rStyle w:val="n"/>
+                <w:color w:val="555555"/>
+                <w:bdr w:val="none" w:sz="0" w:space="0" w:color="auto" w:frame="1"/>
+              </w:rPr>
+              <w:t>text</w:t>
+            </w:r>
+            <w:r>
+              <w:rPr>
+                <w:rStyle w:val="o"/>
+                <w:color w:val="666666"/>
+                <w:bdr w:val="none" w:sz="0" w:space="0" w:color="auto" w:frame="1"/>
+              </w:rPr>
+              <w:t>.</w:t>
+            </w:r>
+            <w:r>
+              <w:rPr>
+                <w:rStyle w:val="n"/>
+                <w:color w:val="555555"/>
+                <w:bdr w:val="none" w:sz="0" w:space="0" w:color="auto" w:frame="1"/>
+              </w:rPr>
+              <w:t>Command</w:t>
+            </w:r>
+            <w:proofErr w:type="spellEnd"/>
+            <w:r>
+              <w:rPr>
+                <w:color w:val="555555"/>
+              </w:rPr>
+              <w:t xml:space="preserve"> </w:t>
+            </w:r>
+            <w:r>
+              <w:rPr>
+                <w:rStyle w:val="o"/>
+                <w:color w:val="666666"/>
+                <w:bdr w:val="none" w:sz="0" w:space="0" w:color="auto" w:frame="1"/>
+              </w:rPr>
+              <w:t>=</w:t>
+            </w:r>
+            <w:r>
+              <w:rPr>
+                <w:color w:val="555555"/>
+              </w:rPr>
+              <w:t xml:space="preserve"> </w:t>
+            </w:r>
+            <w:r>
+              <w:rPr>
+                <w:rStyle w:val="s"/>
+                <w:color w:val="BA2121"/>
+                <w:bdr w:val="none" w:sz="0" w:space="0" w:color="auto" w:frame="1"/>
+              </w:rPr>
+              <w:t>"redirect (IEEE13Test.dss)"</w:t>
+            </w:r>
+          </w:p>
+          <w:p>
+            <w:pPr>
+              <w:pStyle w:val="HTMLPreformatted"/>
+              <w:spacing w:line="270" w:lineRule="atLeast"/>
+              <w:textAlignment w:val="baseline"/>
+              <w:rPr>
+                <w:color w:val="555555"/>
+              </w:rPr>
+            </w:pPr>
+            <w:r>
+              <w:rPr>
+                <w:color w:val="555555"/>
+              </w:rPr>
+              <w:t xml:space="preserve">    </w:t>
+            </w:r>
+            <w:r>
+              <w:rPr>
+                <w:rStyle w:val="c"/>
+                <w:i/>
+                <w:iCs/>
+                <w:color w:val="408080"/>
+                <w:bdr w:val="none" w:sz="0" w:space="0" w:color="auto" w:frame="1"/>
+              </w:rPr>
+              <w:t>#...do some more stuff to get currents we want</w:t>
+            </w:r>
+          </w:p>
+          <w:p>
+            <w:pPr>
+              <w:pStyle w:val="HTMLPreformatted"/>
+              <w:spacing w:line="270" w:lineRule="atLeast"/>
+              <w:textAlignment w:val="baseline"/>
+              <w:rPr>
+                <w:color w:val="555555"/>
+              </w:rPr>
+            </w:pPr>
+            <w:r>
+              <w:rPr>
+                <w:color w:val="555555"/>
+              </w:rPr>
+              <w:t xml:space="preserve">    </w:t>
+            </w:r>
+            <w:r>
+              <w:rPr>
+                <w:rStyle w:val="k"/>
+                <w:rFonts w:eastAsiaTheme="majorEastAsia"/>
+                <w:b/>
+                <w:bCs/>
+                <w:color w:val="008000"/>
+                <w:bdr w:val="none" w:sz="0" w:space="0" w:color="auto" w:frame="1"/>
+              </w:rPr>
+              <w:t>return</w:t>
+            </w:r>
+            <w:r>
+              <w:rPr>
+                <w:color w:val="555555"/>
+              </w:rPr>
+              <w:t xml:space="preserve"> </w:t>
+            </w:r>
+            <w:r>
+              <w:rPr>
+                <w:rStyle w:val="n"/>
+                <w:color w:val="555555"/>
+                <w:bdr w:val="none" w:sz="0" w:space="0" w:color="auto" w:frame="1"/>
+              </w:rPr>
+              <w:t>results</w:t>
+            </w:r>
+          </w:p>
+          <w:p>
+            <w:pPr>
+              <w:pStyle w:val="HTMLPreformatted"/>
+              <w:spacing w:line="270" w:lineRule="atLeast"/>
+              <w:textAlignment w:val="baseline"/>
+              <w:rPr>
+                <w:color w:val="555555"/>
+              </w:rPr>
+            </w:pPr>
+          </w:p>
+          <w:p>
+            <w:pPr>
+              <w:pStyle w:val="HTMLPreformatted"/>
+              <w:spacing w:line="270" w:lineRule="atLeast"/>
+              <w:textAlignment w:val="baseline"/>
+              <w:rPr>
+                <w:color w:val="555555"/>
+              </w:rPr>
+            </w:pPr>
+            <w:proofErr w:type="spellStart"/>
+            <w:r>
+              <w:rPr>
+                <w:rStyle w:val="k"/>
+                <w:rFonts w:eastAsiaTheme="majorEastAsia"/>
+                <w:b/>
+                <w:bCs/>
+                <w:color w:val="008000"/>
+                <w:bdr w:val="none" w:sz="0" w:space="0" w:color="auto" w:frame="1"/>
+              </w:rPr>
+              <w:t>def</w:t>
+            </w:r>
+            <w:proofErr w:type="spellEnd"/>
+            <w:r>
+              <w:rPr>
+                <w:color w:val="555555"/>
+              </w:rPr>
+              <w:t xml:space="preserve"> </w:t>
+            </w:r>
+            <w:r>
+              <w:rPr>
+                <w:rStyle w:val="nf"/>
+                <w:rFonts w:eastAsiaTheme="majorEastAsia"/>
+                <w:color w:val="0000FF"/>
+                <w:bdr w:val="none" w:sz="0" w:space="0" w:color="auto" w:frame="1"/>
+              </w:rPr>
+              <w:t>main</w:t>
+            </w:r>
+            <w:r>
+              <w:rPr>
+                <w:rStyle w:val="p"/>
+                <w:color w:val="555555"/>
+                <w:bdr w:val="none" w:sz="0" w:space="0" w:color="auto" w:frame="1"/>
+              </w:rPr>
+              <w:t>():</w:t>
+            </w:r>
+          </w:p>
+          <w:p>
+            <w:pPr>
+              <w:pStyle w:val="HTMLPreformatted"/>
+              <w:spacing w:line="270" w:lineRule="atLeast"/>
+              <w:textAlignment w:val="baseline"/>
+              <w:rPr>
+                <w:color w:val="555555"/>
+              </w:rPr>
+            </w:pPr>
+            <w:r>
+              <w:rPr>
+                <w:color w:val="555555"/>
+              </w:rPr>
+              <w:t xml:space="preserve">    </w:t>
+            </w:r>
+            <w:r>
+              <w:rPr>
+                <w:rStyle w:val="c"/>
+                <w:i/>
+                <w:iCs/>
+                <w:color w:val="408080"/>
+                <w:bdr w:val="none" w:sz="0" w:space="0" w:color="auto" w:frame="1"/>
+              </w:rPr>
+              <w:t># run before changing FPCW</w:t>
+            </w:r>
+          </w:p>
+          <w:p>
+            <w:pPr>
+              <w:pStyle w:val="HTMLPreformatted"/>
+              <w:spacing w:line="270" w:lineRule="atLeast"/>
+              <w:textAlignment w:val="baseline"/>
+              <w:rPr>
+                <w:color w:val="555555"/>
+              </w:rPr>
+            </w:pPr>
+            <w:r>
+              <w:rPr>
+                <w:color w:val="555555"/>
+              </w:rPr>
+              <w:t xml:space="preserve">    </w:t>
+            </w:r>
+            <w:proofErr w:type="spellStart"/>
+            <w:r>
+              <w:rPr>
+                <w:rStyle w:val="n"/>
+                <w:color w:val="555555"/>
+                <w:bdr w:val="none" w:sz="0" w:space="0" w:color="auto" w:frame="1"/>
+              </w:rPr>
+              <w:t>results_prelim</w:t>
+            </w:r>
+            <w:proofErr w:type="spellEnd"/>
+            <w:r>
+              <w:rPr>
+                <w:color w:val="555555"/>
+              </w:rPr>
+              <w:t xml:space="preserve"> </w:t>
+            </w:r>
+            <w:r>
+              <w:rPr>
+                <w:rStyle w:val="o"/>
+                <w:color w:val="666666"/>
+                <w:bdr w:val="none" w:sz="0" w:space="0" w:color="auto" w:frame="1"/>
+              </w:rPr>
+              <w:t>=</w:t>
+            </w:r>
+            <w:r>
+              <w:rPr>
+                <w:color w:val="555555"/>
+              </w:rPr>
+              <w:t xml:space="preserve"> </w:t>
+            </w:r>
+            <w:proofErr w:type="spellStart"/>
+            <w:r>
+              <w:rPr>
+                <w:rStyle w:val="n"/>
+                <w:color w:val="555555"/>
+                <w:bdr w:val="none" w:sz="0" w:space="0" w:color="auto" w:frame="1"/>
+              </w:rPr>
+              <w:t>opendss_do_something</w:t>
+            </w:r>
+            <w:proofErr w:type="spellEnd"/>
+            <w:r>
+              <w:rPr>
+                <w:rStyle w:val="p"/>
+                <w:color w:val="555555"/>
+                <w:bdr w:val="none" w:sz="0" w:space="0" w:color="auto" w:frame="1"/>
+              </w:rPr>
+              <w:t>()</w:t>
+            </w:r>
+          </w:p>
+          <w:p>
+            <w:pPr>
+              <w:pStyle w:val="HTMLPreformatted"/>
+              <w:spacing w:line="270" w:lineRule="atLeast"/>
+              <w:textAlignment w:val="baseline"/>
+              <w:rPr>
+                <w:color w:val="555555"/>
+              </w:rPr>
+            </w:pPr>
+          </w:p>
+          <w:p>
+            <w:pPr>
+              <w:pStyle w:val="HTMLPreformatted"/>
+              <w:spacing w:line="270" w:lineRule="atLeast"/>
+              <w:textAlignment w:val="baseline"/>
+              <w:rPr>
+                <w:color w:val="555555"/>
+              </w:rPr>
+            </w:pPr>
+            <w:r>
+              <w:rPr>
+                <w:color w:val="555555"/>
+              </w:rPr>
+              <w:t xml:space="preserve">    </w:t>
+            </w:r>
+            <w:r>
+              <w:rPr>
+                <w:rStyle w:val="c"/>
+                <w:i/>
+                <w:iCs/>
+                <w:color w:val="408080"/>
+                <w:bdr w:val="none" w:sz="0" w:space="0" w:color="auto" w:frame="1"/>
+              </w:rPr>
+              <w:t># now change FPCW to 64-bit and run</w:t>
+            </w:r>
+          </w:p>
+          <w:p>
+            <w:pPr>
+              <w:pStyle w:val="HTMLPreformatted"/>
+              <w:spacing w:line="270" w:lineRule="atLeast"/>
+              <w:textAlignment w:val="baseline"/>
+              <w:rPr>
+                <w:color w:val="555555"/>
+              </w:rPr>
+            </w:pPr>
+            <w:r>
+              <w:rPr>
+                <w:color w:val="555555"/>
+              </w:rPr>
+              <w:t xml:space="preserve">    </w:t>
+            </w:r>
+            <w:r>
+              <w:rPr>
+                <w:rStyle w:val="n"/>
+                <w:color w:val="555555"/>
+                <w:bdr w:val="none" w:sz="0" w:space="0" w:color="auto" w:frame="1"/>
+              </w:rPr>
+              <w:t>cdll</w:t>
+            </w:r>
+            <w:r>
+              <w:rPr>
+                <w:rStyle w:val="o"/>
+                <w:color w:val="666666"/>
+                <w:bdr w:val="none" w:sz="0" w:space="0" w:color="auto" w:frame="1"/>
+              </w:rPr>
+              <w:t>.</w:t>
+            </w:r>
+            <w:proofErr w:type="spellStart"/>
+            <w:r>
+              <w:rPr>
+                <w:rStyle w:val="n"/>
+                <w:color w:val="555555"/>
+                <w:bdr w:val="none" w:sz="0" w:space="0" w:color="auto" w:frame="1"/>
+              </w:rPr>
+              <w:t>msvcrt</w:t>
+            </w:r>
+            <w:proofErr w:type="spellEnd"/>
+            <w:r>
+              <w:rPr>
+                <w:rStyle w:val="o"/>
+                <w:color w:val="666666"/>
+                <w:bdr w:val="none" w:sz="0" w:space="0" w:color="auto" w:frame="1"/>
+              </w:rPr>
+              <w:t>.</w:t>
+            </w:r>
+            <w:r>
+              <w:rPr>
+                <w:rStyle w:val="n"/>
+                <w:color w:val="555555"/>
+                <w:bdr w:val="none" w:sz="0" w:space="0" w:color="auto" w:frame="1"/>
+              </w:rPr>
+              <w:t>_</w:t>
+            </w:r>
+            <w:proofErr w:type="spellStart"/>
+            <w:r>
+              <w:rPr>
+                <w:rStyle w:val="n"/>
+                <w:color w:val="555555"/>
+                <w:bdr w:val="none" w:sz="0" w:space="0" w:color="auto" w:frame="1"/>
+              </w:rPr>
+              <w:t>controlfp</w:t>
+            </w:r>
+            <w:proofErr w:type="spellEnd"/>
+            <w:r>
+              <w:rPr>
+                <w:rStyle w:val="p"/>
+                <w:color w:val="555555"/>
+                <w:bdr w:val="none" w:sz="0" w:space="0" w:color="auto" w:frame="1"/>
+              </w:rPr>
+              <w:t>(</w:t>
+            </w:r>
+            <w:r>
+              <w:rPr>
+                <w:rStyle w:val="mh"/>
+                <w:color w:val="666666"/>
+                <w:bdr w:val="none" w:sz="0" w:space="0" w:color="auto" w:frame="1"/>
+              </w:rPr>
+              <w:t>0x10000</w:t>
+            </w:r>
+            <w:r>
+              <w:rPr>
+                <w:rStyle w:val="p"/>
+                <w:color w:val="555555"/>
+                <w:bdr w:val="none" w:sz="0" w:space="0" w:color="auto" w:frame="1"/>
+              </w:rPr>
+              <w:t>,</w:t>
+            </w:r>
+            <w:r>
+              <w:rPr>
+                <w:color w:val="555555"/>
+              </w:rPr>
+              <w:t xml:space="preserve"> </w:t>
+            </w:r>
+            <w:r>
+              <w:rPr>
+                <w:rStyle w:val="mh"/>
+                <w:color w:val="666666"/>
+                <w:bdr w:val="none" w:sz="0" w:space="0" w:color="auto" w:frame="1"/>
+              </w:rPr>
+              <w:t>0x30000</w:t>
+            </w:r>
+            <w:r>
+              <w:rPr>
+                <w:rStyle w:val="p"/>
+                <w:color w:val="555555"/>
+                <w:bdr w:val="none" w:sz="0" w:space="0" w:color="auto" w:frame="1"/>
+              </w:rPr>
+              <w:t>)</w:t>
+            </w:r>
+          </w:p>
+          <w:p>
+            <w:pPr>
+              <w:pStyle w:val="HTMLPreformatted"/>
+              <w:spacing w:line="270" w:lineRule="atLeast"/>
+              <w:textAlignment w:val="baseline"/>
+              <w:rPr>
+                <w:color w:val="555555"/>
+              </w:rPr>
+            </w:pPr>
+            <w:r>
+              <w:rPr>
+                <w:color w:val="555555"/>
+              </w:rPr>
+              <w:t xml:space="preserve">    </w:t>
+            </w:r>
+            <w:r>
+              <w:rPr>
+                <w:rStyle w:val="n"/>
+                <w:color w:val="555555"/>
+                <w:bdr w:val="none" w:sz="0" w:space="0" w:color="auto" w:frame="1"/>
+              </w:rPr>
+              <w:t>results_64</w:t>
+            </w:r>
+            <w:r>
+              <w:rPr>
+                <w:color w:val="555555"/>
+              </w:rPr>
+              <w:t xml:space="preserve"> </w:t>
+            </w:r>
+            <w:r>
+              <w:rPr>
+                <w:rStyle w:val="o"/>
+                <w:color w:val="666666"/>
+                <w:bdr w:val="none" w:sz="0" w:space="0" w:color="auto" w:frame="1"/>
+              </w:rPr>
+              <w:t>=</w:t>
+            </w:r>
+            <w:r>
+              <w:rPr>
+                <w:color w:val="555555"/>
+              </w:rPr>
+              <w:t xml:space="preserve"> </w:t>
+            </w:r>
+            <w:proofErr w:type="spellStart"/>
+            <w:r>
+              <w:rPr>
+                <w:rStyle w:val="n"/>
+                <w:color w:val="555555"/>
+                <w:bdr w:val="none" w:sz="0" w:space="0" w:color="auto" w:frame="1"/>
+              </w:rPr>
+              <w:t>opendss_do_something</w:t>
+            </w:r>
+            <w:proofErr w:type="spellEnd"/>
+            <w:r>
+              <w:rPr>
+                <w:rStyle w:val="p"/>
+                <w:color w:val="555555"/>
+                <w:bdr w:val="none" w:sz="0" w:space="0" w:color="auto" w:frame="1"/>
+              </w:rPr>
+              <w:t>()</w:t>
+            </w:r>
+          </w:p>
+          <w:p>
+            <w:pPr>
+              <w:pStyle w:val="HTMLPreformatted"/>
+              <w:spacing w:line="270" w:lineRule="atLeast"/>
+              <w:textAlignment w:val="baseline"/>
+              <w:rPr>
+                <w:color w:val="555555"/>
+              </w:rPr>
+            </w:pPr>
+          </w:p>
+          <w:p>
+            <w:pPr>
+              <w:pStyle w:val="HTMLPreformatted"/>
+              <w:spacing w:line="270" w:lineRule="atLeast"/>
+              <w:textAlignment w:val="baseline"/>
+              <w:rPr>
+                <w:color w:val="555555"/>
+              </w:rPr>
+            </w:pPr>
+            <w:r>
+              <w:rPr>
+                <w:color w:val="555555"/>
+              </w:rPr>
+              <w:t xml:space="preserve">    </w:t>
+            </w:r>
+            <w:r>
+              <w:rPr>
+                <w:rStyle w:val="c"/>
+                <w:i/>
+                <w:iCs/>
+                <w:color w:val="408080"/>
+                <w:bdr w:val="none" w:sz="0" w:space="0" w:color="auto" w:frame="1"/>
+              </w:rPr>
+              <w:t># now change FPCW to 80-bit and run</w:t>
+            </w:r>
+          </w:p>
+          <w:p>
+            <w:pPr>
+              <w:pStyle w:val="HTMLPreformatted"/>
+              <w:spacing w:line="270" w:lineRule="atLeast"/>
+              <w:textAlignment w:val="baseline"/>
+              <w:rPr>
+                <w:color w:val="555555"/>
+              </w:rPr>
+            </w:pPr>
+            <w:r>
+              <w:rPr>
+                <w:color w:val="555555"/>
+              </w:rPr>
+              <w:t xml:space="preserve">    </w:t>
+            </w:r>
+            <w:r>
+              <w:rPr>
+                <w:rStyle w:val="n"/>
+                <w:color w:val="555555"/>
+                <w:bdr w:val="none" w:sz="0" w:space="0" w:color="auto" w:frame="1"/>
+              </w:rPr>
+              <w:t>cdll</w:t>
+            </w:r>
+            <w:r>
+              <w:rPr>
+                <w:rStyle w:val="o"/>
+                <w:color w:val="666666"/>
+                <w:bdr w:val="none" w:sz="0" w:space="0" w:color="auto" w:frame="1"/>
+              </w:rPr>
+              <w:t>.</w:t>
+            </w:r>
+            <w:proofErr w:type="spellStart"/>
+            <w:r>
+              <w:rPr>
+                <w:rStyle w:val="n"/>
+                <w:color w:val="555555"/>
+                <w:bdr w:val="none" w:sz="0" w:space="0" w:color="auto" w:frame="1"/>
+              </w:rPr>
+              <w:t>msvcrt</w:t>
+            </w:r>
+            <w:proofErr w:type="spellEnd"/>
+            <w:r>
+              <w:rPr>
+                <w:rStyle w:val="o"/>
+                <w:color w:val="666666"/>
+                <w:bdr w:val="none" w:sz="0" w:space="0" w:color="auto" w:frame="1"/>
+              </w:rPr>
+              <w:t>.</w:t>
+            </w:r>
+            <w:r>
+              <w:rPr>
+                <w:rStyle w:val="n"/>
+                <w:color w:val="555555"/>
+                <w:bdr w:val="none" w:sz="0" w:space="0" w:color="auto" w:frame="1"/>
+              </w:rPr>
+              <w:t>_</w:t>
+            </w:r>
+            <w:proofErr w:type="spellStart"/>
+            <w:r>
+              <w:rPr>
+                <w:rStyle w:val="n"/>
+                <w:color w:val="555555"/>
+                <w:bdr w:val="none" w:sz="0" w:space="0" w:color="auto" w:frame="1"/>
+              </w:rPr>
+              <w:t>controlfp</w:t>
+            </w:r>
+            <w:proofErr w:type="spellEnd"/>
+            <w:r>
+              <w:rPr>
+                <w:rStyle w:val="p"/>
+                <w:color w:val="555555"/>
+                <w:bdr w:val="none" w:sz="0" w:space="0" w:color="auto" w:frame="1"/>
+              </w:rPr>
+              <w:t>(</w:t>
+            </w:r>
+            <w:r>
+              <w:rPr>
+                <w:rStyle w:val="mh"/>
+                <w:color w:val="666666"/>
+                <w:bdr w:val="none" w:sz="0" w:space="0" w:color="auto" w:frame="1"/>
+              </w:rPr>
+              <w:t>0x00000</w:t>
+            </w:r>
+            <w:r>
+              <w:rPr>
+                <w:rStyle w:val="p"/>
+                <w:color w:val="555555"/>
+                <w:bdr w:val="none" w:sz="0" w:space="0" w:color="auto" w:frame="1"/>
+              </w:rPr>
+              <w:t>,</w:t>
+            </w:r>
+            <w:r>
+              <w:rPr>
+                <w:color w:val="555555"/>
+              </w:rPr>
+              <w:t xml:space="preserve"> </w:t>
+            </w:r>
+            <w:r>
+              <w:rPr>
+                <w:rStyle w:val="mh"/>
+                <w:color w:val="666666"/>
+                <w:bdr w:val="none" w:sz="0" w:space="0" w:color="auto" w:frame="1"/>
+              </w:rPr>
+              <w:t>0x30000</w:t>
+            </w:r>
+            <w:r>
+              <w:rPr>
+                <w:rStyle w:val="p"/>
+                <w:color w:val="555555"/>
+                <w:bdr w:val="none" w:sz="0" w:space="0" w:color="auto" w:frame="1"/>
+              </w:rPr>
+              <w:t>)</w:t>
+            </w:r>
+            <w:r>
+              <w:rPr>
+                <w:color w:val="555555"/>
+              </w:rPr>
+              <w:t xml:space="preserve">  </w:t>
+            </w:r>
+            <w:r>
+              <w:rPr>
+                <w:rStyle w:val="c"/>
+                <w:i/>
+                <w:iCs/>
+                <w:color w:val="408080"/>
+                <w:bdr w:val="none" w:sz="0" w:space="0" w:color="auto" w:frame="1"/>
+              </w:rPr>
+              <w:t># &lt;-- this is the magic line</w:t>
+            </w:r>
+          </w:p>
+          <w:p>
+            <w:pPr>
+              <w:pStyle w:val="HTMLPreformatted"/>
+              <w:spacing w:line="270" w:lineRule="atLeast"/>
+              <w:textAlignment w:val="baseline"/>
+              <w:rPr>
+                <w:color w:val="555555"/>
+              </w:rPr>
+            </w:pPr>
+            <w:r>
+              <w:rPr>
+                <w:color w:val="555555"/>
+              </w:rPr>
+              <w:t xml:space="preserve">    </w:t>
+            </w:r>
+            <w:r>
+              <w:rPr>
+                <w:rStyle w:val="n"/>
+                <w:color w:val="555555"/>
+                <w:bdr w:val="none" w:sz="0" w:space="0" w:color="auto" w:frame="1"/>
+              </w:rPr>
+              <w:t>results_80</w:t>
+            </w:r>
+            <w:r>
+              <w:rPr>
+                <w:color w:val="555555"/>
+              </w:rPr>
+              <w:t xml:space="preserve"> </w:t>
+            </w:r>
+            <w:r>
+              <w:rPr>
+                <w:rStyle w:val="o"/>
+                <w:color w:val="666666"/>
+                <w:bdr w:val="none" w:sz="0" w:space="0" w:color="auto" w:frame="1"/>
+              </w:rPr>
+              <w:t>=</w:t>
+            </w:r>
+            <w:r>
+              <w:rPr>
+                <w:color w:val="555555"/>
+              </w:rPr>
+              <w:t xml:space="preserve"> </w:t>
+            </w:r>
+            <w:proofErr w:type="spellStart"/>
+            <w:r>
+              <w:rPr>
+                <w:rStyle w:val="n"/>
+                <w:color w:val="555555"/>
+                <w:bdr w:val="none" w:sz="0" w:space="0" w:color="auto" w:frame="1"/>
+              </w:rPr>
+              <w:t>opendss_do_something</w:t>
+            </w:r>
+            <w:proofErr w:type="spellEnd"/>
+            <w:r>
+              <w:rPr>
+                <w:rStyle w:val="p"/>
+                <w:color w:val="555555"/>
+                <w:bdr w:val="none" w:sz="0" w:space="0" w:color="auto" w:frame="1"/>
+              </w:rPr>
+              <w:t>()</w:t>
+            </w:r>
+          </w:p>
+          <w:p>
+            <w:pPr>
+              <w:pStyle w:val="HTMLPreformatted"/>
+              <w:spacing w:line="270" w:lineRule="atLeast"/>
+              <w:textAlignment w:val="baseline"/>
+              <w:rPr>
+                <w:color w:val="555555"/>
+              </w:rPr>
+            </w:pPr>
+          </w:p>
+          <w:p>
+            <w:pPr>
+              <w:pStyle w:val="HTMLPreformatted"/>
+              <w:spacing w:line="270" w:lineRule="atLeast"/>
+              <w:textAlignment w:val="baseline"/>
+              <w:rPr>
+                <w:color w:val="555555"/>
+              </w:rPr>
+            </w:pPr>
+            <w:r>
+              <w:rPr>
+                <w:color w:val="555555"/>
+              </w:rPr>
+              <w:t xml:space="preserve">    </w:t>
+            </w:r>
+            <w:r>
+              <w:rPr>
+                <w:rStyle w:val="k"/>
+                <w:rFonts w:eastAsiaTheme="majorEastAsia"/>
+                <w:b/>
+                <w:bCs/>
+                <w:color w:val="008000"/>
+                <w:bdr w:val="none" w:sz="0" w:space="0" w:color="auto" w:frame="1"/>
+              </w:rPr>
+              <w:t>print</w:t>
+            </w:r>
+            <w:r>
+              <w:rPr>
+                <w:color w:val="555555"/>
+              </w:rPr>
+              <w:t xml:space="preserve"> </w:t>
+            </w:r>
+            <w:proofErr w:type="spellStart"/>
+            <w:r>
+              <w:rPr>
+                <w:rStyle w:val="n"/>
+                <w:color w:val="555555"/>
+                <w:bdr w:val="none" w:sz="0" w:space="0" w:color="auto" w:frame="1"/>
+              </w:rPr>
+              <w:t>results_prelim</w:t>
+            </w:r>
+            <w:proofErr w:type="spellEnd"/>
+            <w:r>
+              <w:rPr>
+                <w:rStyle w:val="p"/>
+                <w:color w:val="555555"/>
+                <w:bdr w:val="none" w:sz="0" w:space="0" w:color="auto" w:frame="1"/>
+              </w:rPr>
+              <w:t>,</w:t>
+            </w:r>
+            <w:r>
+              <w:rPr>
+                <w:color w:val="555555"/>
+              </w:rPr>
+              <w:t xml:space="preserve"> </w:t>
+            </w:r>
+            <w:r>
+              <w:rPr>
+                <w:rStyle w:val="n"/>
+                <w:color w:val="555555"/>
+                <w:bdr w:val="none" w:sz="0" w:space="0" w:color="auto" w:frame="1"/>
+              </w:rPr>
+              <w:t>results_64</w:t>
+            </w:r>
+            <w:r>
+              <w:rPr>
+                <w:rStyle w:val="p"/>
+                <w:color w:val="555555"/>
+                <w:bdr w:val="none" w:sz="0" w:space="0" w:color="auto" w:frame="1"/>
+              </w:rPr>
+              <w:t>,</w:t>
+            </w:r>
+            <w:r>
+              <w:rPr>
+                <w:color w:val="555555"/>
+              </w:rPr>
+              <w:t xml:space="preserve"> </w:t>
+            </w:r>
+            <w:r>
+              <w:rPr>
+                <w:rStyle w:val="n"/>
+                <w:color w:val="555555"/>
+                <w:bdr w:val="none" w:sz="0" w:space="0" w:color="auto" w:frame="1"/>
+              </w:rPr>
+              <w:t>results_80</w:t>
+            </w:r>
+          </w:p>
+          <w:p>
+            <w:pPr>
+              <w:pStyle w:val="HTMLPreformatted"/>
+              <w:spacing w:line="270" w:lineRule="atLeast"/>
+              <w:textAlignment w:val="baseline"/>
+              <w:rPr>
+                <w:color w:val="555555"/>
+              </w:rPr>
+            </w:pPr>
+          </w:p>
+          <w:p>
+            <w:pPr>
+              <w:pStyle w:val="HTMLPreformatted"/>
+              <w:spacing w:line="270" w:lineRule="atLeast"/>
+              <w:textAlignment w:val="baseline"/>
+              <w:rPr>
+                <w:color w:val="555555"/>
+              </w:rPr>
+            </w:pPr>
+            <w:r>
+              <w:rPr>
+                <w:rStyle w:val="k"/>
+                <w:rFonts w:eastAsiaTheme="majorEastAsia"/>
+                <w:b/>
+                <w:bCs/>
+                <w:color w:val="008000"/>
+                <w:bdr w:val="none" w:sz="0" w:space="0" w:color="auto" w:frame="1"/>
+              </w:rPr>
+              <w:t>if</w:t>
+            </w:r>
+            <w:r>
+              <w:rPr>
+                <w:color w:val="555555"/>
+              </w:rPr>
+              <w:t xml:space="preserve"> </w:t>
+            </w:r>
+            <w:r>
+              <w:rPr>
+                <w:rStyle w:val="n"/>
+                <w:color w:val="555555"/>
+                <w:bdr w:val="none" w:sz="0" w:space="0" w:color="auto" w:frame="1"/>
+              </w:rPr>
+              <w:t>__name__</w:t>
+            </w:r>
+            <w:r>
+              <w:rPr>
+                <w:rStyle w:val="o"/>
+                <w:color w:val="666666"/>
+                <w:bdr w:val="none" w:sz="0" w:space="0" w:color="auto" w:frame="1"/>
+              </w:rPr>
+              <w:t>==</w:t>
+            </w:r>
+            <w:r>
+              <w:rPr>
+                <w:rStyle w:val="s"/>
+                <w:color w:val="BA2121"/>
+                <w:bdr w:val="none" w:sz="0" w:space="0" w:color="auto" w:frame="1"/>
+              </w:rPr>
+              <w:t>"__main__"</w:t>
+            </w:r>
+            <w:r>
+              <w:rPr>
+                <w:rStyle w:val="p"/>
+                <w:color w:val="555555"/>
+                <w:bdr w:val="none" w:sz="0" w:space="0" w:color="auto" w:frame="1"/>
+              </w:rPr>
+              <w:t>:</w:t>
+            </w:r>
+            <w:r>
+              <w:rPr>
+                <w:color w:val="555555"/>
+              </w:rPr>
+              <w:t xml:space="preserve"> </w:t>
+            </w:r>
+            <w:r>
+              <w:rPr>
+                <w:rStyle w:val="n"/>
+                <w:color w:val="555555"/>
+                <w:bdr w:val="none" w:sz="0" w:space="0" w:color="auto" w:frame="1"/>
+              </w:rPr>
+              <w:t>main</w:t>
+            </w:r>
+            <w:r>
+              <w:rPr>
+                <w:rStyle w:val="p"/>
+                <w:color w:val="555555"/>
+                <w:bdr w:val="none" w:sz="0" w:space="0" w:color="auto" w:frame="1"/>
+              </w:rPr>
+              <w:t>()</w:t>
+            </w:r>
+          </w:p>
+          <w:p>
+            <w:pPr>
+              <w:rPr>
+                <w:color w:val="808080"/>
+                <w:sz w:val="25"/>
+                <w:szCs w:val="25"/>
+              </w:rPr>
+            </w:pPr>
+          </w:p>
+        </w:tc>
+      </w:tr>
+    </w:tbl>
+    <w:p>
+      <w:pPr>
+        <w:pStyle w:val="NormalWeb"/>
+        <w:shd w:val="clear" w:color="auto" w:fill="FFFFFF"/>
+        <w:spacing w:before="0" w:beforeAutospacing="0" w:after="120" w:afterAutospacing="0" w:line="270" w:lineRule="atLeast"/>
+        <w:ind w:left="720"/>
+        <w:textAlignment w:val="baseline"/>
+        <w:rPr>
+          <w:rFonts w:ascii="Arial" w:hAnsi="Arial" w:cs="Arial"/>
+          <w:color w:val="555555"/>
+          <w:sz w:val="20"/>
+          <w:szCs w:val="20"/>
+        </w:rPr>
+      </w:pPr>
+      <w:r>
+        <w:rPr>
+          <w:rFonts w:ascii="Arial" w:hAnsi="Arial" w:cs="Arial"/>
+          <w:color w:val="555555"/>
+          <w:sz w:val="20"/>
+          <w:szCs w:val="20"/>
+        </w:rPr>
+        <w:t xml:space="preserve">With the right model, you should see a difference between the 64-bit results and what you get from </w:t>
+      </w:r>
+      <w:proofErr w:type="spellStart"/>
+      <w:r>
+        <w:rPr>
+          <w:rFonts w:ascii="Arial" w:hAnsi="Arial" w:cs="Arial"/>
+          <w:color w:val="555555"/>
+          <w:sz w:val="20"/>
+          <w:szCs w:val="20"/>
+        </w:rPr>
+        <w:t>OpenDSS</w:t>
+      </w:r>
+      <w:proofErr w:type="spellEnd"/>
+      <w:r>
+        <w:rPr>
+          <w:rFonts w:ascii="Arial" w:hAnsi="Arial" w:cs="Arial"/>
+          <w:color w:val="555555"/>
+          <w:sz w:val="20"/>
+          <w:szCs w:val="20"/>
+        </w:rPr>
+        <w:t xml:space="preserve"> directly. However, the 80-bit results should match </w:t>
+      </w:r>
+      <w:proofErr w:type="spellStart"/>
+      <w:r>
+        <w:rPr>
+          <w:rFonts w:ascii="Arial" w:hAnsi="Arial" w:cs="Arial"/>
+          <w:color w:val="555555"/>
+          <w:sz w:val="20"/>
+          <w:szCs w:val="20"/>
+        </w:rPr>
+        <w:t>OpenDSS</w:t>
+      </w:r>
+      <w:proofErr w:type="spellEnd"/>
+      <w:r>
+        <w:rPr>
+          <w:rFonts w:ascii="Arial" w:hAnsi="Arial" w:cs="Arial"/>
+          <w:color w:val="555555"/>
+          <w:sz w:val="20"/>
+          <w:szCs w:val="20"/>
+        </w:rPr>
+        <w:t xml:space="preserve"> exactly.</w:t>
+      </w:r>
+    </w:p>
+    <w:p>
+      <w:r>
+        <w:lastRenderedPageBreak/>
+        <w:t xml:space="preserve">In </w:t>
+      </w:r>
+      <w:proofErr w:type="spellStart"/>
+      <w:r>
+        <w:t>OpenDSS</w:t>
+      </w:r>
+      <w:proofErr w:type="spellEnd"/>
+      <w:r>
+        <w:t xml:space="preserve">, all floating-point numbers are stored as </w:t>
+      </w:r>
+      <w:r>
         <w:rPr>
           <w:i/>
         </w:rPr>
-      </w:pPr>
-      <w:r>
-        <w:rPr>
-          <w:i/>
-        </w:rPr>
-        <w:t>V</w:t>
-      </w:r>
-      <w:r>
-        <w:rPr>
-          <w:i/>
-          <w:vertAlign w:val="subscript"/>
-        </w:rPr>
-        <w:t>n+1</w:t>
-      </w:r>
-      <w:r>
-        <w:rPr>
-          <w:i/>
-        </w:rPr>
-        <w:t xml:space="preserve"> =</w:t>
-      </w:r>
-      <w:r>
-        <w:rPr>
-          <w:i/>
-        </w:rPr>
-        <w:t xml:space="preserve"> </w:t>
-      </w:r>
-      <w:r>
-        <w:rPr>
-          <w:i/>
-          <w:bdr w:val="none" w:sz="0" w:space="0" w:color="auto" w:frame="1"/>
-        </w:rPr>
-        <w:t>[Y]</w:t>
-      </w:r>
-      <w:r>
-        <w:rPr>
-          <w:i/>
-          <w:vertAlign w:val="superscript"/>
-        </w:rPr>
-        <w:t>-1</w:t>
-      </w:r>
-      <w:r>
-        <w:rPr>
-          <w:i/>
-        </w:rPr>
-        <w:t xml:space="preserve"> * </w:t>
-      </w:r>
-      <w:proofErr w:type="spellStart"/>
-      <w:proofErr w:type="gramStart"/>
-      <w:r>
-        <w:rPr>
-          <w:i/>
-        </w:rPr>
-        <w:t>I</w:t>
-      </w:r>
-      <w:r>
-        <w:rPr>
-          <w:i/>
-          <w:vertAlign w:val="subscript"/>
-        </w:rPr>
-        <w:t>comp</w:t>
-      </w:r>
-      <w:proofErr w:type="spellEnd"/>
-      <w:r>
-        <w:rPr>
-          <w:i/>
-        </w:rPr>
-        <w:t>(</w:t>
-      </w:r>
-      <w:proofErr w:type="spellStart"/>
-      <w:proofErr w:type="gramEnd"/>
-      <w:r>
-        <w:rPr>
-          <w:i/>
-        </w:rPr>
-        <w:t>V</w:t>
-      </w:r>
-      <w:r>
-        <w:rPr>
-          <w:i/>
-          <w:vertAlign w:val="subscript"/>
-        </w:rPr>
-        <w:t>n</w:t>
-      </w:r>
-      <w:proofErr w:type="spellEnd"/>
-      <w:r>
-        <w:rPr>
-          <w:i/>
-        </w:rPr>
-        <w:t>)</w:t>
-      </w:r>
-    </w:p>
-    <w:p>
-      <w:r>
-        <w:t xml:space="preserve">Where </w:t>
-      </w:r>
-      <w:proofErr w:type="spellStart"/>
-      <w:r>
-        <w:t>I</w:t>
-      </w:r>
-      <w:r>
-        <w:rPr>
-          <w:vertAlign w:val="subscript"/>
-        </w:rPr>
-        <w:t>comp</w:t>
-      </w:r>
-      <w:proofErr w:type="spellEnd"/>
-      <w:r>
-        <w:t xml:space="preserve"> is the </w:t>
-      </w:r>
-      <w:r>
-        <w:rPr>
-          <w:i/>
-        </w:rPr>
-        <w:t>compensation</w:t>
-      </w:r>
-      <w:r>
-        <w:t xml:space="preserve"> current from the non-linear loads, etc. (See the User Manual; </w:t>
-      </w:r>
-      <w:r>
-        <w:rPr>
-          <w:b/>
-          <w:bCs/>
-          <w:bdr w:val="none" w:sz="0" w:space="0" w:color="auto" w:frame="1"/>
-        </w:rPr>
-        <w:t>OpenDSSManual.pdf</w:t>
-      </w:r>
-      <w:r>
-        <w:t>)</w:t>
-      </w:r>
-    </w:p>
-    <w:p>
-      <w:r>
-        <w:t xml:space="preserve">The Newton method in </w:t>
+        <w:t>doubles</w:t>
+      </w:r>
+      <w:r>
+        <w:t xml:space="preserve">, or 64-bit values. </w:t>
+      </w:r>
+      <w:r>
+        <w:t>The default math co-processor precision is used, which on the modern Intel processors is IEEE 80-bit math. So when OpenDSS.EXE is run there could be up to 11 more bits accuracy when a math operation is performed. This obviously makes a difference. Both MATLAB and Python apparently change the FPCW by default to limit the precision to 64 bits. One reason for doing this might be so that you get the same answer on different hardware platforms. Nevertheless, you can change the FPCW with either program as described above if you want the results of a simulation performed through the COM interface to exactly match the results from the standalone EXE.</w:t>
+      </w:r>
+    </w:p>
+    <w:p>
+      <w:r>
+        <w:t>This problem can also be alleviated by more judicious modeling. If you choose to model switches explicitly, choose are small but reasonable value. When you define a Line object with “</w:t>
+      </w:r>
+      <w:r>
+        <w:t xml:space="preserve">SWITCH=Y” </w:t>
+      </w:r>
+      <w:r>
+        <w:t>the default is a line with basically Z=0.001 +j 0.001 ohms.</w:t>
+      </w:r>
+      <w:r>
+        <w:t xml:space="preserve"> That should be sufficiently small for most simulations. You may have to go a little smaller on some LV circuits.</w:t>
+      </w:r>
+    </w:p>
+    <w:p>
+      <w:r>
+        <w:t xml:space="preserve">The problem of short lines was anticipated when </w:t>
       </w:r>
       <w:proofErr w:type="spellStart"/>
       <w:r>
@@ -3151,192 +5783,16 @@
       </w:r>
       <w:proofErr w:type="spellEnd"/>
       <w:r>
-        <w:t xml:space="preserve"> might be written:</w:t>
-      </w:r>
-    </w:p>
-    <w:p>
-      <w:pPr>
-        <w:rPr>
-          <w:i/>
-        </w:rPr>
-      </w:pPr>
-      <w:r>
-        <w:rPr>
-          <w:i/>
-        </w:rPr>
-        <w:t>V</w:t>
-      </w:r>
-      <w:r>
-        <w:rPr>
-          <w:i/>
-          <w:vertAlign w:val="subscript"/>
-        </w:rPr>
-        <w:t>n+1</w:t>
-      </w:r>
-      <w:r>
-        <w:rPr>
-          <w:i/>
-        </w:rPr>
-        <w:t xml:space="preserve"> = </w:t>
-      </w:r>
-      <w:proofErr w:type="spellStart"/>
-      <w:r>
-        <w:rPr>
-          <w:i/>
-        </w:rPr>
-        <w:t>V</w:t>
-      </w:r>
-      <w:r>
-        <w:rPr>
-          <w:i/>
-          <w:vertAlign w:val="subscript"/>
-        </w:rPr>
-        <w:t>n</w:t>
-      </w:r>
-      <w:proofErr w:type="spellEnd"/>
-      <w:r>
-        <w:rPr>
-          <w:i/>
-        </w:rPr>
-        <w:t xml:space="preserve"> -</w:t>
-      </w:r>
-      <w:r>
-        <w:rPr>
-          <w:i/>
-        </w:rPr>
-        <w:t xml:space="preserve"> </w:t>
-      </w:r>
-      <w:r>
-        <w:rPr>
-          <w:i/>
-          <w:bdr w:val="none" w:sz="0" w:space="0" w:color="auto" w:frame="1"/>
-        </w:rPr>
-        <w:t>[Y]</w:t>
-      </w:r>
-      <w:r>
-        <w:rPr>
-          <w:i/>
-          <w:vertAlign w:val="superscript"/>
-        </w:rPr>
-        <w:t>-1</w:t>
-      </w:r>
-      <w:r>
-        <w:rPr>
-          <w:i/>
-        </w:rPr>
-        <w:t xml:space="preserve"> * </w:t>
-      </w:r>
-      <w:proofErr w:type="spellStart"/>
-      <w:r>
-        <w:rPr>
-          <w:i/>
-        </w:rPr>
-        <w:t>I</w:t>
-      </w:r>
-      <w:r>
-        <w:rPr>
-          <w:i/>
-          <w:vertAlign w:val="subscript"/>
-        </w:rPr>
-        <w:t>term</w:t>
-      </w:r>
-      <w:proofErr w:type="spellEnd"/>
-      <w:r>
-        <w:rPr>
-          <w:i/>
-          <w:vertAlign w:val="subscript"/>
-        </w:rPr>
-        <w:t>-n</w:t>
-      </w:r>
-    </w:p>
-    <w:p>
-      <w:r>
-        <w:t>Where</w:t>
-      </w:r>
-      <w:r>
-        <w:rPr>
-          <w:i/>
-        </w:rPr>
-        <w:t xml:space="preserve"> </w:t>
-      </w:r>
-      <w:proofErr w:type="spellStart"/>
-      <w:r>
-        <w:rPr>
-          <w:i/>
-        </w:rPr>
-        <w:t>I</w:t>
-      </w:r>
-      <w:r>
-        <w:rPr>
-          <w:i/>
-          <w:vertAlign w:val="subscript"/>
-        </w:rPr>
-        <w:t>term</w:t>
-      </w:r>
-      <w:proofErr w:type="spellEnd"/>
-      <w:r>
-        <w:rPr>
-          <w:vertAlign w:val="subscript"/>
-        </w:rPr>
-        <w:t xml:space="preserve"> </w:t>
-      </w:r>
-      <w:r>
-        <w:t>is the array of terminal current sums for all nodes. This formulation tries to force the current to sum to zero at each node. It will converge a little better for cases that are really nonlinear and/or ill-conditioned. However, we currently don't update Y between iterations, so it really isn't much of an advantage over the fixed point and takes twice as many arithmetic operations. So we prefer the fixed point for time-sequential simulations for the obvious reason that if you are running a</w:t>
-      </w:r>
-      <w:r>
-        <w:t>n</w:t>
-      </w:r>
-      <w:r>
-        <w:t xml:space="preserve"> 8760-hour simulation it is faster.</w:t>
-      </w:r>
-    </w:p>
-    <w:p>
-      <w:r>
-        <w:t xml:space="preserve">So the Y matrix is used as the </w:t>
-      </w:r>
-      <w:proofErr w:type="spellStart"/>
-      <w:r>
-        <w:t>Jacobian</w:t>
-      </w:r>
-      <w:proofErr w:type="spellEnd"/>
-      <w:r>
-        <w:t xml:space="preserve"> in this formulation. As long as the derivatives point in the right direction, the solution is likely to get there eventually. It would converge in fewer iterations if we </w:t>
-      </w:r>
-      <w:r>
-        <w:lastRenderedPageBreak/>
-        <w:t xml:space="preserve">updated the Y matrix for the nonlinear load derivatives at each iteration as my friends in Brazil </w:t>
-      </w:r>
-      <w:r>
-        <w:t>(</w:t>
-      </w:r>
-      <w:proofErr w:type="spellStart"/>
-      <w:r>
-        <w:t>Sando</w:t>
-      </w:r>
-      <w:proofErr w:type="spellEnd"/>
-      <w:r>
-        <w:t xml:space="preserve"> Carneiro, Jr., Jose Luiz Pereira, et. al.) </w:t>
+        <w:t xml:space="preserve"> was originally designed. To avoid having to </w:t>
       </w:r>
       <w:bookmarkStart w:id="0" w:name="_GoBack"/>
       <w:bookmarkEnd w:id="0"/>
       <w:r>
-        <w:t>do, but iterations are cheap computationally. Rebuilding Y is more expensive. Besides, once you get a time series simulation going, there is frequently only 2 iterations between time steps -- one to get there and one to prove you got there -- because the solution at one time step is a real good starting point for the solution at the next.</w:t>
-      </w:r>
-    </w:p>
-    <w:p>
-      <w:r>
-        <w:t>The history is: we tried a crude fixed point in 1997 when it was in a much more primitive state than it is now and it worked for nearly all distribution systems we were simulating. We later ran into a transmission system that wouldn't converge and solved that with the Newton algorithm. But don't confuse that with the Newton-Raphson algorithm you find in most power system analysis text books. That uses a different formulation of the power flow problem. But it is still a system of non-linear equations solved by Newton's method.</w:t>
-      </w:r>
-    </w:p>
-    <w:p>
-      <w:r>
-        <w:t>Subsequently, we have evolved the power conversion models and the method of obtaining the first guess to the power flow solution so that the fixed-point can solve nearly everything we do. Getting a better first guess at the voltages was a key. That solved a lot of convergence problems.</w:t>
-      </w:r>
-    </w:p>
-    <w:p/>
-    <w:p/>
+        <w:t>specifically model switches, each terminal of each circuit element is assumed to have a switch that you can control with the OPEN and CLOSE commands.</w:t>
+      </w:r>
+    </w:p>
     <w:sectPr>
-      <w:footerReference w:type="default" r:id="rId7"/>
+      <w:footerReference w:type="default" r:id="rId8"/>
       <w:pgSz w:w="12240" w:h="15840"/>
       <w:pgMar w:top="1440" w:right="1440" w:bottom="1440" w:left="1440" w:header="720" w:footer="720" w:gutter="0"/>
       <w:cols w:space="720"/>
@@ -3401,7 +5857,7 @@
           <w:rPr>
             <w:noProof/>
           </w:rPr>
-          <w:t>7</w:t>
+          <w:t>6</w:t>
         </w:r>
         <w:r>
           <w:rPr>
@@ -4268,7 +6724,6 @@
   <w:style w:type="character" w:default="1" w:styleId="DefaultParagraphFont">
     <w:name w:val="Default Paragraph Font"/>
     <w:uiPriority w:val="1"/>
-    <w:semiHidden/>
     <w:unhideWhenUsed/>
   </w:style>
   <w:style w:type="table" w:default="1" w:styleId="TableNormal">
@@ -4611,6 +7066,21 @@
       <w:bCs/>
     </w:rPr>
   </w:style>
+  <w:style w:type="character" w:customStyle="1" w:styleId="kn">
+    <w:name w:val="kn"/>
+    <w:basedOn w:val="DefaultParagraphFont"/>
+    <w:rsid w:val="0084786B"/>
+  </w:style>
+  <w:style w:type="character" w:customStyle="1" w:styleId="nn">
+    <w:name w:val="nn"/>
+    <w:basedOn w:val="DefaultParagraphFont"/>
+    <w:rsid w:val="0084786B"/>
+  </w:style>
+  <w:style w:type="character" w:customStyle="1" w:styleId="mh">
+    <w:name w:val="mh"/>
+    <w:basedOn w:val="DefaultParagraphFont"/>
+    <w:rsid w:val="0084786B"/>
+  </w:style>
 </w:styles>
 </file>
 

</xml_diff>

<commit_message>
Update of Best of Forum - II with FUSE modeling question
git-svn-id: https://svn.code.sf.net/p/electricdss/code@1105 d8739450-1e93-4ef4-a0af-c327d92816ff
</commit_message>
<xml_diff>
--- a/trunk/Training/BestOfTheForum/BestOf-2.docx
+++ b/trunk/Training/BestOfTheForum/BestOf-2.docx
@@ -3263,15 +3263,7 @@
       </w:r>
       <w:proofErr w:type="spellEnd"/>
       <w:r>
-        <w:t xml:space="preserve"> </w:t>
-      </w:r>
-      <w:proofErr w:type="spellStart"/>
-      <w:r>
-        <w:t>Carneiro</w:t>
-      </w:r>
-      <w:proofErr w:type="spellEnd"/>
-      <w:r>
-        <w:t xml:space="preserve">, Jr., Jose Luiz Pereira, et. al.) </w:t>
+        <w:t xml:space="preserve"> Carneiro, Jr., Jose Luiz Pereira, et. al.) </w:t>
       </w:r>
       <w:r>
         <w:t>do, but iterations are cheap computationally. Rebuilding Y is more expensive. Besides, once you get a time series simulation going, there is frequently only 2 iterations between time steps -- one to get there and one to prove you got there -- because the solution at one time step is a real good starting point for the solution at the next.</w:t>
@@ -3369,15 +3361,7 @@
         <w:t>FPCW</w:t>
       </w:r>
       <w:r>
-        <w:t xml:space="preserve"> (floating-point control word) might be at the heart of the matter. Adam </w:t>
-      </w:r>
-      <w:proofErr w:type="spellStart"/>
-      <w:r>
-        <w:t>Birchfield</w:t>
-      </w:r>
-      <w:proofErr w:type="spellEnd"/>
-      <w:r>
-        <w:t xml:space="preserve"> was tasked with finding out how to set the FPCW from Python and testing to see if it would explain the differences we are seeing. His post on the site explains the problem and resolution quite well:</w:t>
+        <w:t xml:space="preserve"> (floating-point control word) might be at the heart of the matter. Adam Birchfield was tasked with finding out how to set the FPCW from Python and testing to see if it would explain the differences we are seeing. His post on the site explains the problem and resolution quite well:</w:t>
       </w:r>
     </w:p>
     <w:p>
@@ -5783,13 +5767,1542 @@
       </w:r>
       <w:proofErr w:type="spellEnd"/>
       <w:r>
-        <w:t xml:space="preserve"> was originally designed. To avoid having to </w:t>
-      </w:r>
+        <w:t xml:space="preserve"> was originally designed. To avoid having to specifically model switches, each terminal of each circuit element is assumed to have a switch that you can control with the OPEN and CLOSE commands.</w:t>
+      </w:r>
+    </w:p>
+    <w:p/>
+    <w:p>
+      <w:pPr>
+        <w:pStyle w:val="Heading1"/>
+      </w:pPr>
+      <w:r>
+        <w:t>Fuse Simulation</w:t>
+      </w:r>
+    </w:p>
+    <w:p>
+      <w:pPr>
+        <w:pStyle w:val="Heading2"/>
+      </w:pPr>
+      <w:r>
+        <w:t>Question</w:t>
+      </w:r>
+    </w:p>
+    <w:p>
+      <w:r>
+        <w:t>I've run a number of simulations with various types of faults successfully. Ideally I would like to include fuse-</w:t>
+      </w:r>
+      <w:proofErr w:type="spellStart"/>
+      <w:r>
+        <w:t>bahavior</w:t>
+      </w:r>
+      <w:proofErr w:type="spellEnd"/>
+      <w:r>
+        <w:t xml:space="preserve"> as I'm interested in what can be observed of an LV-fault at the MV-side of the MVLV-transformer. I did do a </w:t>
+      </w:r>
+      <w:proofErr w:type="spellStart"/>
+      <w:r>
+        <w:t>succesful</w:t>
+      </w:r>
+      <w:proofErr w:type="spellEnd"/>
+      <w:r>
+        <w:t xml:space="preserve"> demo-run with a fuse, but that only resulted in zero current.</w:t>
+      </w:r>
+    </w:p>
+    <w:p>
+      <w:r>
+        <w:t>Ideally I would like to get a simulation result showing me for a particular LV-fault and network configuration</w:t>
+      </w:r>
+      <w:proofErr w:type="gramStart"/>
+      <w:r>
+        <w:t>:</w:t>
+      </w:r>
+      <w:proofErr w:type="gramEnd"/>
+      <w:r>
+        <w:br/>
+        <w:t>1. the time it takes for the fuse to blow for the given fault</w:t>
+      </w:r>
+      <w:r>
+        <w:br/>
+        <w:t xml:space="preserve">2. </w:t>
+      </w:r>
+      <w:proofErr w:type="gramStart"/>
+      <w:r>
+        <w:t>the</w:t>
+      </w:r>
+      <w:proofErr w:type="gramEnd"/>
+      <w:r>
+        <w:t xml:space="preserve"> cut-off current of the fuse (lower than the prospective current for short fuse times) at the moment the fuse blows</w:t>
+      </w:r>
+      <w:r>
+        <w:br/>
+        <w:t xml:space="preserve">3. </w:t>
+      </w:r>
+      <w:proofErr w:type="gramStart"/>
+      <w:r>
+        <w:t>the</w:t>
+      </w:r>
+      <w:proofErr w:type="gramEnd"/>
+      <w:r>
+        <w:t xml:space="preserve"> other currents present in the system at the moment of cut-off</w:t>
+      </w:r>
+    </w:p>
+    <w:p>
+      <w:r>
+        <w:t xml:space="preserve">I haven't been able to find clear documentation on the fuse feature, nor gave the code a definitive answer. Normally this might be more appropriate for a time-based simulator, but </w:t>
+      </w:r>
+      <w:proofErr w:type="spellStart"/>
+      <w:r>
+        <w:t>OpenDSS</w:t>
+      </w:r>
+      <w:proofErr w:type="spellEnd"/>
+      <w:r>
+        <w:t xml:space="preserve"> should be able to give me the indication as listed above.</w:t>
+      </w:r>
+    </w:p>
+    <w:p>
+      <w:r>
+        <w:t>Another way of going about is by determining the short-circuit current at the LV-side and determine the fuse times and the cut-off currents using the datasheet. I did that already, but this isn't as accurate and as fast as a full-featured simulation. Also I would have to translate the LV currents to the MV-side to determine the observable effect.</w:t>
+      </w:r>
+    </w:p>
+    <w:p>
+      <w:r>
+        <w:t xml:space="preserve">Does </w:t>
+      </w:r>
+      <w:proofErr w:type="spellStart"/>
+      <w:r>
+        <w:t>OpenDSS</w:t>
+      </w:r>
+      <w:proofErr w:type="spellEnd"/>
+      <w:r>
+        <w:t xml:space="preserve"> have built-in features I have overlooked that might help me with this simulation?</w:t>
+      </w:r>
+    </w:p>
+    <w:p/>
+    <w:p>
+      <w:pPr>
+        <w:pStyle w:val="Heading2"/>
+      </w:pPr>
+      <w:r>
+        <w:t>Answer</w:t>
+      </w:r>
+    </w:p>
+    <w:p>
+      <w:proofErr w:type="spellStart"/>
+      <w:r>
+        <w:t>OpenDSS</w:t>
+      </w:r>
+      <w:proofErr w:type="spellEnd"/>
+      <w:r>
+        <w:t xml:space="preserve"> performs overcurrent protection analysis by simulating the fault. If you are applying the FAULT object in Snapshot mode, the control mode is STATIC, which means it will execute all control actions in time sequence but at the same time step. So it simulated the fuse action, but it appears to have happened all at once.</w:t>
+      </w:r>
+    </w:p>
+    <w:p>
+      <w:r>
+        <w:t xml:space="preserve">To see the time variation in FUSE and other protective device actions (RECLOSER, RELAY) you would use Dynamics mode with a small time step. I loaded up the IEEE 123 test feeder, which you should have installed with </w:t>
+      </w:r>
+      <w:proofErr w:type="spellStart"/>
+      <w:r>
+        <w:t>OpenDSS</w:t>
+      </w:r>
+      <w:proofErr w:type="spellEnd"/>
+      <w:r>
+        <w:t xml:space="preserve"> and then added this script after an initial solve:</w:t>
+      </w:r>
+    </w:p>
+    <w:p>
+      <w:pPr>
+        <w:pStyle w:val="Code"/>
+        <w:spacing w:after="0"/>
+      </w:pPr>
+      <w:r>
+        <w:rPr>
+          <w:rStyle w:val="cm"/>
+        </w:rPr>
+        <w:t>/*</w:t>
+      </w:r>
+    </w:p>
+    <w:p>
+      <w:pPr>
+        <w:pStyle w:val="Code"/>
+        <w:spacing w:after="0"/>
+      </w:pPr>
+      <w:r>
+        <w:rPr>
+          <w:rStyle w:val="cm"/>
+        </w:rPr>
+        <w:t xml:space="preserve">   FUSE model demo for IEEE 123 test feeder supplied with </w:t>
+      </w:r>
+      <w:proofErr w:type="spellStart"/>
+      <w:r>
+        <w:rPr>
+          <w:rStyle w:val="cm"/>
+        </w:rPr>
+        <w:t>OpenDSS</w:t>
+      </w:r>
+      <w:proofErr w:type="spellEnd"/>
+    </w:p>
+    <w:p>
+      <w:pPr>
+        <w:pStyle w:val="Code"/>
+        <w:spacing w:after="0"/>
+      </w:pPr>
+    </w:p>
+    <w:p>
+      <w:pPr>
+        <w:pStyle w:val="Code"/>
+        <w:spacing w:after="0"/>
+      </w:pPr>
+      <w:r>
+        <w:rPr>
+          <w:rStyle w:val="cm"/>
+        </w:rPr>
+        <w:t xml:space="preserve">   Define a lateral fuse and put a Monitor at the same location</w:t>
+      </w:r>
+    </w:p>
+    <w:p>
+      <w:pPr>
+        <w:pStyle w:val="Code"/>
+        <w:spacing w:after="0"/>
+      </w:pPr>
+      <w:r>
+        <w:rPr>
+          <w:rStyle w:val="cm"/>
+        </w:rPr>
+        <w:t xml:space="preserve">   Fuse will have the same number of phases as the monitored element (1 in this case)</w:t>
+      </w:r>
+    </w:p>
+    <w:p>
+      <w:pPr>
+        <w:pStyle w:val="Code"/>
+        <w:spacing w:after="0"/>
+      </w:pPr>
+      <w:r>
+        <w:rPr>
+          <w:rStyle w:val="cm"/>
+        </w:rPr>
+        <w:t xml:space="preserve">   Two </w:t>
+      </w:r>
+      <w:proofErr w:type="spellStart"/>
+      <w:r>
+        <w:rPr>
+          <w:rStyle w:val="cm"/>
+        </w:rPr>
+        <w:t>TCC_Curve</w:t>
+      </w:r>
+      <w:proofErr w:type="spellEnd"/>
+      <w:r>
+        <w:rPr>
+          <w:rStyle w:val="cm"/>
+        </w:rPr>
+        <w:t xml:space="preserve"> objects for fuses are defined by default for every circuit: KLINK and TLINK</w:t>
+      </w:r>
+    </w:p>
+    <w:p>
+      <w:pPr>
+        <w:pStyle w:val="Code"/>
+        <w:spacing w:after="0"/>
+      </w:pPr>
+    </w:p>
+    <w:p>
+      <w:pPr>
+        <w:pStyle w:val="Code"/>
+        <w:spacing w:after="0"/>
+      </w:pPr>
+      <w:r>
+        <w:rPr>
+          <w:rStyle w:val="cm"/>
+        </w:rPr>
+        <w:t>*/</w:t>
+      </w:r>
+    </w:p>
+    <w:p>
+      <w:pPr>
+        <w:pStyle w:val="Code"/>
+        <w:spacing w:after="0"/>
+      </w:pPr>
+    </w:p>
+    <w:p>
+      <w:pPr>
+        <w:pStyle w:val="Code"/>
+        <w:spacing w:after="0"/>
+      </w:pPr>
+      <w:r>
+        <w:t>New</w:t>
+      </w:r>
+      <w:r>
+        <w:rPr>
+          <w:rStyle w:val="w"/>
+        </w:rPr>
+        <w:t xml:space="preserve"> </w:t>
+      </w:r>
+      <w:r>
+        <w:t>Fuse</w:t>
+      </w:r>
+      <w:r>
+        <w:rPr>
+          <w:rStyle w:val="o"/>
+        </w:rPr>
+        <w:t>.</w:t>
+      </w:r>
+      <w:r>
+        <w:t>Fuse1</w:t>
+      </w:r>
+      <w:r>
+        <w:rPr>
+          <w:rStyle w:val="w"/>
+        </w:rPr>
+        <w:t xml:space="preserve"> </w:t>
+      </w:r>
+      <w:r>
+        <w:t>line</w:t>
+      </w:r>
+      <w:r>
+        <w:rPr>
+          <w:rStyle w:val="o"/>
+        </w:rPr>
+        <w:t>.</w:t>
+      </w:r>
+      <w:r>
+        <w:t>L2</w:t>
+      </w:r>
+      <w:r>
+        <w:rPr>
+          <w:rStyle w:val="w"/>
+        </w:rPr>
+        <w:t xml:space="preserve"> </w:t>
+      </w:r>
+      <w:r>
+        <w:rPr>
+          <w:rStyle w:val="m"/>
+        </w:rPr>
+        <w:t>1</w:t>
+      </w:r>
+      <w:r>
+        <w:rPr>
+          <w:rStyle w:val="w"/>
+        </w:rPr>
+        <w:t xml:space="preserve"> </w:t>
+      </w:r>
+      <w:proofErr w:type="spellStart"/>
+      <w:r>
+        <w:t>Fusecurve</w:t>
+      </w:r>
+      <w:proofErr w:type="spellEnd"/>
+      <w:r>
+        <w:rPr>
+          <w:rStyle w:val="o"/>
+        </w:rPr>
+        <w:t>=</w:t>
+      </w:r>
+      <w:r>
+        <w:t>TLINK</w:t>
+      </w:r>
+      <w:r>
+        <w:rPr>
+          <w:rStyle w:val="w"/>
+        </w:rPr>
+        <w:t xml:space="preserve"> </w:t>
+      </w:r>
+      <w:proofErr w:type="spellStart"/>
+      <w:r>
+        <w:t>ratedcurrent</w:t>
+      </w:r>
+      <w:proofErr w:type="spellEnd"/>
+      <w:r>
+        <w:rPr>
+          <w:rStyle w:val="o"/>
+        </w:rPr>
+        <w:t>=</w:t>
+      </w:r>
+      <w:proofErr w:type="gramStart"/>
+      <w:r>
+        <w:rPr>
+          <w:rStyle w:val="m"/>
+        </w:rPr>
+        <w:t>65</w:t>
+      </w:r>
+      <w:r>
+        <w:rPr>
+          <w:rStyle w:val="w"/>
+        </w:rPr>
+        <w:t xml:space="preserve">  </w:t>
+      </w:r>
+      <w:r>
+        <w:rPr>
+          <w:rStyle w:val="err"/>
+        </w:rPr>
+        <w:t>!</w:t>
+      </w:r>
+      <w:proofErr w:type="gramEnd"/>
+      <w:r>
+        <w:rPr>
+          <w:rStyle w:val="w"/>
+        </w:rPr>
+        <w:t xml:space="preserve"> </w:t>
+      </w:r>
+      <w:r>
+        <w:rPr>
+          <w:rStyle w:val="m"/>
+        </w:rPr>
+        <w:t>65</w:t>
+      </w:r>
+      <w:r>
+        <w:t>T</w:t>
+      </w:r>
+      <w:r>
+        <w:rPr>
+          <w:rStyle w:val="w"/>
+        </w:rPr>
+        <w:t xml:space="preserve"> </w:t>
+      </w:r>
+      <w:r>
+        <w:t>fuse</w:t>
+      </w:r>
+    </w:p>
+    <w:p>
+      <w:pPr>
+        <w:pStyle w:val="Code"/>
+        <w:spacing w:after="0"/>
+      </w:pPr>
+      <w:r>
+        <w:t>New</w:t>
+      </w:r>
+      <w:r>
+        <w:rPr>
+          <w:rStyle w:val="w"/>
+        </w:rPr>
+        <w:t xml:space="preserve"> </w:t>
+      </w:r>
+      <w:r>
+        <w:t>Monitor</w:t>
+      </w:r>
+      <w:r>
+        <w:rPr>
+          <w:rStyle w:val="o"/>
+        </w:rPr>
+        <w:t>.</w:t>
+      </w:r>
+      <w:r>
+        <w:t>Fuse1</w:t>
+      </w:r>
+      <w:r>
+        <w:rPr>
+          <w:rStyle w:val="w"/>
+        </w:rPr>
+        <w:t xml:space="preserve"> </w:t>
+      </w:r>
+      <w:r>
+        <w:t>Line</w:t>
+      </w:r>
+      <w:r>
+        <w:rPr>
+          <w:rStyle w:val="o"/>
+        </w:rPr>
+        <w:t>.</w:t>
+      </w:r>
+      <w:r>
+        <w:t>L2</w:t>
+      </w:r>
+      <w:r>
+        <w:rPr>
+          <w:rStyle w:val="w"/>
+        </w:rPr>
+        <w:t xml:space="preserve"> </w:t>
+      </w:r>
+      <w:r>
+        <w:rPr>
+          <w:rStyle w:val="m"/>
+        </w:rPr>
+        <w:t>1</w:t>
+      </w:r>
+    </w:p>
+    <w:p>
+      <w:pPr>
+        <w:pStyle w:val="Code"/>
+        <w:spacing w:after="0"/>
+      </w:pPr>
+    </w:p>
+    <w:p>
+      <w:pPr>
+        <w:pStyle w:val="Code"/>
+        <w:spacing w:after="0"/>
+      </w:pPr>
+      <w:proofErr w:type="gramStart"/>
+      <w:r>
+        <w:t>solve</w:t>
+      </w:r>
+      <w:r>
+        <w:rPr>
+          <w:rStyle w:val="w"/>
+        </w:rPr>
+        <w:t xml:space="preserve">  </w:t>
+      </w:r>
+      <w:r>
+        <w:rPr>
+          <w:rStyle w:val="err"/>
+        </w:rPr>
+        <w:t>!</w:t>
+      </w:r>
+      <w:proofErr w:type="gramEnd"/>
+      <w:r>
+        <w:rPr>
+          <w:rStyle w:val="w"/>
+        </w:rPr>
+        <w:t xml:space="preserve"> </w:t>
+      </w:r>
+      <w:proofErr w:type="gramStart"/>
+      <w:r>
+        <w:t>snapshot</w:t>
+      </w:r>
+      <w:proofErr w:type="gramEnd"/>
+      <w:r>
+        <w:rPr>
+          <w:rStyle w:val="w"/>
+        </w:rPr>
+        <w:t xml:space="preserve"> </w:t>
+      </w:r>
+      <w:r>
+        <w:t>prior</w:t>
+      </w:r>
+      <w:r>
+        <w:rPr>
+          <w:rStyle w:val="w"/>
+        </w:rPr>
+        <w:t xml:space="preserve"> </w:t>
+      </w:r>
+      <w:r>
+        <w:rPr>
+          <w:rStyle w:val="kr"/>
+        </w:rPr>
+        <w:t>to</w:t>
+      </w:r>
+      <w:r>
+        <w:rPr>
+          <w:rStyle w:val="w"/>
+        </w:rPr>
+        <w:t xml:space="preserve"> </w:t>
+      </w:r>
+      <w:r>
+        <w:t>dynamics</w:t>
+      </w:r>
+      <w:r>
+        <w:rPr>
+          <w:rStyle w:val="w"/>
+        </w:rPr>
+        <w:t xml:space="preserve"> </w:t>
+      </w:r>
+      <w:r>
+        <w:t>mode</w:t>
+      </w:r>
+      <w:r>
+        <w:rPr>
+          <w:rStyle w:val="w"/>
+        </w:rPr>
+        <w:t xml:space="preserve"> </w:t>
+      </w:r>
+      <w:r>
+        <w:rPr>
+          <w:rStyle w:val="kr"/>
+        </w:rPr>
+        <w:t>to</w:t>
+      </w:r>
+      <w:r>
+        <w:rPr>
+          <w:rStyle w:val="w"/>
+        </w:rPr>
+        <w:t xml:space="preserve"> </w:t>
+      </w:r>
+      <w:r>
+        <w:t>get</w:t>
+      </w:r>
+      <w:r>
+        <w:rPr>
+          <w:rStyle w:val="w"/>
+        </w:rPr>
+        <w:t xml:space="preserve"> </w:t>
+      </w:r>
+      <w:r>
+        <w:t>Monitor</w:t>
+      </w:r>
+      <w:r>
+        <w:rPr>
+          <w:rStyle w:val="w"/>
+        </w:rPr>
+        <w:t xml:space="preserve"> </w:t>
+      </w:r>
+      <w:r>
+        <w:t>and</w:t>
+      </w:r>
+      <w:r>
+        <w:rPr>
+          <w:rStyle w:val="w"/>
+        </w:rPr>
+        <w:t xml:space="preserve"> </w:t>
+      </w:r>
+      <w:r>
+        <w:t>Fuse</w:t>
+      </w:r>
+      <w:r>
+        <w:rPr>
+          <w:rStyle w:val="w"/>
+        </w:rPr>
+        <w:t xml:space="preserve"> </w:t>
+      </w:r>
+      <w:r>
+        <w:t>assimilated</w:t>
+      </w:r>
+      <w:r>
+        <w:rPr>
+          <w:rStyle w:val="w"/>
+        </w:rPr>
+        <w:t xml:space="preserve"> </w:t>
+      </w:r>
+      <w:r>
+        <w:t>into</w:t>
+      </w:r>
+      <w:r>
+        <w:rPr>
+          <w:rStyle w:val="w"/>
+        </w:rPr>
+        <w:t xml:space="preserve"> </w:t>
+      </w:r>
+      <w:r>
+        <w:t>circuit</w:t>
+      </w:r>
+    </w:p>
+    <w:p>
+      <w:pPr>
+        <w:pStyle w:val="Code"/>
+        <w:spacing w:after="0"/>
+      </w:pPr>
+    </w:p>
+    <w:p>
+      <w:pPr>
+        <w:pStyle w:val="Code"/>
+        <w:spacing w:after="0"/>
+      </w:pPr>
+      <w:r>
+        <w:rPr>
+          <w:rStyle w:val="o"/>
+        </w:rPr>
+        <w:t>//</w:t>
+      </w:r>
+      <w:r>
+        <w:rPr>
+          <w:rStyle w:val="w"/>
+        </w:rPr>
+        <w:t xml:space="preserve"> </w:t>
+      </w:r>
+      <w:r>
+        <w:t>solve</w:t>
+      </w:r>
+      <w:r>
+        <w:rPr>
+          <w:rStyle w:val="w"/>
+        </w:rPr>
+        <w:t xml:space="preserve"> </w:t>
+      </w:r>
+      <w:r>
+        <w:t>a</w:t>
+      </w:r>
+      <w:r>
+        <w:rPr>
+          <w:rStyle w:val="w"/>
+        </w:rPr>
+        <w:t xml:space="preserve"> </w:t>
+      </w:r>
+      <w:r>
+        <w:t>few</w:t>
+      </w:r>
+      <w:r>
+        <w:rPr>
+          <w:rStyle w:val="w"/>
+        </w:rPr>
+        <w:t xml:space="preserve"> </w:t>
+      </w:r>
+      <w:r>
+        <w:t>steps</w:t>
+      </w:r>
+      <w:r>
+        <w:rPr>
+          <w:rStyle w:val="w"/>
+        </w:rPr>
+        <w:t xml:space="preserve"> </w:t>
+      </w:r>
+      <w:r>
+        <w:rPr>
+          <w:rStyle w:val="o"/>
+        </w:rPr>
+        <w:t>(</w:t>
+      </w:r>
+      <w:r>
+        <w:rPr>
+          <w:rStyle w:val="m"/>
+        </w:rPr>
+        <w:t>1</w:t>
+      </w:r>
+      <w:r>
+        <w:rPr>
+          <w:rStyle w:val="w"/>
+        </w:rPr>
+        <w:t xml:space="preserve"> </w:t>
+      </w:r>
+      <w:r>
+        <w:rPr>
+          <w:rStyle w:val="m"/>
+        </w:rPr>
+        <w:t>60</w:t>
+      </w:r>
+      <w:r>
+        <w:rPr>
+          <w:rStyle w:val="o"/>
+        </w:rPr>
+        <w:t>-</w:t>
+      </w:r>
+      <w:r>
+        <w:t>Hz</w:t>
+      </w:r>
+      <w:r>
+        <w:rPr>
+          <w:rStyle w:val="w"/>
+        </w:rPr>
+        <w:t xml:space="preserve"> </w:t>
+      </w:r>
+      <w:r>
+        <w:t>cycle</w:t>
+      </w:r>
+      <w:r>
+        <w:rPr>
+          <w:rStyle w:val="o"/>
+        </w:rPr>
+        <w:t>)</w:t>
+      </w:r>
+      <w:r>
+        <w:rPr>
+          <w:rStyle w:val="w"/>
+        </w:rPr>
+        <w:t xml:space="preserve"> </w:t>
+      </w:r>
+      <w:r>
+        <w:t>in</w:t>
+      </w:r>
+      <w:r>
+        <w:rPr>
+          <w:rStyle w:val="w"/>
+        </w:rPr>
+        <w:t xml:space="preserve"> </w:t>
+      </w:r>
+      <w:r>
+        <w:t>Dynamics</w:t>
+      </w:r>
+      <w:r>
+        <w:rPr>
+          <w:rStyle w:val="w"/>
+        </w:rPr>
+        <w:t xml:space="preserve"> </w:t>
+      </w:r>
+      <w:r>
+        <w:t>mode</w:t>
+      </w:r>
+      <w:r>
+        <w:rPr>
+          <w:rStyle w:val="w"/>
+        </w:rPr>
+        <w:t xml:space="preserve"> </w:t>
+      </w:r>
+      <w:r>
+        <w:t>just</w:t>
+      </w:r>
+      <w:r>
+        <w:rPr>
+          <w:rStyle w:val="w"/>
+        </w:rPr>
+        <w:t xml:space="preserve"> </w:t>
+      </w:r>
+      <w:r>
+        <w:rPr>
+          <w:rStyle w:val="kr"/>
+        </w:rPr>
+        <w:t>to</w:t>
+      </w:r>
+      <w:r>
+        <w:rPr>
+          <w:rStyle w:val="w"/>
+        </w:rPr>
+        <w:t xml:space="preserve"> </w:t>
+      </w:r>
+      <w:r>
+        <w:t>get</w:t>
+      </w:r>
+      <w:r>
+        <w:rPr>
+          <w:rStyle w:val="w"/>
+        </w:rPr>
+        <w:t xml:space="preserve"> </w:t>
+      </w:r>
+      <w:r>
+        <w:t>everything</w:t>
+      </w:r>
+      <w:r>
+        <w:rPr>
+          <w:rStyle w:val="w"/>
+        </w:rPr>
+        <w:t xml:space="preserve"> </w:t>
+      </w:r>
+      <w:r>
+        <w:t>going</w:t>
+      </w:r>
+    </w:p>
+    <w:p>
+      <w:pPr>
+        <w:pStyle w:val="Code"/>
+        <w:spacing w:after="0"/>
+      </w:pPr>
+      <w:r>
+        <w:t>Solve</w:t>
+      </w:r>
+      <w:r>
+        <w:rPr>
+          <w:rStyle w:val="w"/>
+        </w:rPr>
+        <w:t xml:space="preserve"> </w:t>
+      </w:r>
+      <w:r>
+        <w:t>mode</w:t>
+      </w:r>
+      <w:r>
+        <w:rPr>
+          <w:rStyle w:val="o"/>
+        </w:rPr>
+        <w:t>=</w:t>
+      </w:r>
+      <w:r>
+        <w:t>dynamics</w:t>
+      </w:r>
+      <w:r>
+        <w:rPr>
+          <w:rStyle w:val="w"/>
+        </w:rPr>
+        <w:t xml:space="preserve"> </w:t>
+      </w:r>
+      <w:proofErr w:type="spellStart"/>
+      <w:r>
+        <w:t>stepsize</w:t>
+      </w:r>
+      <w:proofErr w:type="spellEnd"/>
+      <w:r>
+        <w:rPr>
+          <w:rStyle w:val="o"/>
+        </w:rPr>
+        <w:t>=</w:t>
+      </w:r>
+      <w:r>
+        <w:rPr>
+          <w:rStyle w:val="m"/>
+        </w:rPr>
+        <w:t>0.0016666666</w:t>
+      </w:r>
+      <w:r>
+        <w:rPr>
+          <w:rStyle w:val="w"/>
+        </w:rPr>
+        <w:t xml:space="preserve"> </w:t>
+      </w:r>
+      <w:r>
+        <w:t>number</w:t>
+      </w:r>
+      <w:r>
+        <w:rPr>
+          <w:rStyle w:val="o"/>
+        </w:rPr>
+        <w:t>=</w:t>
+      </w:r>
+      <w:r>
+        <w:rPr>
+          <w:rStyle w:val="m"/>
+        </w:rPr>
+        <w:t>10</w:t>
+      </w:r>
+    </w:p>
+    <w:p>
+      <w:pPr>
+        <w:pStyle w:val="Code"/>
+        <w:spacing w:after="0"/>
+      </w:pPr>
+    </w:p>
+    <w:p>
+      <w:pPr>
+        <w:pStyle w:val="Code"/>
+        <w:spacing w:after="0"/>
+      </w:pPr>
+      <w:r>
+        <w:rPr>
+          <w:rStyle w:val="o"/>
+        </w:rPr>
+        <w:t>//</w:t>
+      </w:r>
+      <w:r>
+        <w:rPr>
+          <w:rStyle w:val="w"/>
+        </w:rPr>
+        <w:t xml:space="preserve"> </w:t>
+      </w:r>
+      <w:proofErr w:type="gramStart"/>
+      <w:r>
+        <w:t>Add</w:t>
+      </w:r>
+      <w:proofErr w:type="gramEnd"/>
+      <w:r>
+        <w:rPr>
+          <w:rStyle w:val="w"/>
+        </w:rPr>
+        <w:t xml:space="preserve"> </w:t>
+      </w:r>
+      <w:r>
+        <w:t>a</w:t>
+      </w:r>
+      <w:r>
+        <w:rPr>
+          <w:rStyle w:val="w"/>
+        </w:rPr>
+        <w:t xml:space="preserve"> </w:t>
+      </w:r>
+      <w:r>
+        <w:t>fault</w:t>
+      </w:r>
+      <w:r>
+        <w:rPr>
+          <w:rStyle w:val="w"/>
+        </w:rPr>
+        <w:t xml:space="preserve"> </w:t>
+      </w:r>
+      <w:r>
+        <w:t>at</w:t>
+      </w:r>
+      <w:r>
+        <w:rPr>
+          <w:rStyle w:val="w"/>
+        </w:rPr>
+        <w:t xml:space="preserve"> </w:t>
+      </w:r>
+      <w:r>
+        <w:t>the</w:t>
+      </w:r>
+      <w:r>
+        <w:rPr>
+          <w:rStyle w:val="w"/>
+        </w:rPr>
+        <w:t xml:space="preserve"> </w:t>
+      </w:r>
+      <w:r>
+        <w:rPr>
+          <w:rStyle w:val="kr"/>
+        </w:rPr>
+        <w:t>end</w:t>
+      </w:r>
+      <w:r>
+        <w:rPr>
+          <w:rStyle w:val="w"/>
+        </w:rPr>
+        <w:t xml:space="preserve"> </w:t>
+      </w:r>
+      <w:r>
+        <w:t>of</w:t>
+      </w:r>
+      <w:r>
+        <w:rPr>
+          <w:rStyle w:val="w"/>
+        </w:rPr>
+        <w:t xml:space="preserve"> </w:t>
+      </w:r>
+      <w:r>
+        <w:t>the</w:t>
+      </w:r>
+      <w:r>
+        <w:rPr>
+          <w:rStyle w:val="w"/>
+        </w:rPr>
+        <w:t xml:space="preserve"> </w:t>
+      </w:r>
+      <w:r>
+        <w:t>lateral</w:t>
+      </w:r>
+    </w:p>
+    <w:p>
+      <w:pPr>
+        <w:pStyle w:val="Code"/>
+        <w:spacing w:after="0"/>
+      </w:pPr>
+      <w:r>
+        <w:t>New</w:t>
+      </w:r>
+      <w:r>
+        <w:rPr>
+          <w:rStyle w:val="w"/>
+        </w:rPr>
+        <w:t xml:space="preserve"> </w:t>
+      </w:r>
+      <w:r>
+        <w:t>Fault</w:t>
+      </w:r>
+      <w:r>
+        <w:rPr>
+          <w:rStyle w:val="o"/>
+        </w:rPr>
+        <w:t>.</w:t>
+      </w:r>
+      <w:r>
+        <w:t>F1</w:t>
+      </w:r>
+      <w:r>
+        <w:rPr>
+          <w:rStyle w:val="w"/>
+        </w:rPr>
+        <w:t xml:space="preserve"> </w:t>
+      </w:r>
+      <w:r>
+        <w:t>phases</w:t>
+      </w:r>
+      <w:r>
+        <w:rPr>
+          <w:rStyle w:val="o"/>
+        </w:rPr>
+        <w:t>=</w:t>
+      </w:r>
+      <w:r>
+        <w:rPr>
+          <w:rStyle w:val="m"/>
+        </w:rPr>
+        <w:t>1</w:t>
+      </w:r>
+      <w:r>
+        <w:rPr>
+          <w:rStyle w:val="w"/>
+        </w:rPr>
+        <w:t xml:space="preserve"> </w:t>
+      </w:r>
+      <w:r>
+        <w:t>Bus1</w:t>
+      </w:r>
+      <w:r>
+        <w:rPr>
+          <w:rStyle w:val="o"/>
+        </w:rPr>
+        <w:t>=</w:t>
+      </w:r>
+      <w:r>
+        <w:rPr>
+          <w:rStyle w:val="m"/>
+        </w:rPr>
+        <w:t>6.3</w:t>
+      </w:r>
+    </w:p>
+    <w:p>
+      <w:pPr>
+        <w:pStyle w:val="Code"/>
+        <w:spacing w:after="0"/>
+      </w:pPr>
+      <w:r>
+        <w:t>Solve</w:t>
+      </w:r>
+      <w:r>
+        <w:rPr>
+          <w:rStyle w:val="w"/>
+        </w:rPr>
+        <w:t xml:space="preserve"> </w:t>
+      </w:r>
+      <w:r>
+        <w:t>number</w:t>
+      </w:r>
+      <w:r>
+        <w:rPr>
+          <w:rStyle w:val="o"/>
+        </w:rPr>
+        <w:t>=</w:t>
+      </w:r>
+      <w:r>
+        <w:rPr>
+          <w:rStyle w:val="m"/>
+        </w:rPr>
+        <w:t>100</w:t>
+      </w:r>
+      <w:r>
+        <w:rPr>
+          <w:rStyle w:val="w"/>
+        </w:rPr>
+        <w:t xml:space="preserve">   </w:t>
+      </w:r>
+      <w:r>
+        <w:rPr>
+          <w:rStyle w:val="err"/>
+        </w:rPr>
+        <w:t>!</w:t>
+      </w:r>
+      <w:r>
+        <w:rPr>
+          <w:rStyle w:val="w"/>
+        </w:rPr>
+        <w:t xml:space="preserve"> </w:t>
+      </w:r>
+      <w:proofErr w:type="gramStart"/>
+      <w:r>
+        <w:t>solve</w:t>
+      </w:r>
+      <w:proofErr w:type="gramEnd"/>
+      <w:r>
+        <w:rPr>
+          <w:rStyle w:val="w"/>
+        </w:rPr>
+        <w:t xml:space="preserve"> </w:t>
+      </w:r>
+      <w:r>
+        <w:rPr>
+          <w:rStyle w:val="m"/>
+        </w:rPr>
+        <w:t>10</w:t>
+      </w:r>
+      <w:r>
+        <w:rPr>
+          <w:rStyle w:val="w"/>
+        </w:rPr>
+        <w:t xml:space="preserve"> </w:t>
+      </w:r>
+      <w:r>
+        <w:t>cycles</w:t>
+      </w:r>
+      <w:r>
+        <w:rPr>
+          <w:rStyle w:val="o"/>
+        </w:rPr>
+        <w:t>,</w:t>
+      </w:r>
+      <w:r>
+        <w:rPr>
+          <w:rStyle w:val="w"/>
+        </w:rPr>
+        <w:t xml:space="preserve"> </w:t>
+      </w:r>
+      <w:r>
+        <w:t>still</w:t>
+      </w:r>
+      <w:r>
+        <w:rPr>
+          <w:rStyle w:val="w"/>
+        </w:rPr>
+        <w:t xml:space="preserve"> </w:t>
+      </w:r>
+      <w:r>
+        <w:t>in</w:t>
+      </w:r>
+      <w:r>
+        <w:rPr>
+          <w:rStyle w:val="w"/>
+        </w:rPr>
+        <w:t xml:space="preserve"> </w:t>
+      </w:r>
+      <w:r>
+        <w:t>Dynamics</w:t>
+      </w:r>
+      <w:r>
+        <w:rPr>
+          <w:rStyle w:val="w"/>
+        </w:rPr>
+        <w:t xml:space="preserve"> </w:t>
+      </w:r>
+      <w:r>
+        <w:t>mode</w:t>
+      </w:r>
+    </w:p>
+    <w:p>
+      <w:pPr>
+        <w:pStyle w:val="Code"/>
+        <w:spacing w:after="0"/>
+      </w:pPr>
+    </w:p>
+    <w:p>
+      <w:pPr>
+        <w:pStyle w:val="Code"/>
+        <w:spacing w:after="0"/>
+      </w:pPr>
+      <w:r>
+        <w:rPr>
+          <w:rStyle w:val="o"/>
+        </w:rPr>
+        <w:t>//</w:t>
+      </w:r>
+      <w:r>
+        <w:rPr>
+          <w:rStyle w:val="w"/>
+        </w:rPr>
+        <w:t xml:space="preserve"> </w:t>
+      </w:r>
+      <w:r>
+        <w:t>check</w:t>
+      </w:r>
+      <w:r>
+        <w:rPr>
+          <w:rStyle w:val="w"/>
+        </w:rPr>
+        <w:t xml:space="preserve"> </w:t>
+      </w:r>
+      <w:r>
+        <w:t>out</w:t>
+      </w:r>
+      <w:r>
+        <w:rPr>
+          <w:rStyle w:val="w"/>
+        </w:rPr>
+        <w:t xml:space="preserve"> </w:t>
+      </w:r>
+      <w:r>
+        <w:t>the</w:t>
+      </w:r>
+      <w:r>
+        <w:rPr>
+          <w:rStyle w:val="w"/>
+        </w:rPr>
+        <w:t xml:space="preserve"> </w:t>
+      </w:r>
+      <w:r>
+        <w:t>results</w:t>
+      </w:r>
+      <w:r>
+        <w:rPr>
+          <w:rStyle w:val="w"/>
+        </w:rPr>
+        <w:t xml:space="preserve"> </w:t>
+      </w:r>
+      <w:r>
+        <w:t>of</w:t>
+      </w:r>
+      <w:r>
+        <w:rPr>
+          <w:rStyle w:val="w"/>
+        </w:rPr>
+        <w:t xml:space="preserve"> </w:t>
+      </w:r>
+      <w:r>
+        <w:t>the</w:t>
+      </w:r>
+      <w:r>
+        <w:rPr>
+          <w:rStyle w:val="w"/>
+        </w:rPr>
+        <w:t xml:space="preserve"> </w:t>
+      </w:r>
+      <w:r>
+        <w:t>simulation</w:t>
+      </w:r>
+    </w:p>
+    <w:p>
+      <w:pPr>
+        <w:pStyle w:val="Code"/>
+        <w:spacing w:after="0"/>
+      </w:pPr>
+      <w:proofErr w:type="gramStart"/>
+      <w:r>
+        <w:t>show</w:t>
+      </w:r>
+      <w:proofErr w:type="gramEnd"/>
+      <w:r>
+        <w:rPr>
+          <w:rStyle w:val="w"/>
+        </w:rPr>
+        <w:t xml:space="preserve"> </w:t>
+      </w:r>
+      <w:r>
+        <w:t>monitor</w:t>
+      </w:r>
+      <w:r>
+        <w:rPr>
+          <w:rStyle w:val="w"/>
+        </w:rPr>
+        <w:t xml:space="preserve"> </w:t>
+      </w:r>
+      <w:r>
+        <w:t>fuse1</w:t>
+      </w:r>
+    </w:p>
+    <w:p>
+      <w:pPr>
+        <w:pStyle w:val="Code"/>
+        <w:spacing w:after="0"/>
+      </w:pPr>
+    </w:p>
+    <w:p>
+      <w:pPr>
+        <w:pStyle w:val="Code"/>
+        <w:spacing w:after="0"/>
+      </w:pPr>
+      <w:r>
+        <w:t>Export</w:t>
+      </w:r>
+      <w:r>
+        <w:rPr>
+          <w:rStyle w:val="w"/>
+        </w:rPr>
+        <w:t xml:space="preserve"> </w:t>
+      </w:r>
+      <w:r>
+        <w:t>monitors</w:t>
+      </w:r>
+      <w:r>
+        <w:rPr>
+          <w:rStyle w:val="w"/>
+        </w:rPr>
+        <w:t xml:space="preserve"> </w:t>
+      </w:r>
+      <w:r>
+        <w:t>fuse1</w:t>
+      </w:r>
+    </w:p>
+    <w:p>
+      <w:pPr>
+        <w:pStyle w:val="Code"/>
+        <w:spacing w:after="0"/>
+      </w:pPr>
+      <w:r>
+        <w:t>Plot</w:t>
+      </w:r>
+      <w:r>
+        <w:rPr>
+          <w:rStyle w:val="w"/>
+        </w:rPr>
+        <w:t xml:space="preserve"> </w:t>
+      </w:r>
+      <w:r>
+        <w:t>monitor</w:t>
+      </w:r>
+      <w:r>
+        <w:rPr>
+          <w:rStyle w:val="w"/>
+        </w:rPr>
+        <w:t xml:space="preserve"> </w:t>
+      </w:r>
+      <w:r>
+        <w:t>object</w:t>
+      </w:r>
+      <w:r>
+        <w:rPr>
+          <w:rStyle w:val="o"/>
+        </w:rPr>
+        <w:t>=</w:t>
+      </w:r>
+      <w:r>
+        <w:rPr>
+          <w:rStyle w:val="w"/>
+        </w:rPr>
+        <w:t xml:space="preserve"> </w:t>
+      </w:r>
+      <w:r>
+        <w:t>fuse1</w:t>
+      </w:r>
+      <w:r>
+        <w:rPr>
+          <w:rStyle w:val="w"/>
+        </w:rPr>
+        <w:t xml:space="preserve"> </w:t>
+      </w:r>
+      <w:r>
+        <w:t>channels</w:t>
+      </w:r>
+      <w:proofErr w:type="gramStart"/>
+      <w:r>
+        <w:rPr>
+          <w:rStyle w:val="o"/>
+        </w:rPr>
+        <w:t>=(</w:t>
+      </w:r>
+      <w:proofErr w:type="gramEnd"/>
+      <w:r>
+        <w:rPr>
+          <w:rStyle w:val="m"/>
+        </w:rPr>
+        <w:t>3</w:t>
+      </w:r>
+      <w:r>
+        <w:rPr>
+          <w:rStyle w:val="w"/>
+        </w:rPr>
+        <w:t xml:space="preserve"> </w:t>
+      </w:r>
+      <w:r>
+        <w:rPr>
+          <w:rStyle w:val="o"/>
+        </w:rPr>
+        <w:t>)</w:t>
+      </w:r>
+      <w:r>
+        <w:rPr>
+          <w:rStyle w:val="w"/>
+        </w:rPr>
+        <w:t xml:space="preserve">  </w:t>
+      </w:r>
+      <w:r>
+        <w:rPr>
+          <w:rStyle w:val="err"/>
+        </w:rPr>
+        <w:t>!</w:t>
+      </w:r>
+      <w:r>
+        <w:rPr>
+          <w:rStyle w:val="w"/>
+        </w:rPr>
+        <w:t xml:space="preserve"> </w:t>
+      </w:r>
+      <w:proofErr w:type="gramStart"/>
+      <w:r>
+        <w:t>currents</w:t>
+      </w:r>
+      <w:proofErr w:type="gramEnd"/>
+    </w:p>
+    <w:p>
+      <w:pPr>
+        <w:pStyle w:val="Code"/>
+        <w:spacing w:after="0"/>
+      </w:pPr>
+      <w:r>
+        <w:t>Plot</w:t>
+      </w:r>
+      <w:r>
+        <w:rPr>
+          <w:rStyle w:val="w"/>
+        </w:rPr>
+        <w:t xml:space="preserve"> </w:t>
+      </w:r>
+      <w:r>
+        <w:t>monitor</w:t>
+      </w:r>
+      <w:r>
+        <w:rPr>
+          <w:rStyle w:val="w"/>
+        </w:rPr>
+        <w:t xml:space="preserve"> </w:t>
+      </w:r>
+      <w:r>
+        <w:t>object</w:t>
+      </w:r>
+      <w:r>
+        <w:rPr>
+          <w:rStyle w:val="o"/>
+        </w:rPr>
+        <w:t>=</w:t>
+      </w:r>
+      <w:r>
+        <w:rPr>
+          <w:rStyle w:val="w"/>
+        </w:rPr>
+        <w:t xml:space="preserve"> </w:t>
+      </w:r>
+      <w:r>
+        <w:t>fuse1</w:t>
+      </w:r>
+      <w:r>
+        <w:rPr>
+          <w:rStyle w:val="w"/>
+        </w:rPr>
+        <w:t xml:space="preserve"> </w:t>
+      </w:r>
+      <w:r>
+        <w:t>channels</w:t>
+      </w:r>
+      <w:proofErr w:type="gramStart"/>
+      <w:r>
+        <w:rPr>
+          <w:rStyle w:val="o"/>
+        </w:rPr>
+        <w:t>=(</w:t>
+      </w:r>
+      <w:proofErr w:type="gramEnd"/>
+      <w:r>
+        <w:rPr>
+          <w:rStyle w:val="m"/>
+        </w:rPr>
+        <w:t>1</w:t>
+      </w:r>
+      <w:r>
+        <w:rPr>
+          <w:rStyle w:val="o"/>
+        </w:rPr>
+        <w:t>)</w:t>
+      </w:r>
+      <w:r>
+        <w:rPr>
+          <w:rStyle w:val="w"/>
+        </w:rPr>
+        <w:t xml:space="preserve">   </w:t>
+      </w:r>
+      <w:r>
+        <w:rPr>
+          <w:rStyle w:val="err"/>
+        </w:rPr>
+        <w:t>!</w:t>
+      </w:r>
+      <w:r>
+        <w:rPr>
+          <w:rStyle w:val="w"/>
+        </w:rPr>
+        <w:t xml:space="preserve"> </w:t>
+      </w:r>
+      <w:proofErr w:type="gramStart"/>
+      <w:r>
+        <w:t>voltage</w:t>
+      </w:r>
+      <w:proofErr w:type="gramEnd"/>
+    </w:p>
+    <w:p>
+      <w:pPr>
+        <w:pStyle w:val="Code"/>
+        <w:spacing w:after="0"/>
+      </w:pPr>
+      <w:r>
+        <w:t>Show</w:t>
+      </w:r>
+      <w:r>
+        <w:rPr>
+          <w:rStyle w:val="w"/>
+        </w:rPr>
+        <w:t xml:space="preserve"> </w:t>
+      </w:r>
+      <w:proofErr w:type="spellStart"/>
+      <w:r>
+        <w:t>Eventlog</w:t>
+      </w:r>
+      <w:proofErr w:type="spellEnd"/>
+    </w:p>
+    <w:p>
+      <w:r>
+        <w:t xml:space="preserve">This simulates a lateral fuse on the 1-phase lateral on phase 3 near the substation with a fault at the end of the lateral (node 6.3). You should be able to see the current in the line go up to about 6000 </w:t>
+      </w:r>
+      <w:proofErr w:type="gramStart"/>
+      <w:r>
+        <w:t>A</w:t>
+      </w:r>
+      <w:proofErr w:type="gramEnd"/>
+      <w:r>
+        <w:t xml:space="preserve"> and the voltage at the fuse location drop during the fault. Then when the fuse blows, the current should go to zero and the voltage bounces back up. </w:t>
+      </w:r>
+    </w:p>
+    <w:p>
+      <w:r>
+        <w:t>A FUSE element is a CONTROL element. That is, it monitors the current in Terminal 1 of Line.L2 but isn't actually in the circuit. When the FUSE determines it should blow it opens the terminal of LINE.L2, which is carrying current in the circuit.</w:t>
+      </w:r>
+    </w:p>
+    <w:p>
+      <w:r>
+        <w:t>Sometimes you have to put the MONITOR at a different location to get the right values, but it appears to work fine in the simulation.</w:t>
+      </w:r>
+    </w:p>
+    <w:p>
+      <w:r>
+        <w:lastRenderedPageBreak/>
+        <w:t>So that is basically how you do it. If you want to have some fun put a RECLOSER and FUSE in series in a circuit with at least one fast curve (e.g. the A curve defined when the circuit is created) and a delayed curve. When you put a FAULT downstream of the FUSE, you should see the RECLOSER operate on the fast curve and then the FUSE blow after the reclose a couple seconds later. Can be a little tricky to set up, but it worked the last time I tested it.</w:t>
+      </w:r>
+    </w:p>
+    <w:p/>
+    <w:p>
       <w:bookmarkStart w:id="0" w:name="_GoBack"/>
       <w:bookmarkEnd w:id="0"/>
-      <w:r>
-        <w:t>specifically model switches, each terminal of each circuit element is assumed to have a switch that you can control with the OPEN and CLOSE commands.</w:t>
-      </w:r>
     </w:p>
     <w:sectPr>
       <w:footerReference w:type="default" r:id="rId8"/>
@@ -5857,7 +7370,7 @@
           <w:rPr>
             <w:noProof/>
           </w:rPr>
-          <w:t>6</w:t>
+          <w:t>11</w:t>
         </w:r>
         <w:r>
           <w:rPr>
@@ -6724,6 +8237,7 @@
   <w:style w:type="character" w:default="1" w:styleId="DefaultParagraphFont">
     <w:name w:val="Default Paragraph Font"/>
     <w:uiPriority w:val="1"/>
+    <w:semiHidden/>
     <w:unhideWhenUsed/>
   </w:style>
   <w:style w:type="table" w:default="1" w:styleId="TableNormal">
@@ -7081,6 +8595,21 @@
     <w:basedOn w:val="DefaultParagraphFont"/>
     <w:rsid w:val="0084786B"/>
   </w:style>
+  <w:style w:type="character" w:customStyle="1" w:styleId="cm">
+    <w:name w:val="cm"/>
+    <w:basedOn w:val="DefaultParagraphFont"/>
+    <w:rsid w:val="00035F7D"/>
+  </w:style>
+  <w:style w:type="character" w:customStyle="1" w:styleId="m">
+    <w:name w:val="m"/>
+    <w:basedOn w:val="DefaultParagraphFont"/>
+    <w:rsid w:val="00035F7D"/>
+  </w:style>
+  <w:style w:type="character" w:customStyle="1" w:styleId="kr">
+    <w:name w:val="kr"/>
+    <w:basedOn w:val="DefaultParagraphFont"/>
+    <w:rsid w:val="00035F7D"/>
+  </w:style>
 </w:styles>
 </file>
 

</xml_diff>

<commit_message>
Update to "Best of the Forum" documentation
git-svn-id: https://svn.code.sf.net/p/electricdss/code@1231 d8739450-1e93-4ef4-a0af-c327d92816ff
</commit_message>
<xml_diff>
--- a/trunk/Training/BestOfTheForum/BestOf-2.docx
+++ b/trunk/Training/BestOfTheForum/BestOf-2.docx
@@ -2933,15 +2933,7 @@
         <w:t>T</w:t>
       </w:r>
       <w:r>
-        <w:t xml:space="preserve">he Y matrix is a common nodal admittance matrix in all formulations that we currently have implemented. You could form a different set of equations such as an augmented </w:t>
-      </w:r>
-      <w:proofErr w:type="spellStart"/>
-      <w:r>
-        <w:t>Y</w:t>
-      </w:r>
-      <w:proofErr w:type="spellEnd"/>
-      <w:r>
-        <w:t xml:space="preserve"> matrix like </w:t>
+        <w:t xml:space="preserve">he Y matrix is a common nodal admittance matrix in all formulations that we currently have implemented. You could form a different set of equations such as an augmented Y matrix like </w:t>
       </w:r>
       <w:proofErr w:type="spellStart"/>
       <w:r>
@@ -7301,8 +7293,1014 @@
     </w:p>
     <w:p/>
     <w:p>
+      <w:pPr>
+        <w:pStyle w:val="Heading1"/>
+      </w:pPr>
+      <w:proofErr w:type="spellStart"/>
+      <w:r>
+        <w:t>FaultStudy</w:t>
+      </w:r>
+      <w:proofErr w:type="spellEnd"/>
+      <w:r>
+        <w:t xml:space="preserve"> Mode</w:t>
+      </w:r>
+    </w:p>
+    <w:p>
+      <w:pPr>
+        <w:pStyle w:val="Heading2"/>
+      </w:pPr>
+      <w:r>
+        <w:t>Question</w:t>
+      </w:r>
+    </w:p>
+    <w:p>
+      <w:r>
+        <w:t>I have read manual and papers I found with code about fault study and dynamics mode</w:t>
+      </w:r>
+      <w:r>
+        <w:t xml:space="preserve"> </w:t>
+      </w:r>
+      <w:r>
+        <w:t>(</w:t>
+      </w:r>
+      <w:proofErr w:type="spellStart"/>
+      <w:r>
+        <w:t>OpenDSS</w:t>
+      </w:r>
+      <w:proofErr w:type="spellEnd"/>
+      <w:r>
+        <w:t xml:space="preserve"> </w:t>
+      </w:r>
+      <w:proofErr w:type="spellStart"/>
+      <w:r>
+        <w:t>FaultStudy</w:t>
+      </w:r>
+      <w:proofErr w:type="spellEnd"/>
+      <w:r>
+        <w:t xml:space="preserve"> Mode.pdf and </w:t>
+      </w:r>
+      <w:proofErr w:type="spellStart"/>
+      <w:r>
+        <w:t>OpenDSS</w:t>
+      </w:r>
+      <w:proofErr w:type="spellEnd"/>
+      <w:r>
+        <w:t xml:space="preserve"> Dynamics Mode.pdf). I found that a Generator object converts into a form of </w:t>
+      </w:r>
+      <w:proofErr w:type="spellStart"/>
+      <w:r>
+        <w:t>Thevenin</w:t>
+      </w:r>
+      <w:proofErr w:type="spellEnd"/>
+      <w:r>
+        <w:t xml:space="preserve"> equivalent when switching to Dynamics, but in </w:t>
+      </w:r>
+      <w:proofErr w:type="spellStart"/>
+      <w:r>
+        <w:t>FaultStudy</w:t>
+      </w:r>
+      <w:proofErr w:type="spellEnd"/>
+      <w:r>
+        <w:t xml:space="preserve"> paper it says that Voltage objects and any Generators are converted to Norton equivalents after they has been converted to dynamic equivalent. I am confused, when switching to Dynamics are Generators converted from Norton to </w:t>
+      </w:r>
+      <w:proofErr w:type="spellStart"/>
+      <w:r>
+        <w:t>Thevenin</w:t>
+      </w:r>
+      <w:proofErr w:type="spellEnd"/>
+      <w:r>
+        <w:t xml:space="preserve"> equivalent and then back to Norton?</w:t>
+      </w:r>
+      <w:r>
+        <w:br/>
+        <w:t>Thank you for answers in advance.</w:t>
+      </w:r>
+    </w:p>
+    <w:p>
+      <w:pPr>
+        <w:pStyle w:val="Heading2"/>
+      </w:pPr>
+      <w:r>
+        <w:t>Answer</w:t>
+      </w:r>
+    </w:p>
+    <w:p>
+      <w:r>
+        <w:t xml:space="preserve">It is interesting you should be asking this </w:t>
+      </w:r>
+      <w:r>
+        <w:t>at this time</w:t>
+      </w:r>
+      <w:r>
+        <w:t xml:space="preserve">. Last week, I did an extensive investigation into how </w:t>
+      </w:r>
+      <w:proofErr w:type="spellStart"/>
+      <w:r>
+        <w:t>OpenDSS</w:t>
+      </w:r>
+      <w:proofErr w:type="spellEnd"/>
+      <w:r>
+        <w:t xml:space="preserve"> is handling the </w:t>
+      </w:r>
+      <w:proofErr w:type="spellStart"/>
+      <w:r>
+        <w:t>FaultStudy</w:t>
+      </w:r>
+      <w:proofErr w:type="spellEnd"/>
+      <w:r>
+        <w:t xml:space="preserve"> mode because the X/R values weren't coming out correct for one user. We fixed that by adding the</w:t>
+      </w:r>
+      <w:r>
+        <w:t xml:space="preserve"> </w:t>
+      </w:r>
+      <w:proofErr w:type="spellStart"/>
+      <w:r>
+        <w:rPr>
+          <w:b/>
+          <w:bCs/>
+          <w:bdr w:val="none" w:sz="0" w:space="0" w:color="auto" w:frame="1"/>
+        </w:rPr>
+        <w:t>XRdp</w:t>
+      </w:r>
+      <w:proofErr w:type="spellEnd"/>
+      <w:r>
+        <w:rPr>
+          <w:b/>
+          <w:bCs/>
+          <w:bdr w:val="none" w:sz="0" w:space="0" w:color="auto" w:frame="1"/>
+        </w:rPr>
+        <w:t xml:space="preserve"> property</w:t>
+      </w:r>
+      <w:r>
+        <w:t xml:space="preserve"> </w:t>
+      </w:r>
+      <w:r>
+        <w:t>to the Generator model to properly set the resistance when in Dynamics mode. You should download the latest version to get that bug fix.</w:t>
+      </w:r>
+    </w:p>
+    <w:p>
+      <w:r>
+        <w:t>What I didn't realize (probably simply forgot</w:t>
+      </w:r>
+      <w:r>
+        <w:t xml:space="preserve"> – it was done before 2003</w:t>
+      </w:r>
+      <w:r>
+        <w:t xml:space="preserve">) is that when you enter </w:t>
+      </w:r>
+      <w:proofErr w:type="spellStart"/>
+      <w:r>
+        <w:t>FaultStudy</w:t>
+      </w:r>
+      <w:proofErr w:type="spellEnd"/>
+      <w:r>
+        <w:t xml:space="preserve"> mode, </w:t>
+      </w:r>
+      <w:proofErr w:type="spellStart"/>
+      <w:r>
+        <w:t>OpenDSS</w:t>
+      </w:r>
+      <w:proofErr w:type="spellEnd"/>
+      <w:r>
+        <w:t xml:space="preserve"> switches to Dynamics mode automatically. So </w:t>
+      </w:r>
+      <w:r>
+        <w:rPr>
+          <w:i/>
+          <w:iCs/>
+          <w:bdr w:val="none" w:sz="0" w:space="0" w:color="auto" w:frame="1"/>
+        </w:rPr>
+        <w:t>Solve mode=</w:t>
+      </w:r>
+      <w:proofErr w:type="spellStart"/>
+      <w:r>
+        <w:rPr>
+          <w:i/>
+          <w:iCs/>
+          <w:bdr w:val="none" w:sz="0" w:space="0" w:color="auto" w:frame="1"/>
+        </w:rPr>
+        <w:t>FaultStudy</w:t>
+      </w:r>
+      <w:proofErr w:type="spellEnd"/>
+      <w:r>
+        <w:t xml:space="preserve"> will build </w:t>
+      </w:r>
+      <w:r>
+        <w:rPr>
+          <w:i/>
+        </w:rPr>
+        <w:t>Y</w:t>
+      </w:r>
+      <w:r>
+        <w:t xml:space="preserve"> and the short circuit matrices (</w:t>
+      </w:r>
+      <w:proofErr w:type="spellStart"/>
+      <w:r>
+        <w:rPr>
+          <w:i/>
+        </w:rPr>
+        <w:t>Zsc</w:t>
+      </w:r>
+      <w:proofErr w:type="spellEnd"/>
+      <w:r>
+        <w:t xml:space="preserve"> and </w:t>
+      </w:r>
+      <w:proofErr w:type="spellStart"/>
+      <w:r>
+        <w:rPr>
+          <w:i/>
+        </w:rPr>
+        <w:t>Ysc</w:t>
+      </w:r>
+      <w:proofErr w:type="spellEnd"/>
+      <w:r>
+        <w:t xml:space="preserve">) using </w:t>
+      </w:r>
+      <w:proofErr w:type="spellStart"/>
+      <w:proofErr w:type="gramStart"/>
+      <w:r>
+        <w:rPr>
+          <w:i/>
+        </w:rPr>
+        <w:t>X</w:t>
+      </w:r>
+      <w:r>
+        <w:rPr>
+          <w:i/>
+          <w:vertAlign w:val="subscript"/>
+        </w:rPr>
+        <w:t>d</w:t>
+      </w:r>
+      <w:proofErr w:type="spellEnd"/>
+      <w:proofErr w:type="gramEnd"/>
+      <w:r>
+        <w:rPr>
+          <w:i/>
+        </w:rPr>
+        <w:t>'</w:t>
+      </w:r>
+      <w:r>
+        <w:t xml:space="preserve"> for the Generator model. So you no longer need to set Mode=Dynamics and do one or two small time steps like you used to have to do.</w:t>
+      </w:r>
+      <w:r>
+        <w:t xml:space="preserve">  Of course, you will still do that when you model a fault by applying one or more FAULT objects.</w:t>
+      </w:r>
+    </w:p>
+    <w:p>
+      <w:r>
+        <w:t>I didn't realize this because the fault currents were coming out low, so I assumed Y was being built from the equivalent admittance for the power output as it is for other solution modes. The fault currents are computed from the pre-fault voltage and the </w:t>
+      </w:r>
+      <w:proofErr w:type="spellStart"/>
+      <w:r>
+        <w:rPr>
+          <w:i/>
+          <w:iCs/>
+          <w:bdr w:val="none" w:sz="0" w:space="0" w:color="auto" w:frame="1"/>
+        </w:rPr>
+        <w:t>Ysc</w:t>
+      </w:r>
+      <w:proofErr w:type="spellEnd"/>
+      <w:r>
+        <w:t xml:space="preserve"> at each bus computed from Y. So the trick is to get the </w:t>
+      </w:r>
+      <w:proofErr w:type="spellStart"/>
+      <w:r>
+        <w:t>prefault</w:t>
+      </w:r>
+      <w:proofErr w:type="spellEnd"/>
+      <w:r>
+        <w:t xml:space="preserve"> voltages as close to 1.0 per unit as possible before performing Solve Mode=</w:t>
+      </w:r>
+      <w:proofErr w:type="spellStart"/>
+      <w:r>
+        <w:t>Faultstudy</w:t>
+      </w:r>
+      <w:proofErr w:type="spellEnd"/>
+      <w:r>
+        <w:t>. Then the fault currents will more closely match conventional short-circuit analysis results with generator contributions.</w:t>
+      </w:r>
+    </w:p>
+    <w:p>
+      <w:r>
+        <w:t>The user who was having the difficulty and I came up with the following script to accomplish this and I got a report today that it is working quite well.</w:t>
+      </w:r>
+    </w:p>
+    <w:p>
+      <w:pPr>
+        <w:tabs>
+          <w:tab w:val="left" w:pos="916"/>
+          <w:tab w:val="left" w:pos="1832"/>
+          <w:tab w:val="left" w:pos="2748"/>
+          <w:tab w:val="left" w:pos="3664"/>
+          <w:tab w:val="left" w:pos="4580"/>
+          <w:tab w:val="left" w:pos="5496"/>
+          <w:tab w:val="left" w:pos="6412"/>
+          <w:tab w:val="left" w:pos="7328"/>
+          <w:tab w:val="left" w:pos="8244"/>
+          <w:tab w:val="left" w:pos="9160"/>
+          <w:tab w:val="left" w:pos="10076"/>
+          <w:tab w:val="left" w:pos="10992"/>
+          <w:tab w:val="left" w:pos="11908"/>
+          <w:tab w:val="left" w:pos="12824"/>
+          <w:tab w:val="left" w:pos="13740"/>
+          <w:tab w:val="left" w:pos="14656"/>
+        </w:tabs>
+        <w:spacing w:after="0" w:line="270" w:lineRule="atLeast"/>
+        <w:textAlignment w:val="baseline"/>
+        <w:rPr>
+          <w:rFonts w:ascii="Courier New" w:eastAsia="Times New Roman" w:hAnsi="Courier New" w:cs="Courier New"/>
+          <w:color w:val="555555"/>
+          <w:sz w:val="20"/>
+          <w:szCs w:val="20"/>
+        </w:rPr>
+      </w:pPr>
+      <w:r>
+        <w:rPr>
+          <w:rFonts w:ascii="Courier New" w:eastAsia="Times New Roman" w:hAnsi="Courier New" w:cs="Courier New"/>
+          <w:color w:val="555555"/>
+          <w:sz w:val="20"/>
+          <w:szCs w:val="20"/>
+        </w:rPr>
+        <w:t>...</w:t>
+      </w:r>
+    </w:p>
+    <w:p>
+      <w:pPr>
+        <w:tabs>
+          <w:tab w:val="left" w:pos="916"/>
+          <w:tab w:val="left" w:pos="1832"/>
+          <w:tab w:val="left" w:pos="2748"/>
+          <w:tab w:val="left" w:pos="3664"/>
+          <w:tab w:val="left" w:pos="4580"/>
+          <w:tab w:val="left" w:pos="5496"/>
+          <w:tab w:val="left" w:pos="6412"/>
+          <w:tab w:val="left" w:pos="7328"/>
+          <w:tab w:val="left" w:pos="8244"/>
+          <w:tab w:val="left" w:pos="9160"/>
+          <w:tab w:val="left" w:pos="10076"/>
+          <w:tab w:val="left" w:pos="10992"/>
+          <w:tab w:val="left" w:pos="11908"/>
+          <w:tab w:val="left" w:pos="12824"/>
+          <w:tab w:val="left" w:pos="13740"/>
+          <w:tab w:val="left" w:pos="14656"/>
+        </w:tabs>
+        <w:spacing w:after="0" w:line="270" w:lineRule="atLeast"/>
+        <w:textAlignment w:val="baseline"/>
+        <w:rPr>
+          <w:rFonts w:ascii="Courier New" w:eastAsia="Times New Roman" w:hAnsi="Courier New" w:cs="Courier New"/>
+          <w:color w:val="555555"/>
+          <w:sz w:val="20"/>
+          <w:szCs w:val="20"/>
+        </w:rPr>
+      </w:pPr>
+      <w:r>
+        <w:rPr>
+          <w:rFonts w:ascii="Courier New" w:eastAsia="Times New Roman" w:hAnsi="Courier New" w:cs="Courier New"/>
+          <w:color w:val="555555"/>
+          <w:sz w:val="20"/>
+          <w:szCs w:val="20"/>
+        </w:rPr>
+        <w:t>(</w:t>
+      </w:r>
+      <w:proofErr w:type="gramStart"/>
+      <w:r>
+        <w:rPr>
+          <w:rFonts w:ascii="Courier New" w:eastAsia="Times New Roman" w:hAnsi="Courier New" w:cs="Courier New"/>
+          <w:color w:val="555555"/>
+          <w:sz w:val="20"/>
+          <w:szCs w:val="20"/>
+        </w:rPr>
+        <w:t>set</w:t>
+      </w:r>
+      <w:proofErr w:type="gramEnd"/>
+      <w:r>
+        <w:rPr>
+          <w:rFonts w:ascii="Courier New" w:eastAsia="Times New Roman" w:hAnsi="Courier New" w:cs="Courier New"/>
+          <w:color w:val="555555"/>
+          <w:sz w:val="20"/>
+          <w:szCs w:val="20"/>
+        </w:rPr>
+        <w:t xml:space="preserve"> source at 1.0 per unit)</w:t>
+      </w:r>
+    </w:p>
+    <w:p>
+      <w:pPr>
+        <w:tabs>
+          <w:tab w:val="left" w:pos="916"/>
+          <w:tab w:val="left" w:pos="1832"/>
+          <w:tab w:val="left" w:pos="2748"/>
+          <w:tab w:val="left" w:pos="3664"/>
+          <w:tab w:val="left" w:pos="4580"/>
+          <w:tab w:val="left" w:pos="5496"/>
+          <w:tab w:val="left" w:pos="6412"/>
+          <w:tab w:val="left" w:pos="7328"/>
+          <w:tab w:val="left" w:pos="8244"/>
+          <w:tab w:val="left" w:pos="9160"/>
+          <w:tab w:val="left" w:pos="10076"/>
+          <w:tab w:val="left" w:pos="10992"/>
+          <w:tab w:val="left" w:pos="11908"/>
+          <w:tab w:val="left" w:pos="12824"/>
+          <w:tab w:val="left" w:pos="13740"/>
+          <w:tab w:val="left" w:pos="14656"/>
+        </w:tabs>
+        <w:spacing w:after="0" w:line="270" w:lineRule="atLeast"/>
+        <w:textAlignment w:val="baseline"/>
+        <w:rPr>
+          <w:rFonts w:ascii="Courier New" w:eastAsia="Times New Roman" w:hAnsi="Courier New" w:cs="Courier New"/>
+          <w:color w:val="555555"/>
+          <w:sz w:val="20"/>
+          <w:szCs w:val="20"/>
+        </w:rPr>
+      </w:pPr>
+    </w:p>
+    <w:p>
+      <w:pPr>
+        <w:tabs>
+          <w:tab w:val="left" w:pos="916"/>
+          <w:tab w:val="left" w:pos="1832"/>
+          <w:tab w:val="left" w:pos="2748"/>
+          <w:tab w:val="left" w:pos="3664"/>
+          <w:tab w:val="left" w:pos="4580"/>
+          <w:tab w:val="left" w:pos="5496"/>
+          <w:tab w:val="left" w:pos="6412"/>
+          <w:tab w:val="left" w:pos="7328"/>
+          <w:tab w:val="left" w:pos="8244"/>
+          <w:tab w:val="left" w:pos="9160"/>
+          <w:tab w:val="left" w:pos="10076"/>
+          <w:tab w:val="left" w:pos="10992"/>
+          <w:tab w:val="left" w:pos="11908"/>
+          <w:tab w:val="left" w:pos="12824"/>
+          <w:tab w:val="left" w:pos="13740"/>
+          <w:tab w:val="left" w:pos="14656"/>
+        </w:tabs>
+        <w:spacing w:after="0" w:line="270" w:lineRule="atLeast"/>
+        <w:textAlignment w:val="baseline"/>
+        <w:rPr>
+          <w:rFonts w:ascii="Courier New" w:eastAsia="Times New Roman" w:hAnsi="Courier New" w:cs="Courier New"/>
+          <w:color w:val="555555"/>
+          <w:sz w:val="20"/>
+          <w:szCs w:val="20"/>
+        </w:rPr>
+      </w:pPr>
+      <w:r>
+        <w:rPr>
+          <w:rFonts w:ascii="Courier New" w:eastAsia="Times New Roman" w:hAnsi="Courier New" w:cs="Courier New"/>
+          <w:color w:val="555555"/>
+          <w:sz w:val="20"/>
+          <w:szCs w:val="20"/>
+        </w:rPr>
+        <w:t xml:space="preserve">Solve </w:t>
+      </w:r>
+      <w:proofErr w:type="spellStart"/>
+      <w:r>
+        <w:rPr>
+          <w:rFonts w:ascii="Courier New" w:eastAsia="Times New Roman" w:hAnsi="Courier New" w:cs="Courier New"/>
+          <w:color w:val="555555"/>
+          <w:sz w:val="20"/>
+          <w:szCs w:val="20"/>
+        </w:rPr>
+        <w:t>loadmult</w:t>
+      </w:r>
+      <w:proofErr w:type="spellEnd"/>
+      <w:r>
+        <w:rPr>
+          <w:rFonts w:ascii="Courier New" w:eastAsia="Times New Roman" w:hAnsi="Courier New" w:cs="Courier New"/>
+          <w:color w:val="555555"/>
+          <w:sz w:val="20"/>
+          <w:szCs w:val="20"/>
+        </w:rPr>
+        <w:t xml:space="preserve">=0.001 </w:t>
+      </w:r>
+      <w:proofErr w:type="spellStart"/>
+      <w:r>
+        <w:rPr>
+          <w:rFonts w:ascii="Courier New" w:eastAsia="Times New Roman" w:hAnsi="Courier New" w:cs="Courier New"/>
+          <w:color w:val="555555"/>
+          <w:sz w:val="20"/>
+          <w:szCs w:val="20"/>
+        </w:rPr>
+        <w:t>genmult</w:t>
+      </w:r>
+      <w:proofErr w:type="spellEnd"/>
+      <w:r>
+        <w:rPr>
+          <w:rFonts w:ascii="Courier New" w:eastAsia="Times New Roman" w:hAnsi="Courier New" w:cs="Courier New"/>
+          <w:color w:val="555555"/>
+          <w:sz w:val="20"/>
+          <w:szCs w:val="20"/>
+        </w:rPr>
+        <w:t>=0.001</w:t>
+      </w:r>
+    </w:p>
+    <w:p>
+      <w:pPr>
+        <w:tabs>
+          <w:tab w:val="left" w:pos="916"/>
+          <w:tab w:val="left" w:pos="1832"/>
+          <w:tab w:val="left" w:pos="2748"/>
+          <w:tab w:val="left" w:pos="3664"/>
+          <w:tab w:val="left" w:pos="4580"/>
+          <w:tab w:val="left" w:pos="5496"/>
+          <w:tab w:val="left" w:pos="6412"/>
+          <w:tab w:val="left" w:pos="7328"/>
+          <w:tab w:val="left" w:pos="8244"/>
+          <w:tab w:val="left" w:pos="9160"/>
+          <w:tab w:val="left" w:pos="10076"/>
+          <w:tab w:val="left" w:pos="10992"/>
+          <w:tab w:val="left" w:pos="11908"/>
+          <w:tab w:val="left" w:pos="12824"/>
+          <w:tab w:val="left" w:pos="13740"/>
+          <w:tab w:val="left" w:pos="14656"/>
+        </w:tabs>
+        <w:spacing w:after="0" w:line="270" w:lineRule="atLeast"/>
+        <w:textAlignment w:val="baseline"/>
+        <w:rPr>
+          <w:rFonts w:ascii="Courier New" w:eastAsia="Times New Roman" w:hAnsi="Courier New" w:cs="Courier New"/>
+          <w:color w:val="555555"/>
+          <w:sz w:val="20"/>
+          <w:szCs w:val="20"/>
+        </w:rPr>
+      </w:pPr>
+      <w:r>
+        <w:rPr>
+          <w:rFonts w:ascii="Courier New" w:eastAsia="Times New Roman" w:hAnsi="Courier New" w:cs="Courier New"/>
+          <w:color w:val="555555"/>
+          <w:sz w:val="20"/>
+          <w:szCs w:val="20"/>
+        </w:rPr>
+        <w:t>Solve Mode=</w:t>
+      </w:r>
+      <w:proofErr w:type="spellStart"/>
+      <w:r>
+        <w:rPr>
+          <w:rFonts w:ascii="Courier New" w:eastAsia="Times New Roman" w:hAnsi="Courier New" w:cs="Courier New"/>
+          <w:color w:val="555555"/>
+          <w:sz w:val="20"/>
+          <w:szCs w:val="20"/>
+        </w:rPr>
+        <w:t>Faultstudy</w:t>
+      </w:r>
+      <w:proofErr w:type="spellEnd"/>
+    </w:p>
+    <w:p>
+      <w:pPr>
+        <w:tabs>
+          <w:tab w:val="left" w:pos="916"/>
+          <w:tab w:val="left" w:pos="1832"/>
+          <w:tab w:val="left" w:pos="2748"/>
+          <w:tab w:val="left" w:pos="3664"/>
+          <w:tab w:val="left" w:pos="4580"/>
+          <w:tab w:val="left" w:pos="5496"/>
+          <w:tab w:val="left" w:pos="6412"/>
+          <w:tab w:val="left" w:pos="7328"/>
+          <w:tab w:val="left" w:pos="8244"/>
+          <w:tab w:val="left" w:pos="9160"/>
+          <w:tab w:val="left" w:pos="10076"/>
+          <w:tab w:val="left" w:pos="10992"/>
+          <w:tab w:val="left" w:pos="11908"/>
+          <w:tab w:val="left" w:pos="12824"/>
+          <w:tab w:val="left" w:pos="13740"/>
+          <w:tab w:val="left" w:pos="14656"/>
+        </w:tabs>
+        <w:spacing w:after="0" w:line="270" w:lineRule="atLeast"/>
+        <w:textAlignment w:val="baseline"/>
+        <w:rPr>
+          <w:rFonts w:ascii="Courier New" w:eastAsia="Times New Roman" w:hAnsi="Courier New" w:cs="Courier New"/>
+          <w:color w:val="555555"/>
+          <w:sz w:val="20"/>
+          <w:szCs w:val="20"/>
+        </w:rPr>
+      </w:pPr>
+      <w:r>
+        <w:rPr>
+          <w:rFonts w:ascii="Courier New" w:eastAsia="Times New Roman" w:hAnsi="Courier New" w:cs="Courier New"/>
+          <w:color w:val="555555"/>
+          <w:sz w:val="20"/>
+          <w:szCs w:val="20"/>
+        </w:rPr>
+        <w:t xml:space="preserve">Export </w:t>
+      </w:r>
+      <w:proofErr w:type="spellStart"/>
+      <w:r>
+        <w:rPr>
+          <w:rFonts w:ascii="Courier New" w:eastAsia="Times New Roman" w:hAnsi="Courier New" w:cs="Courier New"/>
+          <w:color w:val="555555"/>
+          <w:sz w:val="20"/>
+          <w:szCs w:val="20"/>
+        </w:rPr>
+        <w:t>Faultstudy</w:t>
+      </w:r>
+      <w:proofErr w:type="spellEnd"/>
+      <w:r>
+        <w:rPr>
+          <w:rFonts w:ascii="Courier New" w:eastAsia="Times New Roman" w:hAnsi="Courier New" w:cs="Courier New"/>
+          <w:color w:val="555555"/>
+          <w:sz w:val="20"/>
+          <w:szCs w:val="20"/>
+        </w:rPr>
+        <w:t xml:space="preserve"> or Show </w:t>
+      </w:r>
+      <w:proofErr w:type="spellStart"/>
+      <w:r>
+        <w:rPr>
+          <w:rFonts w:ascii="Courier New" w:eastAsia="Times New Roman" w:hAnsi="Courier New" w:cs="Courier New"/>
+          <w:color w:val="555555"/>
+          <w:sz w:val="20"/>
+          <w:szCs w:val="20"/>
+        </w:rPr>
+        <w:t>Faultstudy</w:t>
+      </w:r>
+      <w:proofErr w:type="spellEnd"/>
+    </w:p>
+    <w:p>
+      <w:pPr>
+        <w:tabs>
+          <w:tab w:val="left" w:pos="916"/>
+          <w:tab w:val="left" w:pos="1832"/>
+          <w:tab w:val="left" w:pos="2748"/>
+          <w:tab w:val="left" w:pos="3664"/>
+          <w:tab w:val="left" w:pos="4580"/>
+          <w:tab w:val="left" w:pos="5496"/>
+          <w:tab w:val="left" w:pos="6412"/>
+          <w:tab w:val="left" w:pos="7328"/>
+          <w:tab w:val="left" w:pos="8244"/>
+          <w:tab w:val="left" w:pos="9160"/>
+          <w:tab w:val="left" w:pos="10076"/>
+          <w:tab w:val="left" w:pos="10992"/>
+          <w:tab w:val="left" w:pos="11908"/>
+          <w:tab w:val="left" w:pos="12824"/>
+          <w:tab w:val="left" w:pos="13740"/>
+          <w:tab w:val="left" w:pos="14656"/>
+        </w:tabs>
+        <w:spacing w:after="0" w:line="270" w:lineRule="atLeast"/>
+        <w:textAlignment w:val="baseline"/>
+        <w:rPr>
+          <w:rFonts w:ascii="Courier New" w:eastAsia="Times New Roman" w:hAnsi="Courier New" w:cs="Courier New"/>
+          <w:color w:val="555555"/>
+          <w:sz w:val="20"/>
+          <w:szCs w:val="20"/>
+        </w:rPr>
+      </w:pPr>
+      <w:r>
+        <w:rPr>
+          <w:rFonts w:ascii="Courier New" w:eastAsia="Times New Roman" w:hAnsi="Courier New" w:cs="Courier New"/>
+          <w:color w:val="555555"/>
+          <w:sz w:val="20"/>
+          <w:szCs w:val="20"/>
+        </w:rPr>
+        <w:t>...</w:t>
+      </w:r>
+    </w:p>
+    <w:p/>
+    <w:p>
+      <w:pPr>
+        <w:pStyle w:val="Heading1"/>
+      </w:pPr>
+      <w:r>
+        <w:t xml:space="preserve">On </w:t>
+      </w:r>
+      <w:proofErr w:type="spellStart"/>
+      <w:r>
+        <w:t>OpenDSS</w:t>
+      </w:r>
+      <w:proofErr w:type="spellEnd"/>
+      <w:r>
+        <w:t xml:space="preserve"> Solution Techniques</w:t>
+      </w:r>
+    </w:p>
+    <w:p>
+      <w:pPr>
+        <w:pStyle w:val="Heading2"/>
+      </w:pPr>
+      <w:r>
+        <w:t>Question</w:t>
+      </w:r>
+    </w:p>
+    <w:p>
+      <w:r>
+        <w:t xml:space="preserve">I have a few basic questions to better understand the solution techniques behind </w:t>
+      </w:r>
+      <w:proofErr w:type="spellStart"/>
+      <w:r>
+        <w:t>OpenDSS</w:t>
+      </w:r>
+      <w:proofErr w:type="spellEnd"/>
+      <w:r>
+        <w:t xml:space="preserve"> and better use its capabilities.</w:t>
+      </w:r>
+    </w:p>
+    <w:p>
+      <w:pPr>
+        <w:pStyle w:val="ListParagraph"/>
+        <w:numPr>
+          <w:ilvl w:val="0"/>
+          <w:numId w:val="5"/>
+        </w:numPr>
+      </w:pPr>
+      <w:proofErr w:type="spellStart"/>
+      <w:r>
+        <w:t>OpenDSS</w:t>
+      </w:r>
+      <w:proofErr w:type="spellEnd"/>
+      <w:r>
+        <w:t xml:space="preserve"> is a Harmonics solver rather than power flow, what does that mean exactly? What's the solution techniques behind solving power flow in </w:t>
+      </w:r>
+      <w:proofErr w:type="spellStart"/>
+      <w:r>
+        <w:t>OpenDSS</w:t>
+      </w:r>
+      <w:proofErr w:type="spellEnd"/>
+      <w:r>
+        <w:t xml:space="preserve"> and how can it handle harmonics?</w:t>
+      </w:r>
+    </w:p>
+    <w:p>
+      <w:pPr>
+        <w:pStyle w:val="ListParagraph"/>
+        <w:numPr>
+          <w:ilvl w:val="0"/>
+          <w:numId w:val="5"/>
+        </w:numPr>
+      </w:pPr>
+      <w:r>
+        <w:t xml:space="preserve">How does </w:t>
+      </w:r>
+      <w:proofErr w:type="spellStart"/>
+      <w:r>
+        <w:t>OpenDSS</w:t>
+      </w:r>
+      <w:proofErr w:type="spellEnd"/>
+      <w:r>
+        <w:t xml:space="preserve"> solve for electromechanical transient?? And if the solution is frequency domain (phasors) doesn't that assume a constant frequency for the solution?</w:t>
+      </w:r>
+    </w:p>
+    <w:p>
+      <w:pPr>
+        <w:pStyle w:val="ListParagraph"/>
+        <w:numPr>
+          <w:ilvl w:val="0"/>
+          <w:numId w:val="5"/>
+        </w:numPr>
+      </w:pPr>
+      <w:r>
+        <w:t xml:space="preserve">If </w:t>
+      </w:r>
+      <w:proofErr w:type="spellStart"/>
+      <w:r>
+        <w:t>OpenDSS</w:t>
+      </w:r>
+      <w:proofErr w:type="spellEnd"/>
+      <w:r>
+        <w:t xml:space="preserve"> solves for harmonics does that make it similar to EMT even though it doesn't solve time-domain equations?</w:t>
+      </w:r>
+    </w:p>
+    <w:p>
+      <w:pPr>
+        <w:pStyle w:val="ListParagraph"/>
+        <w:numPr>
+          <w:ilvl w:val="0"/>
+          <w:numId w:val="5"/>
+        </w:numPr>
+      </w:pPr>
+      <w:r>
+        <w:t xml:space="preserve">I see that </w:t>
+      </w:r>
+      <w:proofErr w:type="spellStart"/>
+      <w:r>
+        <w:t>OpenDSS</w:t>
+      </w:r>
+      <w:proofErr w:type="spellEnd"/>
+      <w:r>
+        <w:t xml:space="preserve"> is mostly being applied for Power flow and QSTS simulations, so what are some of the application of </w:t>
+      </w:r>
+      <w:proofErr w:type="spellStart"/>
+      <w:r>
+        <w:t>OpenDSS</w:t>
+      </w:r>
+      <w:proofErr w:type="spellEnd"/>
+      <w:r>
+        <w:t xml:space="preserve"> for Dynamic and Harmonic studies?</w:t>
+      </w:r>
+    </w:p>
+    <w:p/>
+    <w:p>
+      <w:pPr>
+        <w:pStyle w:val="Heading2"/>
+      </w:pPr>
+      <w:r>
+        <w:t>Answer</w:t>
+      </w:r>
+    </w:p>
+    <w:p>
+      <w:pPr>
+        <w:pStyle w:val="ListParagraph"/>
+        <w:numPr>
+          <w:ilvl w:val="1"/>
+          <w:numId w:val="5"/>
+        </w:numPr>
+      </w:pPr>
+      <w:r>
+        <w:t xml:space="preserve">The basic solution methods as far as building the Y matrix and modeling lines, transformers, and other elements were borrowed from a series of programs developed for harmonics analysis. Ideas came from </w:t>
+      </w:r>
+      <w:proofErr w:type="spellStart"/>
+      <w:r>
+        <w:t>SuperHarm</w:t>
+      </w:r>
+      <w:proofErr w:type="spellEnd"/>
+      <w:r>
+        <w:t xml:space="preserve">, V-Harm, and DFHA harmonics analysis programs as well as the METAP program from the </w:t>
+      </w:r>
+      <w:proofErr w:type="gramStart"/>
+      <w:r>
+        <w:t>Mid</w:t>
+      </w:r>
+      <w:proofErr w:type="gramEnd"/>
+      <w:r>
+        <w:t xml:space="preserve"> 1970's (see </w:t>
+      </w:r>
+      <w:proofErr w:type="spellStart"/>
+      <w:r>
+        <w:t>Talukdar's</w:t>
+      </w:r>
+      <w:proofErr w:type="spellEnd"/>
+      <w:r>
+        <w:t xml:space="preserve"> paper from about 1976). The harmonics programs are all linear, multi-frequency, multi-phase, phasor solvers that build a nodal admittance matrix at each frequency and solve it directly. They all had object-oriented programming </w:t>
+      </w:r>
+      <w:proofErr w:type="spellStart"/>
+      <w:r>
+        <w:t>stuctures</w:t>
+      </w:r>
+      <w:proofErr w:type="spellEnd"/>
+      <w:r>
+        <w:t xml:space="preserve"> even before OOP became popular, making for modular robust modeling. </w:t>
+      </w:r>
+      <w:proofErr w:type="spellStart"/>
+      <w:r>
+        <w:t>OpenDSS</w:t>
+      </w:r>
+      <w:proofErr w:type="spellEnd"/>
+      <w:r>
+        <w:t xml:space="preserve"> retains these capabilities but also adds power flow solution capability for the fundamental frequency. As I said in an IEEE paper about 3-4 years ago, it is easier to teach a harmonics solver how </w:t>
+      </w:r>
+      <w:proofErr w:type="gramStart"/>
+      <w:r>
+        <w:t>do a</w:t>
+      </w:r>
+      <w:proofErr w:type="gramEnd"/>
+      <w:r>
+        <w:t xml:space="preserve"> power flow problem than to make a power flow algorithm solve the harmonics problem. The harmonics solver heritage gives </w:t>
+      </w:r>
+      <w:proofErr w:type="spellStart"/>
+      <w:r>
+        <w:t>OpenDSS</w:t>
+      </w:r>
+      <w:proofErr w:type="spellEnd"/>
+      <w:r>
+        <w:t xml:space="preserve"> the </w:t>
+      </w:r>
+      <w:proofErr w:type="spellStart"/>
+      <w:r>
+        <w:t>abiility</w:t>
+      </w:r>
+      <w:proofErr w:type="spellEnd"/>
+      <w:r>
+        <w:t xml:space="preserve"> to model just about any circuit topology one might encounter in actual power systems.  Since most harmonics problems occur in distribution or industrial systems with complex, unbalanced topologies, the heritage imparts these capabilities to the power flow problem -- with a few, minor tweaks to modeling the non-linear elements (PC Elements in </w:t>
+      </w:r>
+      <w:proofErr w:type="spellStart"/>
+      <w:r>
+        <w:t>OpenDSS</w:t>
+      </w:r>
+      <w:proofErr w:type="spellEnd"/>
+      <w:r>
+        <w:t xml:space="preserve"> terminology). The solution technique is described in one figure in the </w:t>
+      </w:r>
+      <w:proofErr w:type="spellStart"/>
+      <w:r>
+        <w:lastRenderedPageBreak/>
+        <w:t>OpenDSS</w:t>
+      </w:r>
+      <w:proofErr w:type="spellEnd"/>
+      <w:r>
+        <w:t xml:space="preserve"> user manual and that is all it is. Many users are looking for something more complicated, but it's not.</w:t>
+      </w:r>
+    </w:p>
+    <w:p/>
+    <w:p>
+      <w:pPr>
+        <w:pStyle w:val="ListParagraph"/>
+        <w:numPr>
+          <w:ilvl w:val="1"/>
+          <w:numId w:val="5"/>
+        </w:numPr>
+      </w:pPr>
+      <w:proofErr w:type="spellStart"/>
+      <w:r>
+        <w:t>Op</w:t>
+      </w:r>
+      <w:r>
+        <w:t>enDSS</w:t>
+      </w:r>
+      <w:proofErr w:type="spellEnd"/>
+      <w:r>
+        <w:t xml:space="preserve"> is structured more like a</w:t>
+      </w:r>
+      <w:r>
+        <w:t xml:space="preserve"> transient stability program than a traditional power flow program. Certain PC elements like Generators are provided with traditional, simple single-mass swing equation capability. </w:t>
+      </w:r>
+      <w:r>
+        <w:t xml:space="preserve">PC Elements like Generators can employ a simple predictor-corrector algorithm to model differential equations. When in Dynamics mode, the integration routines get automatically called to compute the new values of the state variables. </w:t>
+      </w:r>
       <w:bookmarkStart w:id="0" w:name="_GoBack"/>
       <w:bookmarkEnd w:id="0"/>
+      <w:r>
+        <w:t xml:space="preserve">Yes, the network frequency is generally assumed to be constant, but rotating machines can change speeds. This is pretty much what you have on a distribution circuit where a disturbance is not likely to change the frequency of the bulk power system.  So we use this capability for islanding and single-phasing analyses primarily.  However, we do have a few users experimenting with changing the network frequency (Set Frequency=...) which forces a Y matrix rebuild. As we develop better </w:t>
+      </w:r>
+      <w:proofErr w:type="spellStart"/>
+      <w:r>
+        <w:t>microgrid</w:t>
+      </w:r>
+      <w:proofErr w:type="spellEnd"/>
+      <w:r>
+        <w:t xml:space="preserve"> capabilities, I expect this to evolve.</w:t>
+      </w:r>
+    </w:p>
+    <w:p/>
+    <w:p>
+      <w:pPr>
+        <w:pStyle w:val="ListParagraph"/>
+        <w:numPr>
+          <w:ilvl w:val="1"/>
+          <w:numId w:val="5"/>
+        </w:numPr>
+      </w:pPr>
+      <w:r>
+        <w:t xml:space="preserve">Its </w:t>
+      </w:r>
+      <w:proofErr w:type="spellStart"/>
+      <w:r>
+        <w:t>stucture</w:t>
+      </w:r>
+      <w:proofErr w:type="spellEnd"/>
+      <w:r>
+        <w:t xml:space="preserve"> is similar to some EMT solvers, and you could probably add the appropriate models and support algorithms.  I've actually had a few grad students say they wanted to do that, but I think it turned out to be a bigger chore than they anticipated. We've got access to really good EMT solvers, so there's little incentive for us to invest in that capability. It is our opinion that we can tackled 95% of the problems we are interested in solving from the planning perspective in the phasor domain. Occasionally, we will find we have to model the switching of an inverter in detail or a </w:t>
+      </w:r>
+      <w:proofErr w:type="spellStart"/>
+      <w:r>
+        <w:t>ferroresonance</w:t>
+      </w:r>
+      <w:proofErr w:type="spellEnd"/>
+      <w:r>
+        <w:t xml:space="preserve"> problem in an EMT model. But we've got more issues to study with phasor models than we can get to.  If we can do it acceptably with average models in the phasor domain, solution times are more than 100 times faster and we can evaluate many more options in the same amount of time.  Some of the EMT simulations we run are done to prove to skeptical clients that </w:t>
+      </w:r>
+      <w:proofErr w:type="spellStart"/>
+      <w:r>
+        <w:t>OpenDSS</w:t>
+      </w:r>
+      <w:proofErr w:type="spellEnd"/>
+      <w:r>
+        <w:t xml:space="preserve"> got the right answer!</w:t>
+      </w:r>
+    </w:p>
+    <w:p/>
+    <w:p>
+      <w:pPr>
+        <w:pStyle w:val="ListParagraph"/>
+        <w:numPr>
+          <w:ilvl w:val="1"/>
+          <w:numId w:val="5"/>
+        </w:numPr>
+      </w:pPr>
+      <w:r>
+        <w:t xml:space="preserve">The original application of dynamics was for islanding analysis of rotating-machine DG.  Can the DG change voltage or frequency fast enough to get off line before the reclose?  We have also used it for storage simulations of </w:t>
+      </w:r>
+      <w:proofErr w:type="spellStart"/>
+      <w:r>
+        <w:t>ultracap</w:t>
+      </w:r>
+      <w:proofErr w:type="spellEnd"/>
+      <w:r>
+        <w:t>-based storage elements that can charge and discharge quickly (uses a user-written "</w:t>
+      </w:r>
+      <w:proofErr w:type="spellStart"/>
+      <w:r>
+        <w:t>DynaDLL</w:t>
+      </w:r>
+      <w:proofErr w:type="spellEnd"/>
+      <w:r>
+        <w:t xml:space="preserve">"). We also use this mode for some fault-current contribution analyses and analyses of single-phasing of DG. We expect this mode will be used extensively for our upcoming </w:t>
+      </w:r>
+      <w:proofErr w:type="spellStart"/>
+      <w:r>
+        <w:t>microgrid</w:t>
+      </w:r>
+      <w:proofErr w:type="spellEnd"/>
+      <w:r>
+        <w:t xml:space="preserve"> research. Harmonics mode is used for any number of harmonics analysis problems. We have some serious users studying the impact of EV chargers using the recently-added sequential </w:t>
+      </w:r>
+      <w:r>
+        <w:lastRenderedPageBreak/>
+        <w:t>harmonics mode. The EPRI Harmonics Evaluation Module uses this mode extensively and I have seen a demo of a similar app done for CEATI. Use your imagination!</w:t>
+      </w:r>
     </w:p>
     <w:sectPr>
       <w:footerReference w:type="default" r:id="rId8"/>
@@ -7370,7 +8368,7 @@
           <w:rPr>
             <w:noProof/>
           </w:rPr>
-          <w:t>11</w:t>
+          <w:t>14</w:t>
         </w:r>
         <w:r>
           <w:rPr>
@@ -7419,7 +8417,182 @@
 
 <file path=word/numbering.xml><?xml version="1.0" encoding="utf-8"?>
 <w:numbering xmlns:wpc="http://schemas.microsoft.com/office/word/2010/wordprocessingCanvas" xmlns:mc="http://schemas.openxmlformats.org/markup-compatibility/2006" xmlns:o="urn:schemas-microsoft-com:office:office" xmlns:r="http://schemas.openxmlformats.org/officeDocument/2006/relationships" xmlns:m="http://schemas.openxmlformats.org/officeDocument/2006/math" xmlns:v="urn:schemas-microsoft-com:vml" xmlns:wp14="http://schemas.microsoft.com/office/word/2010/wordprocessingDrawing" xmlns:wp="http://schemas.openxmlformats.org/drawingml/2006/wordprocessingDrawing" xmlns:w10="urn:schemas-microsoft-com:office:word" xmlns:w="http://schemas.openxmlformats.org/wordprocessingml/2006/main" xmlns:w14="http://schemas.microsoft.com/office/word/2010/wordml" xmlns:w15="http://schemas.microsoft.com/office/word/2012/wordml" xmlns:wpg="http://schemas.microsoft.com/office/word/2010/wordprocessingGroup" xmlns:wpi="http://schemas.microsoft.com/office/word/2010/wordprocessingInk" xmlns:wne="http://schemas.microsoft.com/office/word/2006/wordml" xmlns:wps="http://schemas.microsoft.com/office/word/2010/wordprocessingShape" mc:Ignorable="w14 w15 wp14">
-  <w:abstractNum w:abstractNumId="0">
+  <w:abstractNum w:abstractNumId="0" w15:restartNumberingAfterBreak="0">
+    <w:nsid w:val="0B8F2564"/>
+    <w:multiLevelType w:val="hybridMultilevel"/>
+    <w:tmpl w:val="67628C30"/>
+    <w:lvl w:ilvl="0" w:tplc="84425C72">
+      <w:start w:val="1"/>
+      <w:numFmt w:val="decimal"/>
+      <w:lvlText w:val="%1-"/>
+      <w:lvlJc w:val="left"/>
+      <w:pPr>
+        <w:ind w:left="720" w:hanging="360"/>
+      </w:pPr>
+      <w:rPr>
+        <w:rFonts w:hint="default"/>
+      </w:rPr>
+    </w:lvl>
+    <w:lvl w:ilvl="1" w:tplc="04090019" w:tentative="1">
+      <w:start w:val="1"/>
+      <w:numFmt w:val="lowerLetter"/>
+      <w:lvlText w:val="%2."/>
+      <w:lvlJc w:val="left"/>
+      <w:pPr>
+        <w:ind w:left="1440" w:hanging="360"/>
+      </w:pPr>
+    </w:lvl>
+    <w:lvl w:ilvl="2" w:tplc="0409001B" w:tentative="1">
+      <w:start w:val="1"/>
+      <w:numFmt w:val="lowerRoman"/>
+      <w:lvlText w:val="%3."/>
+      <w:lvlJc w:val="right"/>
+      <w:pPr>
+        <w:ind w:left="2160" w:hanging="180"/>
+      </w:pPr>
+    </w:lvl>
+    <w:lvl w:ilvl="3" w:tplc="0409000F" w:tentative="1">
+      <w:start w:val="1"/>
+      <w:numFmt w:val="decimal"/>
+      <w:lvlText w:val="%4."/>
+      <w:lvlJc w:val="left"/>
+      <w:pPr>
+        <w:ind w:left="2880" w:hanging="360"/>
+      </w:pPr>
+    </w:lvl>
+    <w:lvl w:ilvl="4" w:tplc="04090019" w:tentative="1">
+      <w:start w:val="1"/>
+      <w:numFmt w:val="lowerLetter"/>
+      <w:lvlText w:val="%5."/>
+      <w:lvlJc w:val="left"/>
+      <w:pPr>
+        <w:ind w:left="3600" w:hanging="360"/>
+      </w:pPr>
+    </w:lvl>
+    <w:lvl w:ilvl="5" w:tplc="0409001B" w:tentative="1">
+      <w:start w:val="1"/>
+      <w:numFmt w:val="lowerRoman"/>
+      <w:lvlText w:val="%6."/>
+      <w:lvlJc w:val="right"/>
+      <w:pPr>
+        <w:ind w:left="4320" w:hanging="180"/>
+      </w:pPr>
+    </w:lvl>
+    <w:lvl w:ilvl="6" w:tplc="0409000F" w:tentative="1">
+      <w:start w:val="1"/>
+      <w:numFmt w:val="decimal"/>
+      <w:lvlText w:val="%7."/>
+      <w:lvlJc w:val="left"/>
+      <w:pPr>
+        <w:ind w:left="5040" w:hanging="360"/>
+      </w:pPr>
+    </w:lvl>
+    <w:lvl w:ilvl="7" w:tplc="04090019" w:tentative="1">
+      <w:start w:val="1"/>
+      <w:numFmt w:val="lowerLetter"/>
+      <w:lvlText w:val="%8."/>
+      <w:lvlJc w:val="left"/>
+      <w:pPr>
+        <w:ind w:left="5760" w:hanging="360"/>
+      </w:pPr>
+    </w:lvl>
+    <w:lvl w:ilvl="8" w:tplc="0409001B" w:tentative="1">
+      <w:start w:val="1"/>
+      <w:numFmt w:val="lowerRoman"/>
+      <w:lvlText w:val="%9."/>
+      <w:lvlJc w:val="right"/>
+      <w:pPr>
+        <w:ind w:left="6480" w:hanging="180"/>
+      </w:pPr>
+    </w:lvl>
+  </w:abstractNum>
+  <w:abstractNum w:abstractNumId="1" w15:restartNumberingAfterBreak="0">
+    <w:nsid w:val="14F54067"/>
+    <w:multiLevelType w:val="hybridMultilevel"/>
+    <w:tmpl w:val="F4A02650"/>
+    <w:lvl w:ilvl="0" w:tplc="0409000F">
+      <w:start w:val="1"/>
+      <w:numFmt w:val="decimal"/>
+      <w:lvlText w:val="%1."/>
+      <w:lvlJc w:val="left"/>
+      <w:pPr>
+        <w:ind w:left="720" w:hanging="360"/>
+      </w:pPr>
+    </w:lvl>
+    <w:lvl w:ilvl="1" w:tplc="04090019" w:tentative="1">
+      <w:start w:val="1"/>
+      <w:numFmt w:val="lowerLetter"/>
+      <w:lvlText w:val="%2."/>
+      <w:lvlJc w:val="left"/>
+      <w:pPr>
+        <w:ind w:left="1440" w:hanging="360"/>
+      </w:pPr>
+    </w:lvl>
+    <w:lvl w:ilvl="2" w:tplc="0409001B" w:tentative="1">
+      <w:start w:val="1"/>
+      <w:numFmt w:val="lowerRoman"/>
+      <w:lvlText w:val="%3."/>
+      <w:lvlJc w:val="right"/>
+      <w:pPr>
+        <w:ind w:left="2160" w:hanging="180"/>
+      </w:pPr>
+    </w:lvl>
+    <w:lvl w:ilvl="3" w:tplc="0409000F" w:tentative="1">
+      <w:start w:val="1"/>
+      <w:numFmt w:val="decimal"/>
+      <w:lvlText w:val="%4."/>
+      <w:lvlJc w:val="left"/>
+      <w:pPr>
+        <w:ind w:left="2880" w:hanging="360"/>
+      </w:pPr>
+    </w:lvl>
+    <w:lvl w:ilvl="4" w:tplc="04090019" w:tentative="1">
+      <w:start w:val="1"/>
+      <w:numFmt w:val="lowerLetter"/>
+      <w:lvlText w:val="%5."/>
+      <w:lvlJc w:val="left"/>
+      <w:pPr>
+        <w:ind w:left="3600" w:hanging="360"/>
+      </w:pPr>
+    </w:lvl>
+    <w:lvl w:ilvl="5" w:tplc="0409001B" w:tentative="1">
+      <w:start w:val="1"/>
+      <w:numFmt w:val="lowerRoman"/>
+      <w:lvlText w:val="%6."/>
+      <w:lvlJc w:val="right"/>
+      <w:pPr>
+        <w:ind w:left="4320" w:hanging="180"/>
+      </w:pPr>
+    </w:lvl>
+    <w:lvl w:ilvl="6" w:tplc="0409000F" w:tentative="1">
+      <w:start w:val="1"/>
+      <w:numFmt w:val="decimal"/>
+      <w:lvlText w:val="%7."/>
+      <w:lvlJc w:val="left"/>
+      <w:pPr>
+        <w:ind w:left="5040" w:hanging="360"/>
+      </w:pPr>
+    </w:lvl>
+    <w:lvl w:ilvl="7" w:tplc="04090019" w:tentative="1">
+      <w:start w:val="1"/>
+      <w:numFmt w:val="lowerLetter"/>
+      <w:lvlText w:val="%8."/>
+      <w:lvlJc w:val="left"/>
+      <w:pPr>
+        <w:ind w:left="5760" w:hanging="360"/>
+      </w:pPr>
+    </w:lvl>
+    <w:lvl w:ilvl="8" w:tplc="0409001B" w:tentative="1">
+      <w:start w:val="1"/>
+      <w:numFmt w:val="lowerRoman"/>
+      <w:lvlText w:val="%9."/>
+      <w:lvlJc w:val="right"/>
+      <w:pPr>
+        <w:ind w:left="6480" w:hanging="180"/>
+      </w:pPr>
+    </w:lvl>
+  </w:abstractNum>
+  <w:abstractNum w:abstractNumId="2" w15:restartNumberingAfterBreak="0">
     <w:nsid w:val="20231298"/>
     <w:multiLevelType w:val="multilevel"/>
     <w:tmpl w:val="F9167042"/>
@@ -7532,7 +8705,99 @@
       </w:pPr>
     </w:lvl>
   </w:abstractNum>
-  <w:abstractNum w:abstractNumId="1">
+  <w:abstractNum w:abstractNumId="3" w15:restartNumberingAfterBreak="0">
+    <w:nsid w:val="27EC3E10"/>
+    <w:multiLevelType w:val="hybridMultilevel"/>
+    <w:tmpl w:val="6EC6312A"/>
+    <w:lvl w:ilvl="0" w:tplc="84425C72">
+      <w:start w:val="1"/>
+      <w:numFmt w:val="decimal"/>
+      <w:lvlText w:val="%1-"/>
+      <w:lvlJc w:val="left"/>
+      <w:pPr>
+        <w:ind w:left="720" w:hanging="360"/>
+      </w:pPr>
+      <w:rPr>
+        <w:rFonts w:hint="default"/>
+      </w:rPr>
+    </w:lvl>
+    <w:lvl w:ilvl="1" w:tplc="8D9E80F0">
+      <w:start w:val="1"/>
+      <w:numFmt w:val="decimal"/>
+      <w:lvlText w:val="%2."/>
+      <w:lvlJc w:val="left"/>
+      <w:pPr>
+        <w:ind w:left="1440" w:hanging="360"/>
+      </w:pPr>
+      <w:rPr>
+        <w:rFonts w:hint="default"/>
+      </w:rPr>
+    </w:lvl>
+    <w:lvl w:ilvl="2" w:tplc="0409001B" w:tentative="1">
+      <w:start w:val="1"/>
+      <w:numFmt w:val="lowerRoman"/>
+      <w:lvlText w:val="%3."/>
+      <w:lvlJc w:val="right"/>
+      <w:pPr>
+        <w:ind w:left="2160" w:hanging="180"/>
+      </w:pPr>
+    </w:lvl>
+    <w:lvl w:ilvl="3" w:tplc="0409000F" w:tentative="1">
+      <w:start w:val="1"/>
+      <w:numFmt w:val="decimal"/>
+      <w:lvlText w:val="%4."/>
+      <w:lvlJc w:val="left"/>
+      <w:pPr>
+        <w:ind w:left="2880" w:hanging="360"/>
+      </w:pPr>
+    </w:lvl>
+    <w:lvl w:ilvl="4" w:tplc="04090019" w:tentative="1">
+      <w:start w:val="1"/>
+      <w:numFmt w:val="lowerLetter"/>
+      <w:lvlText w:val="%5."/>
+      <w:lvlJc w:val="left"/>
+      <w:pPr>
+        <w:ind w:left="3600" w:hanging="360"/>
+      </w:pPr>
+    </w:lvl>
+    <w:lvl w:ilvl="5" w:tplc="0409001B" w:tentative="1">
+      <w:start w:val="1"/>
+      <w:numFmt w:val="lowerRoman"/>
+      <w:lvlText w:val="%6."/>
+      <w:lvlJc w:val="right"/>
+      <w:pPr>
+        <w:ind w:left="4320" w:hanging="180"/>
+      </w:pPr>
+    </w:lvl>
+    <w:lvl w:ilvl="6" w:tplc="0409000F" w:tentative="1">
+      <w:start w:val="1"/>
+      <w:numFmt w:val="decimal"/>
+      <w:lvlText w:val="%7."/>
+      <w:lvlJc w:val="left"/>
+      <w:pPr>
+        <w:ind w:left="5040" w:hanging="360"/>
+      </w:pPr>
+    </w:lvl>
+    <w:lvl w:ilvl="7" w:tplc="04090019" w:tentative="1">
+      <w:start w:val="1"/>
+      <w:numFmt w:val="lowerLetter"/>
+      <w:lvlText w:val="%8."/>
+      <w:lvlJc w:val="left"/>
+      <w:pPr>
+        <w:ind w:left="5760" w:hanging="360"/>
+      </w:pPr>
+    </w:lvl>
+    <w:lvl w:ilvl="8" w:tplc="0409001B" w:tentative="1">
+      <w:start w:val="1"/>
+      <w:numFmt w:val="lowerRoman"/>
+      <w:lvlText w:val="%9."/>
+      <w:lvlJc w:val="right"/>
+      <w:pPr>
+        <w:ind w:left="6480" w:hanging="180"/>
+      </w:pPr>
+    </w:lvl>
+  </w:abstractNum>
+  <w:abstractNum w:abstractNumId="4" w15:restartNumberingAfterBreak="0">
     <w:nsid w:val="2FE40121"/>
     <w:multiLevelType w:val="hybridMultilevel"/>
     <w:tmpl w:val="949A615E"/>
@@ -7644,7 +8909,7 @@
       </w:rPr>
     </w:lvl>
   </w:abstractNum>
-  <w:abstractNum w:abstractNumId="2">
+  <w:abstractNum w:abstractNumId="5" w15:restartNumberingAfterBreak="0">
     <w:nsid w:val="57047703"/>
     <w:multiLevelType w:val="multilevel"/>
     <w:tmpl w:val="17DA4C5C"/>
@@ -7758,13 +9023,22 @@
     </w:lvl>
   </w:abstractNum>
   <w:num w:numId="1">
+    <w:abstractNumId w:val="5"/>
+  </w:num>
+  <w:num w:numId="2">
     <w:abstractNumId w:val="2"/>
   </w:num>
-  <w:num w:numId="2">
+  <w:num w:numId="3">
+    <w:abstractNumId w:val="4"/>
+  </w:num>
+  <w:num w:numId="4">
+    <w:abstractNumId w:val="1"/>
+  </w:num>
+  <w:num w:numId="5">
+    <w:abstractNumId w:val="3"/>
+  </w:num>
+  <w:num w:numId="6">
     <w:abstractNumId w:val="0"/>
-  </w:num>
-  <w:num w:numId="3">
-    <w:abstractNumId w:val="1"/>
   </w:num>
 </w:numbering>
 </file>
@@ -8610,6 +9884,28 @@
     <w:basedOn w:val="DefaultParagraphFont"/>
     <w:rsid w:val="00035F7D"/>
   </w:style>
+  <w:style w:type="character" w:styleId="Emphasis">
+    <w:name w:val="Emphasis"/>
+    <w:basedOn w:val="DefaultParagraphFont"/>
+    <w:uiPriority w:val="20"/>
+    <w:qFormat/>
+    <w:rsid w:val="00925C9B"/>
+    <w:rPr>
+      <w:i/>
+      <w:iCs/>
+    </w:rPr>
+  </w:style>
+  <w:style w:type="paragraph" w:styleId="ListParagraph">
+    <w:name w:val="List Paragraph"/>
+    <w:basedOn w:val="Normal"/>
+    <w:uiPriority w:val="34"/>
+    <w:qFormat/>
+    <w:rsid w:val="00015580"/>
+    <w:pPr>
+      <w:ind w:left="720"/>
+      <w:contextualSpacing/>
+    </w:pPr>
+  </w:style>
 </w:styles>
 </file>
 

</xml_diff>